<commit_message>
Qdc con descrizione requisiti
</commit_message>
<xml_diff>
--- a/3_Documentazione/Documentazione_CasaNote.docx
+++ b/3_Documentazione/Documentazione_CasaNote.docx
@@ -2786,31 +2786,7 @@
         <w:rPr>
           <w:lang w:val="it-IT"/>
         </w:rPr>
-        <w:t xml:space="preserve">Allievi: </w:t>
-      </w:r>
-      <w:r>
-        <w:rPr>
-          <w:lang w:val="it-IT"/>
-        </w:rPr>
-        <w:t>Andrea</w:t>
-      </w:r>
-      <w:r>
-        <w:rPr>
-          <w:lang w:val="it-IT"/>
-        </w:rPr>
-        <w:t xml:space="preserve"> </w:t>
-      </w:r>
-      <w:r>
-        <w:rPr>
-          <w:lang w:val="it-IT"/>
-        </w:rPr>
-        <w:t>Casamatta</w:t>
-      </w:r>
-      <w:r>
-        <w:rPr>
-          <w:lang w:val="it-IT"/>
-        </w:rPr>
-        <w:t xml:space="preserve">, </w:t>
+        <w:t xml:space="preserve">Allievi: Andrea Casamatta, </w:t>
       </w:r>
       <w:r>
         <w:t xml:space="preserve">Paolo </w:t>
@@ -2920,8 +2896,6 @@
         </w:rPr>
         <w:t>5</w:t>
       </w:r>
-      <w:bookmarkStart w:id="3" w:name="_GoBack"/>
-      <w:bookmarkEnd w:id="3"/>
     </w:p>
     <w:p>
       <w:pPr>
@@ -3181,11 +3155,11 @@
       <w:pPr>
         <w:pStyle w:val="Titolo2"/>
       </w:pPr>
-      <w:bookmarkStart w:id="4" w:name="_Toc94790444"/>
+      <w:bookmarkStart w:id="3" w:name="_Toc94790444"/>
       <w:r>
         <w:t>Scopo</w:t>
       </w:r>
-      <w:bookmarkEnd w:id="4"/>
+      <w:bookmarkEnd w:id="3"/>
     </w:p>
     <w:p>
       <w:pPr>
@@ -3234,7 +3208,7 @@
       <w:r>
         <w:br w:type="page"/>
       </w:r>
-      <w:bookmarkStart w:id="5" w:name="_Toc94790445"/>
+      <w:bookmarkStart w:id="4" w:name="_Toc94790445"/>
       <w:r>
         <w:rPr>
           <w:lang w:val="it-IT"/>
@@ -3242,17 +3216,17 @@
         <w:lastRenderedPageBreak/>
         <w:t>Analisi</w:t>
       </w:r>
+      <w:bookmarkEnd w:id="4"/>
+    </w:p>
+    <w:p>
+      <w:pPr>
+        <w:pStyle w:val="Titolo2"/>
+      </w:pPr>
+      <w:bookmarkStart w:id="5" w:name="_Toc94790446"/>
+      <w:r>
+        <w:t>Analisi del dominio</w:t>
+      </w:r>
       <w:bookmarkEnd w:id="5"/>
-    </w:p>
-    <w:p>
-      <w:pPr>
-        <w:pStyle w:val="Titolo2"/>
-      </w:pPr>
-      <w:bookmarkStart w:id="6" w:name="_Toc94790446"/>
-      <w:r>
-        <w:t>Analisi del dominio</w:t>
-      </w:r>
-      <w:bookmarkEnd w:id="6"/>
     </w:p>
     <w:p>
       <w:pPr>
@@ -3425,7 +3399,7 @@
       <w:pPr>
         <w:pStyle w:val="Titolo2"/>
       </w:pPr>
-      <w:bookmarkStart w:id="7" w:name="_Toc94790447"/>
+      <w:bookmarkStart w:id="6" w:name="_Toc94790447"/>
       <w:r>
         <w:t>Analisi e s</w:t>
       </w:r>
@@ -3438,7 +3412,7 @@
       <w:r>
         <w:t>dei requisiti</w:t>
       </w:r>
-      <w:bookmarkEnd w:id="7"/>
+      <w:bookmarkEnd w:id="6"/>
     </w:p>
     <w:p>
       <w:pPr>
@@ -4230,12 +4204,12 @@
       <w:pPr>
         <w:pStyle w:val="Titolo3"/>
       </w:pPr>
-      <w:bookmarkStart w:id="8" w:name="_Toc94790448"/>
+      <w:bookmarkStart w:id="7" w:name="_Toc94790448"/>
       <w:r>
         <w:lastRenderedPageBreak/>
         <w:t>Spiegazione elementi tabella dei requisiti:</w:t>
       </w:r>
-      <w:bookmarkEnd w:id="8"/>
+      <w:bookmarkEnd w:id="7"/>
     </w:p>
     <w:p>
       <w:r>
@@ -4326,58 +4300,63 @@
         <w:pStyle w:val="Titolo2"/>
         <w:ind w:left="578" w:hanging="578"/>
       </w:pPr>
-      <w:bookmarkStart w:id="9" w:name="_Toc94790449"/>
+      <w:bookmarkStart w:id="8" w:name="_Toc94790449"/>
       <w:r>
         <w:t>Use case</w:t>
       </w:r>
+      <w:bookmarkEnd w:id="8"/>
+    </w:p>
+    <w:p>
+      <w:pPr>
+        <w:rPr>
+          <w:lang w:val="it-IT"/>
+        </w:rPr>
+      </w:pPr>
+      <w:r>
+        <w:rPr>
+          <w:lang w:val="it-IT"/>
+        </w:rPr>
+        <w:t xml:space="preserve">I casi d’uso rappresentano l’interazione tra i vari </w:t>
+      </w:r>
+      <w:r>
+        <w:rPr>
+          <w:lang w:val="it-IT"/>
+        </w:rPr>
+        <w:t>attori e le funzionalità</w:t>
+      </w:r>
+      <w:r>
+        <w:rPr>
+          <w:lang w:val="it-IT"/>
+        </w:rPr>
+        <w:t xml:space="preserve"> del prodotto</w:t>
+      </w:r>
+      <w:r>
+        <w:rPr>
+          <w:lang w:val="it-IT"/>
+        </w:rPr>
+        <w:t>.</w:t>
+      </w:r>
+    </w:p>
+    <w:p>
+      <w:pPr>
+        <w:rPr>
+          <w:lang w:val="it-IT"/>
+        </w:rPr>
+      </w:pPr>
+    </w:p>
+    <w:p>
+      <w:pPr>
+        <w:pStyle w:val="Titolo2"/>
+      </w:pPr>
+      <w:bookmarkStart w:id="9" w:name="_Toc94790450"/>
+      <w:r>
+        <w:t>Pianificazione</w:t>
+      </w:r>
       <w:bookmarkEnd w:id="9"/>
-    </w:p>
-    <w:p>
-      <w:pPr>
-        <w:rPr>
-          <w:lang w:val="it-IT"/>
-        </w:rPr>
-      </w:pPr>
-      <w:r>
-        <w:rPr>
-          <w:lang w:val="it-IT"/>
-        </w:rPr>
-        <w:t xml:space="preserve">I casi d’uso rappresentano l’interazione tra i vari </w:t>
-      </w:r>
-      <w:r>
-        <w:rPr>
-          <w:lang w:val="it-IT"/>
-        </w:rPr>
-        <w:t>attori e le funzionalità</w:t>
-      </w:r>
-      <w:r>
-        <w:rPr>
-          <w:lang w:val="it-IT"/>
-        </w:rPr>
-        <w:t xml:space="preserve"> del prodotto</w:t>
-      </w:r>
-      <w:r>
-        <w:rPr>
-          <w:lang w:val="it-IT"/>
-        </w:rPr>
-        <w:t>.</w:t>
-      </w:r>
-    </w:p>
-    <w:p>
-      <w:pPr>
-        <w:rPr>
-          <w:lang w:val="it-IT"/>
-        </w:rPr>
-      </w:pPr>
-    </w:p>
-    <w:p>
-      <w:pPr>
-        <w:pStyle w:val="Titolo2"/>
-      </w:pPr>
-      <w:bookmarkStart w:id="10" w:name="_Toc94790450"/>
-      <w:r>
-        <w:t>Pianificazione</w:t>
-      </w:r>
+      <w:r>
+        <w:t xml:space="preserve"> !! ricordarsi di scrivere progetto in AGILE</w:t>
+      </w:r>
+      <w:bookmarkStart w:id="10" w:name="_GoBack"/>
       <w:bookmarkEnd w:id="10"/>
     </w:p>
     <w:p>
@@ -4525,14 +4504,27 @@
             <w:r>
               <w:t xml:space="preserve">Figura </w:t>
             </w:r>
-            <w:fldSimple w:instr=" SEQ Figura \* ARABIC ">
-              <w:r>
-                <w:rPr>
-                  <w:noProof/>
-                </w:rPr>
-                <w:t>1</w:t>
-              </w:r>
-            </w:fldSimple>
+            <w:r>
+              <w:fldChar w:fldCharType="begin"/>
+            </w:r>
+            <w:r>
+              <w:instrText xml:space="preserve"> SEQ Figura \* ARABIC </w:instrText>
+            </w:r>
+            <w:r>
+              <w:fldChar w:fldCharType="separate"/>
+            </w:r>
+            <w:r>
+              <w:rPr>
+                <w:noProof/>
+              </w:rPr>
+              <w:t>1</w:t>
+            </w:r>
+            <w:r>
+              <w:rPr>
+                <w:noProof/>
+              </w:rPr>
+              <w:fldChar w:fldCharType="end"/>
+            </w:r>
             <w:r>
               <w:t>: Esempio di diagramma di Gantt.</w:t>
             </w:r>
@@ -7549,14 +7541,27 @@
     <w:r>
       <w:tab/>
     </w:r>
-    <w:fldSimple w:instr=" FILENAME \* MERGEFORMAT ">
-      <w:r>
-        <w:rPr>
-          <w:noProof/>
-        </w:rPr>
-        <w:t>Documentazione_CasaNote.docx</w:t>
-      </w:r>
-    </w:fldSimple>
+    <w:r>
+      <w:fldChar w:fldCharType="begin"/>
+    </w:r>
+    <w:r>
+      <w:instrText xml:space="preserve"> FILENAME \* MERGEFORMAT </w:instrText>
+    </w:r>
+    <w:r>
+      <w:fldChar w:fldCharType="separate"/>
+    </w:r>
+    <w:r>
+      <w:rPr>
+        <w:noProof/>
+      </w:rPr>
+      <w:t>Documentazione_CasaNote.docx</w:t>
+    </w:r>
+    <w:r>
+      <w:rPr>
+        <w:noProof/>
+      </w:rPr>
+      <w:fldChar w:fldCharType="end"/>
+    </w:r>
     <w:r>
       <w:tab/>
       <w:t xml:space="preserve">Versione: </w:t>
@@ -7574,7 +7579,7 @@
       <w:rPr>
         <w:noProof/>
       </w:rPr>
-      <w:t>15.01.2025</w:t>
+      <w:t>29.01.2025</w:t>
     </w:r>
     <w:r>
       <w:fldChar w:fldCharType="end"/>
@@ -11948,7 +11953,7 @@
 </file>
 
 <file path=customXml/itemProps1.xml><?xml version="1.0" encoding="utf-8"?>
-<ds:datastoreItem xmlns:ds="http://schemas.openxmlformats.org/officeDocument/2006/customXml" ds:itemID="{1039F0ED-CBC2-46C8-8897-203CD21EAA3F}">
+<ds:datastoreItem xmlns:ds="http://schemas.openxmlformats.org/officeDocument/2006/customXml" ds:itemID="{62CD19FC-B5D1-4EF4-BBC8-8B2C9F8BA11A}">
   <ds:schemaRefs>
     <ds:schemaRef ds:uri="http://schemas.openxmlformats.org/officeDocument/2006/bibliography"/>
   </ds:schemaRefs>

</xml_diff>

<commit_message>
Commit commentazione fase progetazione
</commit_message>
<xml_diff>
--- a/3_Documentazione/Documentazione_CasaNote.docx
+++ b/3_Documentazione/Documentazione_CasaNote.docx
@@ -2707,15 +2707,7 @@
         <w:t xml:space="preserve">Allievi: Andrea Casamatta, </w:t>
       </w:r>
       <w:r>
-        <w:t xml:space="preserve">Paolo </w:t>
-      </w:r>
-      <w:proofErr w:type="spellStart"/>
-      <w:r>
-        <w:t>Comes</w:t>
-      </w:r>
-      <w:proofErr w:type="spellEnd"/>
-      <w:r>
-        <w:t xml:space="preserve">, </w:t>
+        <w:t xml:space="preserve">Paolo Comes, </w:t>
       </w:r>
       <w:proofErr w:type="spellStart"/>
       <w:r>
@@ -3112,8 +3104,6 @@
       <w:r>
         <w:t xml:space="preserve"> in seguito</w:t>
       </w:r>
-      <w:bookmarkStart w:id="4" w:name="_GoBack"/>
-      <w:bookmarkEnd w:id="4"/>
       <w:r>
         <w:t>)</w:t>
       </w:r>
@@ -3129,11 +3119,11 @@
       <w:pPr>
         <w:pStyle w:val="Titolo2"/>
       </w:pPr>
-      <w:bookmarkStart w:id="5" w:name="_Toc189660104"/>
+      <w:bookmarkStart w:id="4" w:name="_Toc189660104"/>
       <w:r>
         <w:t>Analisi del dominio</w:t>
       </w:r>
-      <w:bookmarkEnd w:id="5"/>
+      <w:bookmarkEnd w:id="4"/>
     </w:p>
     <w:p>
       <w:pPr>
@@ -3303,7 +3293,7 @@
           <w:szCs w:val="20"/>
           <w:lang w:val="it-IT" w:eastAsia="it-IT"/>
         </w:rPr>
-        <w:t>ma offre un'esperienza più user-</w:t>
+        <w:t>offre un'esperienza più user-</w:t>
       </w:r>
       <w:proofErr w:type="spellStart"/>
       <w:r>
@@ -3348,7 +3338,7 @@
       <w:pPr>
         <w:pStyle w:val="Titolo2"/>
       </w:pPr>
-      <w:bookmarkStart w:id="6" w:name="_Toc189660105"/>
+      <w:bookmarkStart w:id="5" w:name="_Toc189660105"/>
       <w:r>
         <w:t>Analisi e s</w:t>
       </w:r>
@@ -3361,7 +3351,7 @@
       <w:r>
         <w:t>dei requisiti</w:t>
       </w:r>
-      <w:bookmarkEnd w:id="6"/>
+      <w:bookmarkEnd w:id="5"/>
     </w:p>
     <w:p>
       <w:pPr>
@@ -3722,7 +3712,7 @@
                 <w:szCs w:val="16"/>
               </w:rPr>
             </w:pPr>
-            <w:bookmarkStart w:id="7" w:name="_Hlk189652025"/>
+            <w:bookmarkStart w:id="6" w:name="_Hlk189652025"/>
             <w:r>
               <w:rPr>
                 <w:b/>
@@ -3986,7 +3976,7 @@
           </w:p>
         </w:tc>
       </w:tr>
-      <w:bookmarkEnd w:id="7"/>
+      <w:bookmarkEnd w:id="6"/>
     </w:tbl>
     <w:p/>
     <w:p/>
@@ -6888,12 +6878,12 @@
       <w:pPr>
         <w:pStyle w:val="Titolo3"/>
       </w:pPr>
-      <w:bookmarkStart w:id="8" w:name="_Toc189660106"/>
+      <w:bookmarkStart w:id="7" w:name="_Toc189660106"/>
       <w:r>
         <w:lastRenderedPageBreak/>
         <w:t>Spiegazione elementi tabella dei requisiti:</w:t>
       </w:r>
-      <w:bookmarkEnd w:id="8"/>
+      <w:bookmarkEnd w:id="7"/>
     </w:p>
     <w:p>
       <w:r>
@@ -6990,12 +6980,12 @@
         <w:pStyle w:val="Titolo2"/>
         <w:ind w:left="578" w:hanging="578"/>
       </w:pPr>
-      <w:bookmarkStart w:id="9" w:name="_Toc189660107"/>
+      <w:bookmarkStart w:id="8" w:name="_Toc189660107"/>
       <w:r>
         <w:lastRenderedPageBreak/>
         <w:t>Use case</w:t>
       </w:r>
-      <w:bookmarkEnd w:id="9"/>
+      <w:bookmarkEnd w:id="8"/>
     </w:p>
     <w:p>
       <w:pPr>
@@ -7109,12 +7099,12 @@
       <w:pPr>
         <w:pStyle w:val="Titolo2"/>
       </w:pPr>
-      <w:bookmarkStart w:id="10" w:name="_Toc189660108"/>
+      <w:bookmarkStart w:id="9" w:name="_Toc189660108"/>
       <w:r>
         <w:lastRenderedPageBreak/>
         <w:t>Pianificazione</w:t>
       </w:r>
-      <w:bookmarkEnd w:id="10"/>
+      <w:bookmarkEnd w:id="9"/>
     </w:p>
     <w:p>
       <w:pPr>
@@ -7240,23 +7230,23 @@
       <w:pPr>
         <w:pStyle w:val="Titolo2"/>
       </w:pPr>
-      <w:bookmarkStart w:id="11" w:name="_Toc189660109"/>
+      <w:bookmarkStart w:id="10" w:name="_Toc189660109"/>
       <w:r>
         <w:t>Analisi dei mezzi</w:t>
       </w:r>
+      <w:bookmarkEnd w:id="10"/>
+    </w:p>
+    <w:p>
+      <w:pPr>
+        <w:pStyle w:val="Titolo3"/>
+      </w:pPr>
+      <w:bookmarkStart w:id="11" w:name="_Toc413411419"/>
+      <w:bookmarkStart w:id="12" w:name="_Toc189660110"/>
+      <w:r>
+        <w:t>Software</w:t>
+      </w:r>
       <w:bookmarkEnd w:id="11"/>
-    </w:p>
-    <w:p>
-      <w:pPr>
-        <w:pStyle w:val="Titolo3"/>
-      </w:pPr>
-      <w:bookmarkStart w:id="12" w:name="_Toc413411419"/>
-      <w:bookmarkStart w:id="13" w:name="_Toc189660110"/>
-      <w:r>
-        <w:t>Software</w:t>
-      </w:r>
       <w:bookmarkEnd w:id="12"/>
-      <w:bookmarkEnd w:id="13"/>
     </w:p>
     <w:p>
       <w:pPr>
@@ -7516,13 +7506,13 @@
       <w:pPr>
         <w:pStyle w:val="Titolo3"/>
       </w:pPr>
-      <w:bookmarkStart w:id="14" w:name="_Toc413411420"/>
-      <w:bookmarkStart w:id="15" w:name="_Toc189660111"/>
+      <w:bookmarkStart w:id="13" w:name="_Toc413411420"/>
+      <w:bookmarkStart w:id="14" w:name="_Toc189660111"/>
       <w:r>
         <w:t>Hardware</w:t>
       </w:r>
+      <w:bookmarkEnd w:id="13"/>
       <w:bookmarkEnd w:id="14"/>
-      <w:bookmarkEnd w:id="15"/>
     </w:p>
     <w:p>
       <w:pPr>
@@ -7572,19 +7562,8 @@
         </w:rPr>
         <w:t xml:space="preserve">, il computer ha le seguenti </w:t>
       </w:r>
-      <w:proofErr w:type="spellStart"/>
-      <w:r>
-        <w:rPr>
-          <w:lang w:val="de-DE"/>
-        </w:rPr>
-        <w:t>caratteristiche</w:t>
-      </w:r>
-      <w:proofErr w:type="spellEnd"/>
-      <w:r>
-        <w:rPr>
-          <w:lang w:val="de-DE"/>
-        </w:rPr>
-        <w:t>:</w:t>
+      <w:r>
+        <w:t>caratteristiche:</w:t>
       </w:r>
     </w:p>
     <w:p>
@@ -7670,14 +7649,8 @@
           <w:ilvl w:val="0"/>
           <w:numId w:val="31"/>
         </w:numPr>
-        <w:rPr>
-          <w:lang w:val="de-DE"/>
-        </w:rPr>
-      </w:pPr>
-      <w:r>
-        <w:rPr>
-          <w:lang w:val="de-DE"/>
-        </w:rPr>
+      </w:pPr>
+      <w:r>
         <w:t>CPU: Intel® Core™ i7-13700 CPU @ 2.10 GHz</w:t>
       </w:r>
     </w:p>
@@ -7703,26 +7676,26 @@
       <w:pPr>
         <w:pStyle w:val="Titolo1"/>
       </w:pPr>
-      <w:bookmarkStart w:id="16" w:name="_Toc429059808"/>
-      <w:bookmarkStart w:id="17" w:name="_Toc189660112"/>
+      <w:bookmarkStart w:id="15" w:name="_Toc429059808"/>
+      <w:bookmarkStart w:id="16" w:name="_Toc189660112"/>
       <w:r>
         <w:lastRenderedPageBreak/>
         <w:t>Progettazione</w:t>
       </w:r>
+      <w:bookmarkEnd w:id="15"/>
       <w:bookmarkEnd w:id="16"/>
+    </w:p>
+    <w:p>
+      <w:pPr>
+        <w:pStyle w:val="Titolo2"/>
+      </w:pPr>
+      <w:bookmarkStart w:id="17" w:name="_Toc429059809"/>
+      <w:bookmarkStart w:id="18" w:name="_Toc189660113"/>
+      <w:r>
+        <w:t>Design dell’architettura del sistema</w:t>
+      </w:r>
       <w:bookmarkEnd w:id="17"/>
-    </w:p>
-    <w:p>
-      <w:pPr>
-        <w:pStyle w:val="Titolo2"/>
-      </w:pPr>
-      <w:bookmarkStart w:id="18" w:name="_Toc429059809"/>
-      <w:bookmarkStart w:id="19" w:name="_Toc189660113"/>
-      <w:r>
-        <w:t>Design dell’architettura del sistema</w:t>
-      </w:r>
       <w:bookmarkEnd w:id="18"/>
-      <w:bookmarkEnd w:id="19"/>
     </w:p>
     <w:p>
       <w:pPr>
@@ -7779,14 +7752,102 @@
       </w:pPr>
       <w:r>
         <w:rPr>
-          <w:noProof/>
-        </w:rPr>
-        <w:lastRenderedPageBreak/>
+          <w:lang w:val="it-IT"/>
+        </w:rPr>
+        <w:t>L’</w:t>
+      </w:r>
+      <w:r>
+        <w:rPr>
+          <w:lang w:val="it-IT"/>
+        </w:rPr>
+        <w:t>architettura</w:t>
+      </w:r>
+      <w:r>
+        <w:rPr>
+          <w:lang w:val="it-IT"/>
+        </w:rPr>
+        <w:t xml:space="preserve"> qua sopra descrive in </w:t>
+      </w:r>
+      <w:r>
+        <w:rPr>
+          <w:lang w:val="it-IT"/>
+        </w:rPr>
+        <w:t>linea</w:t>
+      </w:r>
+      <w:r>
+        <w:rPr>
+          <w:lang w:val="it-IT"/>
+        </w:rPr>
+        <w:t xml:space="preserve"> di massima </w:t>
+      </w:r>
+      <w:r>
+        <w:rPr>
+          <w:lang w:val="it-IT"/>
+        </w:rPr>
+        <w:t>quanto e come dovrà essere implementata la architetta del nostro progetto. Come si può vedere dall’immagine c’è un server centrale che gestirà le varie richieste e comunicazioni tra il browser ed esso. All’interno del server abbiamo il database, e le varie cartella per la gestione e il funzionamento del sito, tra le quali i template, contenente i file html delle pagine, i controller per la gestione delle richieste, i repository per interfacciarsi con il database e poi le classi di dominio.</w:t>
+      </w:r>
+    </w:p>
+    <w:p>
+      <w:pPr>
+        <w:rPr>
+          <w:lang w:val="it-IT"/>
+        </w:rPr>
+      </w:pPr>
+    </w:p>
+    <w:p>
+      <w:pPr>
+        <w:rPr>
+          <w:lang w:val="it-IT"/>
+        </w:rPr>
+      </w:pPr>
+    </w:p>
+    <w:p>
+      <w:pPr>
+        <w:rPr>
+          <w:lang w:val="it-IT"/>
+        </w:rPr>
+      </w:pPr>
+    </w:p>
+    <w:p>
+      <w:pPr>
+        <w:rPr>
+          <w:lang w:val="it-IT"/>
+        </w:rPr>
+      </w:pPr>
+    </w:p>
+    <w:p>
+      <w:pPr>
+        <w:rPr>
+          <w:lang w:val="it-IT"/>
+        </w:rPr>
+      </w:pPr>
+    </w:p>
+    <w:p>
+      <w:pPr>
+        <w:pStyle w:val="Titolo3"/>
+      </w:pPr>
+      <w:proofErr w:type="spellStart"/>
+      <w:r>
+        <w:t>Swimlanes</w:t>
+      </w:r>
+      <w:proofErr w:type="spellEnd"/>
+    </w:p>
+    <w:p>
+      <w:pPr>
+        <w:jc w:val="center"/>
+        <w:rPr>
+          <w:lang w:val="it-IT"/>
+        </w:rPr>
+      </w:pPr>
+      <w:r>
+        <w:rPr>
+          <w:noProof/>
+        </w:rPr>
         <w:drawing>
-          <wp:inline distT="0" distB="0" distL="0" distR="0" wp14:anchorId="415A847F" wp14:editId="4899DED1">
-            <wp:extent cx="5972175" cy="7296150"/>
+          <wp:inline distT="0" distB="0" distL="0" distR="0" wp14:anchorId="1AAE4BD1" wp14:editId="2B9F5437">
+            <wp:extent cx="4124325" cy="6629400"/>
             <wp:effectExtent l="0" t="0" r="9525" b="0"/>
-            <wp:docPr id="8" name="Immagine 8"/>
+            <wp:docPr id="6" name="Immagine 6"/>
             <wp:cNvGraphicFramePr>
               <a:graphicFrameLocks xmlns:a="http://schemas.openxmlformats.org/drawingml/2006/main" noChangeAspect="1"/>
             </wp:cNvGraphicFramePr>
@@ -7806,7 +7867,7 @@
                   <pic:spPr>
                     <a:xfrm>
                       <a:off x="0" y="0"/>
-                      <a:ext cx="5972175" cy="7296150"/>
+                      <a:ext cx="4124325" cy="6629400"/>
                     </a:xfrm>
                     <a:prstGeom prst="rect">
                       <a:avLst/>
@@ -7821,6 +7882,104 @@
     </w:p>
     <w:p>
       <w:pPr>
+        <w:rPr>
+          <w:lang w:val="it-IT"/>
+        </w:rPr>
+      </w:pPr>
+      <w:r>
+        <w:rPr>
+          <w:lang w:val="it-IT"/>
+        </w:rPr>
+        <w:t xml:space="preserve">Questa </w:t>
+      </w:r>
+      <w:proofErr w:type="spellStart"/>
+      <w:r>
+        <w:rPr>
+          <w:lang w:val="it-IT"/>
+        </w:rPr>
+        <w:t>swimlan</w:t>
+      </w:r>
+      <w:r>
+        <w:rPr>
+          <w:lang w:val="it-IT"/>
+        </w:rPr>
+        <w:t>e</w:t>
+      </w:r>
+      <w:proofErr w:type="spellEnd"/>
+      <w:r>
+        <w:rPr>
+          <w:lang w:val="it-IT"/>
+        </w:rPr>
+        <w:t xml:space="preserve"> è stata ideata per la </w:t>
+      </w:r>
+      <w:r>
+        <w:rPr>
+          <w:lang w:val="it-IT"/>
+        </w:rPr>
+        <w:t>registrazione</w:t>
+      </w:r>
+      <w:r>
+        <w:rPr>
+          <w:lang w:val="it-IT"/>
+        </w:rPr>
+        <w:t xml:space="preserve"> di un nuovo utente. L’utente per fare l’accesso e poter </w:t>
+      </w:r>
+      <w:r>
+        <w:rPr>
+          <w:lang w:val="it-IT"/>
+        </w:rPr>
+        <w:t>usufruire</w:t>
+      </w:r>
+      <w:r>
+        <w:rPr>
+          <w:lang w:val="it-IT"/>
+        </w:rPr>
+        <w:t xml:space="preserve"> del sito, dovrà prima essere registrato tramite nome utente e password. La password dovrà coincidere e il nome dovrà essere almeno di un carattere. Se la password non coincide</w:t>
+      </w:r>
+      <w:r>
+        <w:rPr>
+          <w:lang w:val="it-IT"/>
+        </w:rPr>
+        <w:t xml:space="preserve"> allora verrà presentato un errore e l’utente ritorna alla pagina di registrazione. In caso di registrazione effettuata con successo l’utente visualizzerà la pagina home. Il </w:t>
+      </w:r>
+      <w:proofErr w:type="spellStart"/>
+      <w:r>
+        <w:rPr>
+          <w:lang w:val="it-IT"/>
+        </w:rPr>
+        <w:t>captcha</w:t>
+      </w:r>
+      <w:proofErr w:type="spellEnd"/>
+      <w:r>
+        <w:rPr>
+          <w:lang w:val="it-IT"/>
+        </w:rPr>
+        <w:t xml:space="preserve"> V3 verrà attivato alla pagina di registrazione per controllare che l’utente che ceca di registrarsi sia un umano e non un bot.</w:t>
+      </w:r>
+    </w:p>
+    <w:p>
+      <w:pPr>
+        <w:rPr>
+          <w:lang w:val="it-IT"/>
+        </w:rPr>
+      </w:pPr>
+    </w:p>
+    <w:p>
+      <w:pPr>
+        <w:rPr>
+          <w:lang w:val="it-IT"/>
+        </w:rPr>
+      </w:pPr>
+    </w:p>
+    <w:p>
+      <w:pPr>
+        <w:rPr>
+          <w:lang w:val="it-IT"/>
+        </w:rPr>
+      </w:pPr>
+    </w:p>
+    <w:p>
+      <w:pPr>
         <w:jc w:val="center"/>
         <w:rPr>
           <w:lang w:val="it-IT"/>
@@ -7830,12 +7989,11 @@
         <w:rPr>
           <w:noProof/>
         </w:rPr>
-        <w:lastRenderedPageBreak/>
         <w:drawing>
-          <wp:inline distT="0" distB="0" distL="0" distR="0" wp14:anchorId="3867110C" wp14:editId="6505D538">
-            <wp:extent cx="2552700" cy="6153150"/>
-            <wp:effectExtent l="0" t="0" r="0" b="0"/>
-            <wp:docPr id="9" name="Immagine 9"/>
+          <wp:inline distT="0" distB="0" distL="0" distR="0" wp14:anchorId="7B3B4D03" wp14:editId="2D066074">
+            <wp:extent cx="5638800" cy="6905625"/>
+            <wp:effectExtent l="0" t="0" r="0" b="9525"/>
+            <wp:docPr id="14" name="Immagine 14"/>
             <wp:cNvGraphicFramePr>
               <a:graphicFrameLocks xmlns:a="http://schemas.openxmlformats.org/drawingml/2006/main" noChangeAspect="1"/>
             </wp:cNvGraphicFramePr>
@@ -7855,7 +8013,7 @@
                   <pic:spPr>
                     <a:xfrm>
                       <a:off x="0" y="0"/>
-                      <a:ext cx="2552700" cy="6153150"/>
+                      <a:ext cx="5638800" cy="6905625"/>
                     </a:xfrm>
                     <a:prstGeom prst="rect">
                       <a:avLst/>
@@ -7870,6 +8028,96 @@
     </w:p>
     <w:p>
       <w:pPr>
+        <w:rPr>
+          <w:lang w:val="it-IT"/>
+        </w:rPr>
+      </w:pPr>
+      <w:r>
+        <w:rPr>
+          <w:lang w:val="it-IT"/>
+        </w:rPr>
+        <w:t xml:space="preserve">Nello </w:t>
+      </w:r>
+      <w:proofErr w:type="spellStart"/>
+      <w:r>
+        <w:rPr>
+          <w:lang w:val="it-IT"/>
+        </w:rPr>
+        <w:t>swimlane</w:t>
+      </w:r>
+      <w:proofErr w:type="spellEnd"/>
+      <w:r>
+        <w:rPr>
+          <w:lang w:val="it-IT"/>
+        </w:rPr>
+        <w:t xml:space="preserve"> soprastante andiamo a analizzare il processo di login. Inizialmente l’utente interessato a </w:t>
+      </w:r>
+      <w:proofErr w:type="spellStart"/>
+      <w:r>
+        <w:rPr>
+          <w:lang w:val="it-IT"/>
+        </w:rPr>
+        <w:t>logagrsi</w:t>
+      </w:r>
+      <w:proofErr w:type="spellEnd"/>
+      <w:r>
+        <w:rPr>
+          <w:lang w:val="it-IT"/>
+        </w:rPr>
+        <w:t xml:space="preserve"> avrà già completato il </w:t>
+      </w:r>
+      <w:proofErr w:type="spellStart"/>
+      <w:r>
+        <w:rPr>
+          <w:lang w:val="it-IT"/>
+        </w:rPr>
+        <w:t>form</w:t>
+      </w:r>
+      <w:proofErr w:type="spellEnd"/>
+      <w:r>
+        <w:rPr>
+          <w:lang w:val="it-IT"/>
+        </w:rPr>
+        <w:t xml:space="preserve"> di registrazione. Nella pagina di </w:t>
+      </w:r>
+      <w:proofErr w:type="gramStart"/>
+      <w:r>
+        <w:rPr>
+          <w:lang w:val="it-IT"/>
+        </w:rPr>
+        <w:t>login ,</w:t>
+      </w:r>
+      <w:proofErr w:type="gramEnd"/>
+      <w:r>
+        <w:rPr>
+          <w:lang w:val="it-IT"/>
+        </w:rPr>
+        <w:t xml:space="preserve"> l’utente procede ad inserire il suo nome utente e password, dopodiché cliccherà sul pulsante conferma o salva, e i dati verranno inviati al server he controllerà se corrispondono ad un utente salvato nel DB, se non viene trovata una corrispondenza verranno inviati degli errori che poi verranno visualizzati, e lune verrà riportato alla pagina di login, mentre in caso contrario l’utente verrà fatto entrare nel sito e visualizzerà la pagina home.</w:t>
+      </w:r>
+    </w:p>
+    <w:p>
+      <w:pPr>
+        <w:rPr>
+          <w:lang w:val="it-IT"/>
+        </w:rPr>
+      </w:pPr>
+    </w:p>
+    <w:p>
+      <w:pPr>
+        <w:rPr>
+          <w:lang w:val="it-IT"/>
+        </w:rPr>
+      </w:pPr>
+    </w:p>
+    <w:p>
+      <w:pPr>
+        <w:rPr>
+          <w:lang w:val="it-IT"/>
+        </w:rPr>
+      </w:pPr>
+    </w:p>
+    <w:p>
+      <w:pPr>
         <w:jc w:val="center"/>
         <w:rPr>
           <w:lang w:val="it-IT"/>
@@ -7881,10 +8129,10 @@
         </w:rPr>
         <w:lastRenderedPageBreak/>
         <w:drawing>
-          <wp:inline distT="0" distB="0" distL="0" distR="0" wp14:anchorId="32216AA5" wp14:editId="470503B9">
-            <wp:extent cx="3952875" cy="5095875"/>
+          <wp:inline distT="0" distB="0" distL="0" distR="0" wp14:anchorId="117AA07F" wp14:editId="286BD399">
+            <wp:extent cx="5953125" cy="5229225"/>
             <wp:effectExtent l="0" t="0" r="9525" b="9525"/>
-            <wp:docPr id="10" name="Immagine 10"/>
+            <wp:docPr id="15" name="Immagine 15"/>
             <wp:cNvGraphicFramePr>
               <a:graphicFrameLocks xmlns:a="http://schemas.openxmlformats.org/drawingml/2006/main" noChangeAspect="1"/>
             </wp:cNvGraphicFramePr>
@@ -7904,7 +8152,7 @@
                   <pic:spPr>
                     <a:xfrm>
                       <a:off x="0" y="0"/>
-                      <a:ext cx="3952875" cy="5095875"/>
+                      <a:ext cx="5953125" cy="5229225"/>
                     </a:xfrm>
                     <a:prstGeom prst="rect">
                       <a:avLst/>
@@ -7915,6 +8163,84 @@
             </a:graphic>
           </wp:inline>
         </w:drawing>
+      </w:r>
+    </w:p>
+    <w:p>
+      <w:pPr>
+        <w:rPr>
+          <w:lang w:val="it-IT"/>
+        </w:rPr>
+      </w:pPr>
+      <w:r>
+        <w:rPr>
+          <w:lang w:val="it-IT"/>
+        </w:rPr>
+        <w:t xml:space="preserve">In questo schema di </w:t>
+      </w:r>
+      <w:proofErr w:type="spellStart"/>
+      <w:r>
+        <w:rPr>
+          <w:lang w:val="it-IT"/>
+        </w:rPr>
+        <w:t>swimlane</w:t>
+      </w:r>
+      <w:proofErr w:type="spellEnd"/>
+      <w:r>
+        <w:rPr>
+          <w:lang w:val="it-IT"/>
+        </w:rPr>
+        <w:t xml:space="preserve"> viene mostrato come è stato pensato il salvataggio e creazione di una nota.</w:t>
+      </w:r>
+    </w:p>
+    <w:p>
+      <w:pPr>
+        <w:rPr>
+          <w:lang w:val="it-IT"/>
+        </w:rPr>
+      </w:pPr>
+      <w:r>
+        <w:rPr>
+          <w:lang w:val="it-IT"/>
+        </w:rPr>
+        <w:t xml:space="preserve">In questo schema abbiamo tre </w:t>
+      </w:r>
+      <w:r>
+        <w:rPr>
+          <w:lang w:val="it-IT"/>
+        </w:rPr>
+        <w:t>componenti,</w:t>
+      </w:r>
+      <w:r>
+        <w:rPr>
+          <w:lang w:val="it-IT"/>
+        </w:rPr>
+        <w:t xml:space="preserve"> l’utente il FE (</w:t>
+      </w:r>
+      <w:r>
+        <w:rPr>
+          <w:lang w:val="it-IT"/>
+        </w:rPr>
+        <w:t>front</w:t>
+      </w:r>
+      <w:r>
+        <w:rPr>
+          <w:lang w:val="it-IT"/>
+        </w:rPr>
+        <w:t>-end) e il BE (back-end)</w:t>
+      </w:r>
+      <w:r>
+        <w:rPr>
+          <w:lang w:val="it-IT"/>
+        </w:rPr>
+        <w:t xml:space="preserve">. L’utente inizierà creando una nuova nota che potrà successivamente riempirla con vari contenuti (testuali, audio, immagini o file). Se l’utente chiude la nota verrà fato un controllo se i dati sono salvati nel </w:t>
+      </w:r>
+      <w:bookmarkStart w:id="19" w:name="_GoBack"/>
+      <w:bookmarkEnd w:id="19"/>
+      <w:r>
+        <w:rPr>
+          <w:lang w:val="it-IT"/>
+        </w:rPr>
+        <w:t>DB, e se non lo sono l’utente verrà chiesta la conferma di salvataggio. L’utente decide se salvarla o meno, se decide di no, allora torna a modificarla altrimenti la pagina della modifica della nota si chiude e l’utente visualizza la notifica del salvataggio della nota e torna alla home. Se l’utente mentre sta modificando la nota decide di cliccare sul pulsante salva allora il BE riceve i dati li cripta e li inserisce nel DB e l’utente viene notificato del salvataggio.</w:t>
       </w:r>
     </w:p>
     <w:p>
@@ -7983,6 +8309,130 @@
     </w:p>
     <w:p>
       <w:pPr>
+        <w:rPr>
+          <w:lang w:val="it-IT"/>
+        </w:rPr>
+      </w:pPr>
+      <w:r>
+        <w:rPr>
+          <w:lang w:val="it-IT"/>
+        </w:rPr>
+        <w:t xml:space="preserve">Sopra possiamo vedere come è stata progettata la gestione delle classi in questo progetto. A sinistra abbiamo la classe Note, che contiene vari attributi, tra cui l'id, che rappresenta la chiave primaria con cui verrà identificata ogni singola nota, il titolo (di tipo </w:t>
+      </w:r>
+      <w:proofErr w:type="spellStart"/>
+      <w:r>
+        <w:rPr>
+          <w:lang w:val="it-IT"/>
+        </w:rPr>
+        <w:t>string</w:t>
+      </w:r>
+      <w:proofErr w:type="spellEnd"/>
+      <w:r>
+        <w:rPr>
+          <w:lang w:val="it-IT"/>
+        </w:rPr>
+        <w:t xml:space="preserve">), il contenuto (di tipo </w:t>
+      </w:r>
+      <w:proofErr w:type="spellStart"/>
+      <w:r>
+        <w:rPr>
+          <w:lang w:val="it-IT"/>
+        </w:rPr>
+        <w:t>string</w:t>
+      </w:r>
+      <w:proofErr w:type="spellEnd"/>
+      <w:r>
+        <w:rPr>
+          <w:lang w:val="it-IT"/>
+        </w:rPr>
+        <w:t>), il formato (che può essere immagine o testo), l'</w:t>
+      </w:r>
+      <w:proofErr w:type="spellStart"/>
+      <w:r>
+        <w:rPr>
+          <w:lang w:val="it-IT"/>
+        </w:rPr>
+        <w:t>audio_file</w:t>
+      </w:r>
+      <w:proofErr w:type="spellEnd"/>
+      <w:r>
+        <w:rPr>
+          <w:lang w:val="it-IT"/>
+        </w:rPr>
+        <w:t xml:space="preserve"> (nel caso si necessiti di salvare un audio), il </w:t>
+      </w:r>
+      <w:proofErr w:type="spellStart"/>
+      <w:r>
+        <w:rPr>
+          <w:lang w:val="it-IT"/>
+        </w:rPr>
+        <w:t>data_canvas</w:t>
+      </w:r>
+      <w:proofErr w:type="spellEnd"/>
+      <w:r>
+        <w:rPr>
+          <w:lang w:val="it-IT"/>
+        </w:rPr>
+        <w:t xml:space="preserve"> (nel caso di un'immagine o disegni), la </w:t>
+      </w:r>
+      <w:proofErr w:type="spellStart"/>
+      <w:r>
+        <w:rPr>
+          <w:lang w:val="it-IT"/>
+        </w:rPr>
+        <w:t>data_creazione</w:t>
+      </w:r>
+      <w:proofErr w:type="spellEnd"/>
+      <w:r>
+        <w:rPr>
+          <w:lang w:val="it-IT"/>
+        </w:rPr>
+        <w:t xml:space="preserve"> di tipo date</w:t>
+      </w:r>
+      <w:r>
+        <w:rPr>
+          <w:lang w:val="it-IT"/>
+        </w:rPr>
+        <w:t xml:space="preserve"> (che indica la data in cui è stata creata la nota), e infine esportato, che è un attributo di tipo </w:t>
+      </w:r>
+      <w:proofErr w:type="spellStart"/>
+      <w:r>
+        <w:rPr>
+          <w:lang w:val="it-IT"/>
+        </w:rPr>
+        <w:t>boolean</w:t>
+      </w:r>
+      <w:proofErr w:type="spellEnd"/>
+      <w:r>
+        <w:rPr>
+          <w:lang w:val="it-IT"/>
+        </w:rPr>
+        <w:t xml:space="preserve"> e avrà valore </w:t>
+      </w:r>
+      <w:proofErr w:type="spellStart"/>
+      <w:r>
+        <w:rPr>
+          <w:lang w:val="it-IT"/>
+        </w:rPr>
+        <w:t>true</w:t>
+      </w:r>
+      <w:proofErr w:type="spellEnd"/>
+      <w:r>
+        <w:rPr>
+          <w:lang w:val="it-IT"/>
+        </w:rPr>
+        <w:t xml:space="preserve"> se la nota è stata esportata.</w:t>
+      </w:r>
+    </w:p>
+    <w:p>
+      <w:pPr>
+        <w:rPr>
+          <w:lang w:val="it-IT"/>
+        </w:rPr>
+      </w:pPr>
+    </w:p>
+    <w:p>
+      <w:pPr>
         <w:pStyle w:val="Titolo2"/>
       </w:pPr>
       <w:bookmarkStart w:id="22" w:name="_Toc429059811"/>
@@ -10536,15 +10986,7 @@
       <w:pStyle w:val="Pidipagina"/>
     </w:pPr>
     <w:r>
-      <w:t xml:space="preserve">Andrea Casamatta, Paolo </w:t>
-    </w:r>
-    <w:proofErr w:type="spellStart"/>
-    <w:r>
-      <w:t>Comes</w:t>
-    </w:r>
-    <w:proofErr w:type="spellEnd"/>
-    <w:r>
-      <w:t xml:space="preserve">, </w:t>
+      <w:t xml:space="preserve">Andrea Casamatta, Paolo Comes, </w:t>
     </w:r>
     <w:proofErr w:type="spellStart"/>
     <w:r>
@@ -10569,27 +11011,14 @@
     <w:r>
       <w:tab/>
     </w:r>
-    <w:r>
-      <w:fldChar w:fldCharType="begin"/>
-    </w:r>
-    <w:r>
-      <w:instrText xml:space="preserve"> FILENAME \* MERGEFORMAT </w:instrText>
-    </w:r>
-    <w:r>
-      <w:fldChar w:fldCharType="separate"/>
-    </w:r>
-    <w:r>
-      <w:rPr>
-        <w:noProof/>
-      </w:rPr>
-      <w:t>Documentazione_CasaNote.docx</w:t>
-    </w:r>
-    <w:r>
-      <w:rPr>
-        <w:noProof/>
-      </w:rPr>
-      <w:fldChar w:fldCharType="end"/>
-    </w:r>
+    <w:fldSimple w:instr=" FILENAME \* MERGEFORMAT ">
+      <w:r>
+        <w:rPr>
+          <w:noProof/>
+        </w:rPr>
+        <w:t>Documentazione_CasaNote.docx</w:t>
+      </w:r>
+    </w:fldSimple>
     <w:r>
       <w:tab/>
       <w:t xml:space="preserve">Versione: </w:t>
@@ -10607,7 +11036,7 @@
       <w:rPr>
         <w:noProof/>
       </w:rPr>
-      <w:t>05.02.2025</w:t>
+      <w:t>12.02.2025</w:t>
     </w:r>
     <w:r>
       <w:fldChar w:fldCharType="end"/>
@@ -10708,21 +11137,7 @@
             <w:rPr>
               <w:lang w:val="it-IT"/>
             </w:rPr>
-            <w:t xml:space="preserve">Andrea Casamatta, Paolo </w:t>
-          </w:r>
-          <w:proofErr w:type="spellStart"/>
-          <w:r>
-            <w:rPr>
-              <w:lang w:val="it-IT"/>
-            </w:rPr>
-            <w:t>Comes</w:t>
-          </w:r>
-          <w:proofErr w:type="spellEnd"/>
-          <w:r>
-            <w:rPr>
-              <w:lang w:val="it-IT"/>
-            </w:rPr>
-            <w:t xml:space="preserve">, </w:t>
+            <w:t xml:space="preserve">Andrea Casamatta, Paolo Comes, </w:t>
           </w:r>
           <w:proofErr w:type="spellStart"/>
           <w:r>
@@ -10892,15 +11307,7 @@
       <w:pStyle w:val="Pidipagina"/>
     </w:pPr>
     <w:r>
-      <w:t xml:space="preserve">Andrea Casamatta, Paolo </w:t>
-    </w:r>
-    <w:proofErr w:type="spellStart"/>
-    <w:r>
-      <w:t>Comes</w:t>
-    </w:r>
-    <w:proofErr w:type="spellEnd"/>
-    <w:r>
-      <w:t xml:space="preserve">, </w:t>
+      <w:t xml:space="preserve">Andrea Casamatta, Paolo Comes, </w:t>
     </w:r>
     <w:proofErr w:type="spellStart"/>
     <w:r>
@@ -10925,27 +11332,14 @@
     <w:r>
       <w:tab/>
     </w:r>
-    <w:r>
-      <w:fldChar w:fldCharType="begin"/>
-    </w:r>
-    <w:r>
-      <w:instrText xml:space="preserve"> FILENAME \* MERGEFORMAT </w:instrText>
-    </w:r>
-    <w:r>
-      <w:fldChar w:fldCharType="separate"/>
-    </w:r>
-    <w:r>
-      <w:rPr>
-        <w:noProof/>
-      </w:rPr>
-      <w:t>Documentazione_CasaNote.docx</w:t>
-    </w:r>
-    <w:r>
-      <w:rPr>
-        <w:noProof/>
-      </w:rPr>
-      <w:fldChar w:fldCharType="end"/>
-    </w:r>
+    <w:fldSimple w:instr=" FILENAME \* MERGEFORMAT ">
+      <w:r>
+        <w:rPr>
+          <w:noProof/>
+        </w:rPr>
+        <w:t>Documentazione_CasaNote.docx</w:t>
+      </w:r>
+    </w:fldSimple>
     <w:r>
       <w:tab/>
       <w:t xml:space="preserve">Versione: </w:t>
@@ -10963,7 +11357,7 @@
       <w:rPr>
         <w:noProof/>
       </w:rPr>
-      <w:t>05.02.2025</w:t>
+      <w:t>12.02.2025</w:t>
     </w:r>
     <w:r>
       <w:fldChar w:fldCharType="end"/>
@@ -16665,7 +17059,7 @@
 </file>
 
 <file path=customXml/itemProps1.xml><?xml version="1.0" encoding="utf-8"?>
-<ds:datastoreItem xmlns:ds="http://schemas.openxmlformats.org/officeDocument/2006/customXml" ds:itemID="{87E1F41E-6B7B-4B4E-97ED-639DBE7C9717}">
+<ds:datastoreItem xmlns:ds="http://schemas.openxmlformats.org/officeDocument/2006/customXml" ds:itemID="{1DBFA70C-651A-4E39-9E37-772C516C15DB}">
   <ds:schemaRefs>
     <ds:schemaRef ds:uri="http://schemas.openxmlformats.org/officeDocument/2006/bibliography"/>
   </ds:schemaRefs>

</xml_diff>

<commit_message>
Sprint Review + Documentazione aggiornata
</commit_message>
<xml_diff>
--- a/3_Documentazione/Documentazione_CasaNote.docx
+++ b/3_Documentazione/Documentazione_CasaNote.docx
@@ -765,11 +765,9 @@
         </w:rPr>
         <w:tab/>
       </w:r>
-      <w:proofErr w:type="spellStart"/>
       <w:r>
         <w:t>Swimlanes</w:t>
       </w:r>
-      <w:proofErr w:type="spellEnd"/>
       <w:r>
         <w:tab/>
       </w:r>
@@ -2100,13 +2098,46 @@
     </w:p>
     <w:p/>
     <w:p>
-      <w:r>
-        <w:t xml:space="preserve">Esempio di abstract: </w:t>
+      <w:pPr>
+        <w:rPr>
+          <w:lang w:val="fr-CH"/>
+        </w:rPr>
+      </w:pPr>
+      <w:proofErr w:type="spellStart"/>
+      <w:r>
+        <w:rPr>
+          <w:lang w:val="fr-CH"/>
+        </w:rPr>
+        <w:t>Esempio</w:t>
+      </w:r>
+      <w:proofErr w:type="spellEnd"/>
+      <w:r>
+        <w:rPr>
+          <w:lang w:val="fr-CH"/>
+        </w:rPr>
+        <w:t xml:space="preserve"> di </w:t>
+      </w:r>
+      <w:proofErr w:type="gramStart"/>
+      <w:r>
+        <w:rPr>
+          <w:lang w:val="fr-CH"/>
+        </w:rPr>
+        <w:t>abstract:</w:t>
+      </w:r>
+      <w:proofErr w:type="gramEnd"/>
+      <w:r>
+        <w:rPr>
+          <w:lang w:val="fr-CH"/>
+        </w:rPr>
+        <w:t xml:space="preserve"> </w:t>
       </w:r>
     </w:p>
     <w:p>
       <w:pPr>
         <w:ind w:left="720"/>
+        <w:rPr>
+          <w:lang w:val="fr-CH"/>
+        </w:rPr>
       </w:pPr>
     </w:p>
     <w:p>
@@ -2116,31 +2147,625 @@
           <w:i/>
         </w:rPr>
       </w:pPr>
+      <w:r>
+        <w:rPr>
+          <w:i/>
+          <w:lang w:val="fr-CH"/>
+        </w:rPr>
+        <w:t xml:space="preserve">As the size and </w:t>
+      </w:r>
       <w:proofErr w:type="spellStart"/>
       <w:r>
         <w:rPr>
           <w:i/>
-        </w:rPr>
-        <w:t>As</w:t>
+          <w:lang w:val="fr-CH"/>
+        </w:rPr>
+        <w:t>complexity</w:t>
       </w:r>
       <w:proofErr w:type="spellEnd"/>
       <w:r>
         <w:rPr>
           <w:i/>
-        </w:rPr>
-        <w:t xml:space="preserve"> the size and </w:t>
+          <w:lang w:val="fr-CH"/>
+        </w:rPr>
+        <w:t xml:space="preserve"> of </w:t>
       </w:r>
       <w:proofErr w:type="spellStart"/>
       <w:r>
         <w:rPr>
           <w:i/>
-        </w:rPr>
-        <w:t>complexity</w:t>
+          <w:lang w:val="fr-CH"/>
+        </w:rPr>
+        <w:t>today’s</w:t>
       </w:r>
       <w:proofErr w:type="spellEnd"/>
       <w:r>
         <w:rPr>
           <w:i/>
+          <w:lang w:val="fr-CH"/>
+        </w:rPr>
+        <w:t xml:space="preserve"> </w:t>
+      </w:r>
+      <w:proofErr w:type="spellStart"/>
+      <w:r>
+        <w:rPr>
+          <w:i/>
+          <w:lang w:val="fr-CH"/>
+        </w:rPr>
+        <w:t>most</w:t>
+      </w:r>
+      <w:proofErr w:type="spellEnd"/>
+      <w:r>
+        <w:rPr>
+          <w:i/>
+          <w:lang w:val="fr-CH"/>
+        </w:rPr>
+        <w:t xml:space="preserve"> modern computer chips </w:t>
+      </w:r>
+      <w:proofErr w:type="spellStart"/>
+      <w:r>
+        <w:rPr>
+          <w:i/>
+          <w:lang w:val="fr-CH"/>
+        </w:rPr>
+        <w:t>increase</w:t>
+      </w:r>
+      <w:proofErr w:type="spellEnd"/>
+      <w:r>
+        <w:rPr>
+          <w:i/>
+          <w:lang w:val="fr-CH"/>
+        </w:rPr>
+        <w:t xml:space="preserve">, new techniques must </w:t>
+      </w:r>
+      <w:proofErr w:type="spellStart"/>
+      <w:r>
+        <w:rPr>
+          <w:i/>
+          <w:lang w:val="fr-CH"/>
+        </w:rPr>
+        <w:t>be</w:t>
+      </w:r>
+      <w:proofErr w:type="spellEnd"/>
+      <w:r>
+        <w:rPr>
+          <w:i/>
+          <w:lang w:val="fr-CH"/>
+        </w:rPr>
+        <w:t xml:space="preserve"> </w:t>
+      </w:r>
+      <w:proofErr w:type="spellStart"/>
+      <w:r>
+        <w:rPr>
+          <w:i/>
+          <w:lang w:val="fr-CH"/>
+        </w:rPr>
+        <w:t>developed</w:t>
+      </w:r>
+      <w:proofErr w:type="spellEnd"/>
+      <w:r>
+        <w:rPr>
+          <w:i/>
+          <w:lang w:val="fr-CH"/>
+        </w:rPr>
+        <w:t xml:space="preserve"> to </w:t>
+      </w:r>
+      <w:proofErr w:type="spellStart"/>
+      <w:r>
+        <w:rPr>
+          <w:i/>
+          <w:lang w:val="fr-CH"/>
+        </w:rPr>
+        <w:t>effectively</w:t>
+      </w:r>
+      <w:proofErr w:type="spellEnd"/>
+      <w:r>
+        <w:rPr>
+          <w:i/>
+          <w:lang w:val="fr-CH"/>
+        </w:rPr>
+        <w:t xml:space="preserve"> design and </w:t>
+      </w:r>
+      <w:proofErr w:type="spellStart"/>
+      <w:r>
+        <w:rPr>
+          <w:i/>
+          <w:lang w:val="fr-CH"/>
+        </w:rPr>
+        <w:t>create</w:t>
+      </w:r>
+      <w:proofErr w:type="spellEnd"/>
+      <w:r>
+        <w:rPr>
+          <w:i/>
+          <w:lang w:val="fr-CH"/>
+        </w:rPr>
+        <w:t xml:space="preserve"> Very </w:t>
+      </w:r>
+      <w:r>
+        <w:rPr>
+          <w:i/>
+          <w:lang w:val="fr-CH"/>
+        </w:rPr>
+        <w:t>Large-</w:t>
+      </w:r>
+      <w:proofErr w:type="spellStart"/>
+      <w:r>
+        <w:rPr>
+          <w:i/>
+          <w:lang w:val="fr-CH"/>
+        </w:rPr>
+        <w:t>Scale</w:t>
+      </w:r>
+      <w:proofErr w:type="spellEnd"/>
+      <w:r>
+        <w:rPr>
+          <w:i/>
+          <w:lang w:val="fr-CH"/>
+        </w:rPr>
+        <w:t xml:space="preserve"> </w:t>
+      </w:r>
+      <w:proofErr w:type="spellStart"/>
+      <w:r>
+        <w:rPr>
+          <w:i/>
+          <w:lang w:val="fr-CH"/>
+        </w:rPr>
+        <w:t>Integration</w:t>
+      </w:r>
+      <w:proofErr w:type="spellEnd"/>
+      <w:r>
+        <w:rPr>
+          <w:i/>
+          <w:lang w:val="fr-CH"/>
+        </w:rPr>
+        <w:t xml:space="preserve"> chips </w:t>
+      </w:r>
+      <w:proofErr w:type="spellStart"/>
+      <w:r>
+        <w:rPr>
+          <w:i/>
+          <w:lang w:val="fr-CH"/>
+        </w:rPr>
+        <w:t>quickly</w:t>
+      </w:r>
+      <w:proofErr w:type="spellEnd"/>
+      <w:r>
+        <w:rPr>
+          <w:i/>
+          <w:lang w:val="fr-CH"/>
+        </w:rPr>
+        <w:t xml:space="preserve">. For </w:t>
+      </w:r>
+      <w:proofErr w:type="spellStart"/>
+      <w:r>
+        <w:rPr>
+          <w:i/>
+          <w:lang w:val="fr-CH"/>
+        </w:rPr>
+        <w:t>this</w:t>
+      </w:r>
+      <w:proofErr w:type="spellEnd"/>
+      <w:r>
+        <w:rPr>
+          <w:i/>
+          <w:lang w:val="fr-CH"/>
+        </w:rPr>
+        <w:t xml:space="preserve"> </w:t>
+      </w:r>
+      <w:proofErr w:type="spellStart"/>
+      <w:r>
+        <w:rPr>
+          <w:i/>
+          <w:lang w:val="fr-CH"/>
+        </w:rPr>
+        <w:t>project</w:t>
+      </w:r>
+      <w:proofErr w:type="spellEnd"/>
+      <w:r>
+        <w:rPr>
+          <w:i/>
+          <w:lang w:val="fr-CH"/>
+        </w:rPr>
+        <w:t xml:space="preserve">, a new type of hardware compiler </w:t>
+      </w:r>
+      <w:proofErr w:type="spellStart"/>
+      <w:r>
+        <w:rPr>
+          <w:i/>
+          <w:lang w:val="fr-CH"/>
+        </w:rPr>
+        <w:t>is</w:t>
+      </w:r>
+      <w:proofErr w:type="spellEnd"/>
+      <w:r>
+        <w:rPr>
+          <w:i/>
+          <w:lang w:val="fr-CH"/>
+        </w:rPr>
+        <w:t xml:space="preserve"> </w:t>
+      </w:r>
+      <w:proofErr w:type="spellStart"/>
+      <w:r>
+        <w:rPr>
+          <w:i/>
+          <w:lang w:val="fr-CH"/>
+        </w:rPr>
+        <w:t>created</w:t>
+      </w:r>
+      <w:proofErr w:type="spellEnd"/>
+      <w:r>
+        <w:rPr>
+          <w:i/>
+          <w:lang w:val="fr-CH"/>
+        </w:rPr>
+        <w:t xml:space="preserve">. This hardware compiler </w:t>
+      </w:r>
+      <w:proofErr w:type="spellStart"/>
+      <w:r>
+        <w:rPr>
+          <w:i/>
+          <w:lang w:val="fr-CH"/>
+        </w:rPr>
+        <w:t>will</w:t>
+      </w:r>
+      <w:proofErr w:type="spellEnd"/>
+      <w:r>
+        <w:rPr>
+          <w:i/>
+          <w:lang w:val="fr-CH"/>
+        </w:rPr>
+        <w:t xml:space="preserve"> </w:t>
+      </w:r>
+      <w:proofErr w:type="spellStart"/>
+      <w:r>
+        <w:rPr>
+          <w:i/>
+          <w:lang w:val="fr-CH"/>
+        </w:rPr>
+        <w:t>read</w:t>
+      </w:r>
+      <w:proofErr w:type="spellEnd"/>
+      <w:r>
+        <w:rPr>
+          <w:i/>
+          <w:lang w:val="fr-CH"/>
+        </w:rPr>
+        <w:t xml:space="preserve"> a C++ program, and </w:t>
+      </w:r>
+      <w:proofErr w:type="spellStart"/>
+      <w:r>
+        <w:rPr>
+          <w:i/>
+          <w:lang w:val="fr-CH"/>
+        </w:rPr>
+        <w:t>physically</w:t>
+      </w:r>
+      <w:proofErr w:type="spellEnd"/>
+      <w:r>
+        <w:rPr>
+          <w:i/>
+          <w:lang w:val="fr-CH"/>
+        </w:rPr>
+        <w:t xml:space="preserve"> design a </w:t>
+      </w:r>
+      <w:proofErr w:type="spellStart"/>
+      <w:r>
+        <w:rPr>
+          <w:i/>
+          <w:lang w:val="fr-CH"/>
+        </w:rPr>
+        <w:t>suitable</w:t>
+      </w:r>
+      <w:proofErr w:type="spellEnd"/>
+      <w:r>
+        <w:rPr>
+          <w:i/>
+          <w:lang w:val="fr-CH"/>
+        </w:rPr>
+        <w:t xml:space="preserve"> </w:t>
+      </w:r>
+      <w:proofErr w:type="spellStart"/>
+      <w:r>
+        <w:rPr>
+          <w:i/>
+          <w:lang w:val="fr-CH"/>
+        </w:rPr>
+        <w:t>microprocessor</w:t>
+      </w:r>
+      <w:proofErr w:type="spellEnd"/>
+      <w:r>
+        <w:rPr>
+          <w:i/>
+          <w:lang w:val="fr-CH"/>
+        </w:rPr>
+        <w:t xml:space="preserve"> </w:t>
+      </w:r>
+      <w:proofErr w:type="spellStart"/>
+      <w:r>
+        <w:rPr>
+          <w:i/>
+          <w:lang w:val="fr-CH"/>
+        </w:rPr>
+        <w:t>intended</w:t>
+      </w:r>
+      <w:proofErr w:type="spellEnd"/>
+      <w:r>
+        <w:rPr>
+          <w:i/>
+          <w:lang w:val="fr-CH"/>
+        </w:rPr>
+        <w:t xml:space="preserve"> for running </w:t>
+      </w:r>
+      <w:proofErr w:type="spellStart"/>
+      <w:r>
+        <w:rPr>
+          <w:i/>
+          <w:lang w:val="fr-CH"/>
+        </w:rPr>
+        <w:t>that</w:t>
+      </w:r>
+      <w:proofErr w:type="spellEnd"/>
+      <w:r>
+        <w:rPr>
+          <w:i/>
+          <w:lang w:val="fr-CH"/>
+        </w:rPr>
+        <w:t xml:space="preserve"> </w:t>
+      </w:r>
+      <w:proofErr w:type="spellStart"/>
+      <w:r>
+        <w:rPr>
+          <w:i/>
+          <w:lang w:val="fr-CH"/>
+        </w:rPr>
+        <w:t>specific</w:t>
+      </w:r>
+      <w:proofErr w:type="spellEnd"/>
+      <w:r>
+        <w:rPr>
+          <w:i/>
+          <w:lang w:val="fr-CH"/>
+        </w:rPr>
+        <w:t xml:space="preserve"> program. </w:t>
+      </w:r>
+      <w:proofErr w:type="spellStart"/>
+      <w:r>
+        <w:rPr>
+          <w:i/>
+          <w:lang w:val="fr-CH"/>
+        </w:rPr>
+        <w:t>With</w:t>
+      </w:r>
+      <w:proofErr w:type="spellEnd"/>
+      <w:r>
+        <w:rPr>
+          <w:i/>
+          <w:lang w:val="fr-CH"/>
+        </w:rPr>
+        <w:t xml:space="preserve"> </w:t>
+      </w:r>
+      <w:proofErr w:type="spellStart"/>
+      <w:r>
+        <w:rPr>
+          <w:i/>
+          <w:lang w:val="fr-CH"/>
+        </w:rPr>
+        <w:t>this</w:t>
+      </w:r>
+      <w:proofErr w:type="spellEnd"/>
+      <w:r>
+        <w:rPr>
+          <w:i/>
+          <w:lang w:val="fr-CH"/>
+        </w:rPr>
+        <w:t xml:space="preserve"> new and </w:t>
+      </w:r>
+      <w:proofErr w:type="spellStart"/>
+      <w:r>
+        <w:rPr>
+          <w:i/>
+          <w:lang w:val="fr-CH"/>
+        </w:rPr>
+        <w:t>powerful</w:t>
+      </w:r>
+      <w:proofErr w:type="spellEnd"/>
+      <w:r>
+        <w:rPr>
+          <w:i/>
+          <w:lang w:val="fr-CH"/>
+        </w:rPr>
+        <w:t xml:space="preserve"> compiler, </w:t>
+      </w:r>
+      <w:proofErr w:type="spellStart"/>
+      <w:r>
+        <w:rPr>
+          <w:i/>
+          <w:lang w:val="fr-CH"/>
+        </w:rPr>
+        <w:t>it</w:t>
+      </w:r>
+      <w:proofErr w:type="spellEnd"/>
+      <w:r>
+        <w:rPr>
+          <w:i/>
+          <w:lang w:val="fr-CH"/>
+        </w:rPr>
+        <w:t xml:space="preserve"> </w:t>
+      </w:r>
+      <w:proofErr w:type="spellStart"/>
+      <w:r>
+        <w:rPr>
+          <w:i/>
+          <w:lang w:val="fr-CH"/>
+        </w:rPr>
+        <w:t>is</w:t>
+      </w:r>
+      <w:proofErr w:type="spellEnd"/>
+      <w:r>
+        <w:rPr>
+          <w:i/>
+          <w:lang w:val="fr-CH"/>
+        </w:rPr>
+        <w:t xml:space="preserve"> possible to design </w:t>
+      </w:r>
+      <w:proofErr w:type="spellStart"/>
+      <w:r>
+        <w:rPr>
+          <w:i/>
+          <w:lang w:val="fr-CH"/>
+        </w:rPr>
+        <w:t>anything</w:t>
+      </w:r>
+      <w:proofErr w:type="spellEnd"/>
+      <w:r>
+        <w:rPr>
+          <w:i/>
+          <w:lang w:val="fr-CH"/>
+        </w:rPr>
+        <w:t xml:space="preserve"> </w:t>
+      </w:r>
+      <w:proofErr w:type="spellStart"/>
+      <w:r>
+        <w:rPr>
+          <w:i/>
+          <w:lang w:val="fr-CH"/>
+        </w:rPr>
+        <w:t>from</w:t>
+      </w:r>
+      <w:proofErr w:type="spellEnd"/>
+      <w:r>
+        <w:rPr>
+          <w:i/>
+          <w:lang w:val="fr-CH"/>
+        </w:rPr>
+        <w:t xml:space="preserve"> a </w:t>
+      </w:r>
+      <w:proofErr w:type="spellStart"/>
+      <w:r>
+        <w:rPr>
+          <w:i/>
+          <w:lang w:val="fr-CH"/>
+        </w:rPr>
+        <w:t>small</w:t>
+      </w:r>
+      <w:proofErr w:type="spellEnd"/>
+      <w:r>
+        <w:rPr>
+          <w:i/>
+          <w:lang w:val="fr-CH"/>
+        </w:rPr>
+        <w:t xml:space="preserve"> </w:t>
+      </w:r>
+      <w:proofErr w:type="spellStart"/>
+      <w:r>
+        <w:rPr>
+          <w:i/>
+          <w:lang w:val="fr-CH"/>
+        </w:rPr>
+        <w:t>adder</w:t>
+      </w:r>
+      <w:proofErr w:type="spellEnd"/>
+      <w:r>
+        <w:rPr>
+          <w:i/>
+          <w:lang w:val="fr-CH"/>
+        </w:rPr>
+        <w:t xml:space="preserve">, to a </w:t>
+      </w:r>
+      <w:proofErr w:type="spellStart"/>
+      <w:r>
+        <w:rPr>
+          <w:i/>
+          <w:lang w:val="fr-CH"/>
+        </w:rPr>
+        <w:t>microprocessor</w:t>
+      </w:r>
+      <w:proofErr w:type="spellEnd"/>
+      <w:r>
+        <w:rPr>
+          <w:i/>
+          <w:lang w:val="fr-CH"/>
+        </w:rPr>
+        <w:t xml:space="preserve"> </w:t>
+      </w:r>
+      <w:proofErr w:type="spellStart"/>
+      <w:r>
+        <w:rPr>
+          <w:i/>
+          <w:lang w:val="fr-CH"/>
+        </w:rPr>
+        <w:t>with</w:t>
+      </w:r>
+      <w:proofErr w:type="spellEnd"/>
+      <w:r>
+        <w:rPr>
+          <w:i/>
+          <w:lang w:val="fr-CH"/>
+        </w:rPr>
+        <w:t xml:space="preserve"> millions of transistors. </w:t>
+      </w:r>
+      <w:proofErr w:type="spellStart"/>
+      <w:r>
+        <w:rPr>
+          <w:i/>
+          <w:lang w:val="fr-CH"/>
+        </w:rPr>
+        <w:t>Designing</w:t>
+      </w:r>
+      <w:proofErr w:type="spellEnd"/>
+      <w:r>
+        <w:rPr>
+          <w:i/>
+          <w:lang w:val="fr-CH"/>
+        </w:rPr>
+        <w:t xml:space="preserve"> new computer chips, </w:t>
+      </w:r>
+      <w:proofErr w:type="spellStart"/>
+      <w:r>
+        <w:rPr>
+          <w:i/>
+          <w:lang w:val="fr-CH"/>
+        </w:rPr>
+        <w:t>such</w:t>
+      </w:r>
+      <w:proofErr w:type="spellEnd"/>
+      <w:r>
+        <w:rPr>
+          <w:i/>
+          <w:lang w:val="fr-CH"/>
+        </w:rPr>
+        <w:t xml:space="preserve"> as the Pentium 4, can </w:t>
+      </w:r>
+      <w:proofErr w:type="spellStart"/>
+      <w:r>
+        <w:rPr>
+          <w:i/>
+          <w:lang w:val="fr-CH"/>
+        </w:rPr>
+        <w:t>require</w:t>
+      </w:r>
+      <w:proofErr w:type="spellEnd"/>
+      <w:r>
+        <w:rPr>
+          <w:i/>
+          <w:lang w:val="fr-CH"/>
+        </w:rPr>
+        <w:t xml:space="preserve"> </w:t>
+      </w:r>
+      <w:proofErr w:type="spellStart"/>
+      <w:r>
+        <w:rPr>
+          <w:i/>
+          <w:lang w:val="fr-CH"/>
+        </w:rPr>
+        <w:t>dozens</w:t>
+      </w:r>
+      <w:proofErr w:type="spellEnd"/>
+      <w:r>
+        <w:rPr>
+          <w:i/>
+          <w:lang w:val="fr-CH"/>
         </w:rPr>
         <w:t xml:space="preserve"> of </w:t>
       </w:r>
@@ -2148,587 +2773,39 @@
       <w:r>
         <w:rPr>
           <w:i/>
-        </w:rPr>
-        <w:t>today’s</w:t>
+          <w:lang w:val="fr-CH"/>
+        </w:rPr>
+        <w:t>engineers</w:t>
       </w:r>
       <w:proofErr w:type="spellEnd"/>
       <w:r>
         <w:rPr>
           <w:i/>
-        </w:rPr>
-        <w:t xml:space="preserve"> </w:t>
+          <w:lang w:val="fr-CH"/>
+        </w:rPr>
+        <w:t xml:space="preserve"> and </w:t>
       </w:r>
       <w:proofErr w:type="spellStart"/>
       <w:r>
         <w:rPr>
           <w:i/>
-        </w:rPr>
-        <w:t>most</w:t>
+          <w:lang w:val="fr-CH"/>
+        </w:rPr>
+        <w:t>months</w:t>
       </w:r>
       <w:proofErr w:type="spellEnd"/>
       <w:r>
         <w:rPr>
           <w:i/>
-        </w:rPr>
-        <w:t xml:space="preserve"> </w:t>
-      </w:r>
-      <w:proofErr w:type="spellStart"/>
+          <w:lang w:val="fr-CH"/>
+        </w:rPr>
+        <w:t xml:space="preserve"> of time. </w:t>
+      </w:r>
       <w:r>
         <w:rPr>
           <w:i/>
         </w:rPr>
-        <w:t>modern</w:t>
-      </w:r>
-      <w:proofErr w:type="spellEnd"/>
-      <w:r>
-        <w:rPr>
-          <w:i/>
-        </w:rPr>
-        <w:t xml:space="preserve"> computer chips </w:t>
-      </w:r>
-      <w:proofErr w:type="spellStart"/>
-      <w:r>
-        <w:rPr>
-          <w:i/>
-        </w:rPr>
-        <w:t>increase</w:t>
-      </w:r>
-      <w:proofErr w:type="spellEnd"/>
-      <w:r>
-        <w:rPr>
-          <w:i/>
-        </w:rPr>
-        <w:t xml:space="preserve">, new techniques must be </w:t>
-      </w:r>
-      <w:proofErr w:type="spellStart"/>
-      <w:r>
-        <w:rPr>
-          <w:i/>
-        </w:rPr>
-        <w:t>developed</w:t>
-      </w:r>
-      <w:proofErr w:type="spellEnd"/>
-      <w:r>
-        <w:rPr>
-          <w:i/>
-        </w:rPr>
-        <w:t xml:space="preserve"> to </w:t>
-      </w:r>
-      <w:proofErr w:type="spellStart"/>
-      <w:r>
-        <w:rPr>
-          <w:i/>
-        </w:rPr>
-        <w:t>effectively</w:t>
-      </w:r>
-      <w:proofErr w:type="spellEnd"/>
-      <w:r>
-        <w:rPr>
-          <w:i/>
-        </w:rPr>
-        <w:t xml:space="preserve"> design and create </w:t>
-      </w:r>
-      <w:proofErr w:type="spellStart"/>
-      <w:r>
-        <w:rPr>
-          <w:i/>
-        </w:rPr>
-        <w:t>Very</w:t>
-      </w:r>
-      <w:proofErr w:type="spellEnd"/>
-      <w:r>
-        <w:rPr>
-          <w:i/>
-        </w:rPr>
-        <w:t xml:space="preserve"> </w:t>
-      </w:r>
-      <w:r>
-        <w:rPr>
-          <w:i/>
-        </w:rPr>
-        <w:t>Large-Scale</w:t>
-      </w:r>
-      <w:r>
-        <w:rPr>
-          <w:i/>
-        </w:rPr>
-        <w:t xml:space="preserve"> Integration chips </w:t>
-      </w:r>
-      <w:proofErr w:type="spellStart"/>
-      <w:r>
-        <w:rPr>
-          <w:i/>
-        </w:rPr>
-        <w:t>quickly</w:t>
-      </w:r>
-      <w:proofErr w:type="spellEnd"/>
-      <w:r>
-        <w:rPr>
-          <w:i/>
-        </w:rPr>
-        <w:t xml:space="preserve">. For </w:t>
-      </w:r>
-      <w:proofErr w:type="spellStart"/>
-      <w:r>
-        <w:rPr>
-          <w:i/>
-        </w:rPr>
-        <w:t>this</w:t>
-      </w:r>
-      <w:proofErr w:type="spellEnd"/>
-      <w:r>
-        <w:rPr>
-          <w:i/>
-        </w:rPr>
-        <w:t xml:space="preserve"> project, a new </w:t>
-      </w:r>
-      <w:proofErr w:type="spellStart"/>
-      <w:r>
-        <w:rPr>
-          <w:i/>
-        </w:rPr>
-        <w:t>type</w:t>
-      </w:r>
-      <w:proofErr w:type="spellEnd"/>
-      <w:r>
-        <w:rPr>
-          <w:i/>
-        </w:rPr>
-        <w:t xml:space="preserve"> of hardware </w:t>
-      </w:r>
-      <w:proofErr w:type="spellStart"/>
-      <w:r>
-        <w:rPr>
-          <w:i/>
-        </w:rPr>
-        <w:t>compiler</w:t>
-      </w:r>
-      <w:proofErr w:type="spellEnd"/>
-      <w:r>
-        <w:rPr>
-          <w:i/>
-        </w:rPr>
-        <w:t xml:space="preserve"> </w:t>
-      </w:r>
-      <w:proofErr w:type="spellStart"/>
-      <w:r>
-        <w:rPr>
-          <w:i/>
-        </w:rPr>
-        <w:t>is</w:t>
-      </w:r>
-      <w:proofErr w:type="spellEnd"/>
-      <w:r>
-        <w:rPr>
-          <w:i/>
-        </w:rPr>
-        <w:t xml:space="preserve"> </w:t>
-      </w:r>
-      <w:proofErr w:type="spellStart"/>
-      <w:r>
-        <w:rPr>
-          <w:i/>
-        </w:rPr>
-        <w:t>created</w:t>
-      </w:r>
-      <w:proofErr w:type="spellEnd"/>
-      <w:r>
-        <w:rPr>
-          <w:i/>
-        </w:rPr>
-        <w:t xml:space="preserve">. </w:t>
-      </w:r>
-      <w:proofErr w:type="spellStart"/>
-      <w:r>
-        <w:rPr>
-          <w:i/>
-        </w:rPr>
-        <w:t>This</w:t>
-      </w:r>
-      <w:proofErr w:type="spellEnd"/>
-      <w:r>
-        <w:rPr>
-          <w:i/>
-        </w:rPr>
-        <w:t xml:space="preserve"> hardware </w:t>
-      </w:r>
-      <w:proofErr w:type="spellStart"/>
-      <w:r>
-        <w:rPr>
-          <w:i/>
-        </w:rPr>
-        <w:t>compiler</w:t>
-      </w:r>
-      <w:proofErr w:type="spellEnd"/>
-      <w:r>
-        <w:rPr>
-          <w:i/>
-        </w:rPr>
-        <w:t xml:space="preserve"> </w:t>
-      </w:r>
-      <w:proofErr w:type="spellStart"/>
-      <w:r>
-        <w:rPr>
-          <w:i/>
-        </w:rPr>
-        <w:t>will</w:t>
-      </w:r>
-      <w:proofErr w:type="spellEnd"/>
-      <w:r>
-        <w:rPr>
-          <w:i/>
-        </w:rPr>
-        <w:t xml:space="preserve"> </w:t>
-      </w:r>
-      <w:proofErr w:type="spellStart"/>
-      <w:r>
-        <w:rPr>
-          <w:i/>
-        </w:rPr>
-        <w:t>read</w:t>
-      </w:r>
-      <w:proofErr w:type="spellEnd"/>
-      <w:r>
-        <w:rPr>
-          <w:i/>
-        </w:rPr>
-        <w:t xml:space="preserve"> a C++ </w:t>
-      </w:r>
-      <w:proofErr w:type="spellStart"/>
-      <w:r>
-        <w:rPr>
-          <w:i/>
-        </w:rPr>
-        <w:t>program</w:t>
-      </w:r>
-      <w:proofErr w:type="spellEnd"/>
-      <w:r>
-        <w:rPr>
-          <w:i/>
-        </w:rPr>
-        <w:t xml:space="preserve">, and </w:t>
-      </w:r>
-      <w:proofErr w:type="spellStart"/>
-      <w:r>
-        <w:rPr>
-          <w:i/>
-        </w:rPr>
-        <w:t>physically</w:t>
-      </w:r>
-      <w:proofErr w:type="spellEnd"/>
-      <w:r>
-        <w:rPr>
-          <w:i/>
-        </w:rPr>
-        <w:t xml:space="preserve"> design a </w:t>
-      </w:r>
-      <w:proofErr w:type="spellStart"/>
-      <w:r>
-        <w:rPr>
-          <w:i/>
-        </w:rPr>
-        <w:t>suitable</w:t>
-      </w:r>
-      <w:proofErr w:type="spellEnd"/>
-      <w:r>
-        <w:rPr>
-          <w:i/>
-        </w:rPr>
-        <w:t xml:space="preserve"> </w:t>
-      </w:r>
-      <w:proofErr w:type="spellStart"/>
-      <w:r>
-        <w:rPr>
-          <w:i/>
-        </w:rPr>
-        <w:t>microprocessor</w:t>
-      </w:r>
-      <w:proofErr w:type="spellEnd"/>
-      <w:r>
-        <w:rPr>
-          <w:i/>
-        </w:rPr>
-        <w:t xml:space="preserve"> </w:t>
-      </w:r>
-      <w:proofErr w:type="spellStart"/>
-      <w:r>
-        <w:rPr>
-          <w:i/>
-        </w:rPr>
-        <w:t>intended</w:t>
-      </w:r>
-      <w:proofErr w:type="spellEnd"/>
-      <w:r>
-        <w:rPr>
-          <w:i/>
-        </w:rPr>
-        <w:t xml:space="preserve"> for running </w:t>
-      </w:r>
-      <w:proofErr w:type="spellStart"/>
-      <w:r>
-        <w:rPr>
-          <w:i/>
-        </w:rPr>
-        <w:t>that</w:t>
-      </w:r>
-      <w:proofErr w:type="spellEnd"/>
-      <w:r>
-        <w:rPr>
-          <w:i/>
-        </w:rPr>
-        <w:t xml:space="preserve"> </w:t>
-      </w:r>
-      <w:proofErr w:type="spellStart"/>
-      <w:r>
-        <w:rPr>
-          <w:i/>
-        </w:rPr>
-        <w:t>specific</w:t>
-      </w:r>
-      <w:proofErr w:type="spellEnd"/>
-      <w:r>
-        <w:rPr>
-          <w:i/>
-        </w:rPr>
-        <w:t xml:space="preserve"> </w:t>
-      </w:r>
-      <w:proofErr w:type="spellStart"/>
-      <w:r>
-        <w:rPr>
-          <w:i/>
-        </w:rPr>
-        <w:t>program</w:t>
-      </w:r>
-      <w:proofErr w:type="spellEnd"/>
-      <w:r>
-        <w:rPr>
-          <w:i/>
-        </w:rPr>
-        <w:t xml:space="preserve">. With </w:t>
-      </w:r>
-      <w:proofErr w:type="spellStart"/>
-      <w:r>
-        <w:rPr>
-          <w:i/>
-        </w:rPr>
-        <w:t>this</w:t>
-      </w:r>
-      <w:proofErr w:type="spellEnd"/>
-      <w:r>
-        <w:rPr>
-          <w:i/>
-        </w:rPr>
-        <w:t xml:space="preserve"> new and powerful </w:t>
-      </w:r>
-      <w:proofErr w:type="spellStart"/>
-      <w:r>
-        <w:rPr>
-          <w:i/>
-        </w:rPr>
-        <w:t>compiler</w:t>
-      </w:r>
-      <w:proofErr w:type="spellEnd"/>
-      <w:r>
-        <w:rPr>
-          <w:i/>
-        </w:rPr>
-        <w:t xml:space="preserve">, </w:t>
-      </w:r>
-      <w:proofErr w:type="spellStart"/>
-      <w:r>
-        <w:rPr>
-          <w:i/>
-        </w:rPr>
-        <w:t>it</w:t>
-      </w:r>
-      <w:proofErr w:type="spellEnd"/>
-      <w:r>
-        <w:rPr>
-          <w:i/>
-        </w:rPr>
-        <w:t xml:space="preserve"> </w:t>
-      </w:r>
-      <w:proofErr w:type="spellStart"/>
-      <w:r>
-        <w:rPr>
-          <w:i/>
-        </w:rPr>
-        <w:t>is</w:t>
-      </w:r>
-      <w:proofErr w:type="spellEnd"/>
-      <w:r>
-        <w:rPr>
-          <w:i/>
-        </w:rPr>
-        <w:t xml:space="preserve"> </w:t>
-      </w:r>
-      <w:proofErr w:type="spellStart"/>
-      <w:r>
-        <w:rPr>
-          <w:i/>
-        </w:rPr>
-        <w:t>possible</w:t>
-      </w:r>
-      <w:proofErr w:type="spellEnd"/>
-      <w:r>
-        <w:rPr>
-          <w:i/>
-        </w:rPr>
-        <w:t xml:space="preserve"> to design </w:t>
-      </w:r>
-      <w:proofErr w:type="spellStart"/>
-      <w:r>
-        <w:rPr>
-          <w:i/>
-        </w:rPr>
-        <w:t>anything</w:t>
-      </w:r>
-      <w:proofErr w:type="spellEnd"/>
-      <w:r>
-        <w:rPr>
-          <w:i/>
-        </w:rPr>
-        <w:t xml:space="preserve"> from a small </w:t>
-      </w:r>
-      <w:proofErr w:type="spellStart"/>
-      <w:r>
-        <w:rPr>
-          <w:i/>
-        </w:rPr>
-        <w:t>adder</w:t>
-      </w:r>
-      <w:proofErr w:type="spellEnd"/>
-      <w:r>
-        <w:rPr>
-          <w:i/>
-        </w:rPr>
-        <w:t xml:space="preserve">, to a </w:t>
-      </w:r>
-      <w:proofErr w:type="spellStart"/>
-      <w:r>
-        <w:rPr>
-          <w:i/>
-        </w:rPr>
-        <w:t>microprocessor</w:t>
-      </w:r>
-      <w:proofErr w:type="spellEnd"/>
-      <w:r>
-        <w:rPr>
-          <w:i/>
-        </w:rPr>
-        <w:t xml:space="preserve"> with </w:t>
-      </w:r>
-      <w:proofErr w:type="spellStart"/>
-      <w:r>
-        <w:rPr>
-          <w:i/>
-        </w:rPr>
-        <w:t>millions</w:t>
-      </w:r>
-      <w:proofErr w:type="spellEnd"/>
-      <w:r>
-        <w:rPr>
-          <w:i/>
-        </w:rPr>
-        <w:t xml:space="preserve"> of </w:t>
-      </w:r>
-      <w:proofErr w:type="spellStart"/>
-      <w:r>
-        <w:rPr>
-          <w:i/>
-        </w:rPr>
-        <w:t>transistors</w:t>
-      </w:r>
-      <w:proofErr w:type="spellEnd"/>
-      <w:r>
-        <w:rPr>
-          <w:i/>
-        </w:rPr>
-        <w:t xml:space="preserve">. </w:t>
-      </w:r>
-      <w:proofErr w:type="spellStart"/>
-      <w:r>
-        <w:rPr>
-          <w:i/>
-        </w:rPr>
-        <w:t>Designing</w:t>
-      </w:r>
-      <w:proofErr w:type="spellEnd"/>
-      <w:r>
-        <w:rPr>
-          <w:i/>
-        </w:rPr>
-        <w:t xml:space="preserve"> new computer chips, </w:t>
-      </w:r>
-      <w:proofErr w:type="spellStart"/>
-      <w:r>
-        <w:rPr>
-          <w:i/>
-        </w:rPr>
-        <w:t>such</w:t>
-      </w:r>
-      <w:proofErr w:type="spellEnd"/>
-      <w:r>
-        <w:rPr>
-          <w:i/>
-        </w:rPr>
-        <w:t xml:space="preserve"> </w:t>
-      </w:r>
-      <w:proofErr w:type="spellStart"/>
-      <w:r>
-        <w:rPr>
-          <w:i/>
-        </w:rPr>
-        <w:t>as</w:t>
-      </w:r>
-      <w:proofErr w:type="spellEnd"/>
-      <w:r>
-        <w:rPr>
-          <w:i/>
-        </w:rPr>
-        <w:t xml:space="preserve"> the Pentium 4, can </w:t>
-      </w:r>
-      <w:proofErr w:type="spellStart"/>
-      <w:r>
-        <w:rPr>
-          <w:i/>
-        </w:rPr>
-        <w:t>require</w:t>
-      </w:r>
-      <w:proofErr w:type="spellEnd"/>
-      <w:r>
-        <w:rPr>
-          <w:i/>
-        </w:rPr>
-        <w:t xml:space="preserve"> </w:t>
-      </w:r>
-      <w:proofErr w:type="spellStart"/>
-      <w:r>
-        <w:rPr>
-          <w:i/>
-        </w:rPr>
-        <w:t>dozens</w:t>
-      </w:r>
-      <w:proofErr w:type="spellEnd"/>
-      <w:r>
-        <w:rPr>
-          <w:i/>
-        </w:rPr>
-        <w:t xml:space="preserve"> of </w:t>
-      </w:r>
-      <w:proofErr w:type="spellStart"/>
-      <w:r>
-        <w:rPr>
-          <w:i/>
-        </w:rPr>
-        <w:t>engineers</w:t>
-      </w:r>
-      <w:proofErr w:type="spellEnd"/>
-      <w:r>
-        <w:rPr>
-          <w:i/>
-        </w:rPr>
-        <w:t xml:space="preserve"> and months of time. With the help of </w:t>
+        <w:t xml:space="preserve">With the help of </w:t>
       </w:r>
       <w:proofErr w:type="spellStart"/>
       <w:r>
@@ -6680,6 +6757,9 @@
         <w:jc w:val="center"/>
       </w:pPr>
       <w:r>
+        <w:rPr>
+          <w:noProof/>
+        </w:rPr>
         <w:drawing>
           <wp:inline distT="0" distB="0" distL="0" distR="0" wp14:anchorId="1C76870D" wp14:editId="0A27B519">
             <wp:extent cx="5753100" cy="5448300"/>
@@ -6725,11 +6805,21 @@
       <w:r>
         <w:t xml:space="preserve">Figura </w:t>
       </w:r>
-      <w:fldSimple w:instr=" SEQ Figura \* ARABIC ">
-        <w:r>
-          <w:t>1</w:t>
-        </w:r>
-      </w:fldSimple>
+      <w:r>
+        <w:fldChar w:fldCharType="begin"/>
+      </w:r>
+      <w:r>
+        <w:instrText xml:space="preserve"> SEQ Figura \* ARABIC </w:instrText>
+      </w:r>
+      <w:r>
+        <w:fldChar w:fldCharType="separate"/>
+      </w:r>
+      <w:r>
+        <w:t>1</w:t>
+      </w:r>
+      <w:r>
+        <w:fldChar w:fldCharType="end"/>
+      </w:r>
       <w:r>
         <w:t xml:space="preserve"> - Use Case</w:t>
       </w:r>
@@ -6816,6 +6906,9 @@
         <w:keepNext/>
       </w:pPr>
       <w:r>
+        <w:rPr>
+          <w:noProof/>
+        </w:rPr>
         <w:drawing>
           <wp:inline distT="0" distB="0" distL="0" distR="0" wp14:anchorId="213E8C4C" wp14:editId="2F72DC42">
             <wp:extent cx="9207500" cy="3456636"/>
@@ -6867,11 +6960,21 @@
       <w:r>
         <w:t xml:space="preserve">Figura </w:t>
       </w:r>
-      <w:fldSimple w:instr=" SEQ Figura \* ARABIC ">
-        <w:r>
-          <w:t>2</w:t>
-        </w:r>
-      </w:fldSimple>
+      <w:r>
+        <w:fldChar w:fldCharType="begin"/>
+      </w:r>
+      <w:r>
+        <w:instrText xml:space="preserve"> SEQ Figura \* ARABIC </w:instrText>
+      </w:r>
+      <w:r>
+        <w:fldChar w:fldCharType="separate"/>
+      </w:r>
+      <w:r>
+        <w:t>2</w:t>
+      </w:r>
+      <w:r>
+        <w:fldChar w:fldCharType="end"/>
+      </w:r>
       <w:r>
         <w:t xml:space="preserve"> - </w:t>
       </w:r>
@@ -7087,45 +7190,46 @@
       <w:r>
         <w:t>GPU: NVIDIA T400 4GB</w:t>
       </w:r>
-      <w:bookmarkStart w:id="15" w:name="_GoBack"/>
-      <w:bookmarkEnd w:id="15"/>
     </w:p>
     <w:p>
       <w:pPr>
         <w:pStyle w:val="Titolo1"/>
       </w:pPr>
-      <w:bookmarkStart w:id="16" w:name="_Toc429059808"/>
-      <w:bookmarkStart w:id="17" w:name="_Toc190257093"/>
+      <w:bookmarkStart w:id="15" w:name="_Toc429059808"/>
+      <w:bookmarkStart w:id="16" w:name="_Toc190257093"/>
       <w:r>
         <w:lastRenderedPageBreak/>
         <w:t>Progettazione</w:t>
       </w:r>
+      <w:bookmarkEnd w:id="15"/>
       <w:bookmarkEnd w:id="16"/>
+    </w:p>
+    <w:p>
+      <w:pPr>
+        <w:pStyle w:val="Titolo2"/>
+        <w:rPr>
+          <w:lang w:val="it-CH"/>
+        </w:rPr>
+      </w:pPr>
+      <w:bookmarkStart w:id="17" w:name="_Toc429059809"/>
+      <w:bookmarkStart w:id="18" w:name="_Toc190257094"/>
+      <w:r>
+        <w:rPr>
+          <w:lang w:val="it-CH"/>
+        </w:rPr>
+        <w:t>Design dell’architettura del sistema</w:t>
+      </w:r>
       <w:bookmarkEnd w:id="17"/>
-    </w:p>
-    <w:p>
-      <w:pPr>
-        <w:pStyle w:val="Titolo2"/>
-        <w:rPr>
-          <w:lang w:val="it-CH"/>
-        </w:rPr>
-      </w:pPr>
-      <w:bookmarkStart w:id="18" w:name="_Toc429059809"/>
-      <w:bookmarkStart w:id="19" w:name="_Toc190257094"/>
-      <w:r>
-        <w:rPr>
-          <w:lang w:val="it-CH"/>
-        </w:rPr>
-        <w:t>Design dell’architettura del sistema</w:t>
-      </w:r>
       <w:bookmarkEnd w:id="18"/>
-      <w:bookmarkEnd w:id="19"/>
     </w:p>
     <w:p>
       <w:pPr>
         <w:keepNext/>
       </w:pPr>
       <w:r>
+        <w:rPr>
+          <w:noProof/>
+        </w:rPr>
         <w:drawing>
           <wp:inline distT="0" distB="0" distL="0" distR="0" wp14:anchorId="4682C3C0" wp14:editId="4C7577A5">
             <wp:extent cx="6120130" cy="6315710"/>
@@ -7171,11 +7275,21 @@
       <w:r>
         <w:t xml:space="preserve">Figura </w:t>
       </w:r>
-      <w:fldSimple w:instr=" SEQ Figura \* ARABIC ">
-        <w:r>
-          <w:t>3</w:t>
-        </w:r>
-      </w:fldSimple>
+      <w:r>
+        <w:fldChar w:fldCharType="begin"/>
+      </w:r>
+      <w:r>
+        <w:instrText xml:space="preserve"> SEQ Figura \* ARABIC </w:instrText>
+      </w:r>
+      <w:r>
+        <w:fldChar w:fldCharType="separate"/>
+      </w:r>
+      <w:r>
+        <w:t>3</w:t>
+      </w:r>
+      <w:r>
+        <w:fldChar w:fldCharType="end"/>
+      </w:r>
       <w:r>
         <w:t xml:space="preserve"> - Diagramma Architettura</w:t>
       </w:r>
@@ -7227,7 +7341,7 @@
           <w:lang w:val="it-CH"/>
         </w:rPr>
       </w:pPr>
-      <w:bookmarkStart w:id="20" w:name="_Toc190257095"/>
+      <w:bookmarkStart w:id="19" w:name="_Toc190257095"/>
       <w:proofErr w:type="spellStart"/>
       <w:r>
         <w:rPr>
@@ -7235,7 +7349,7 @@
         </w:rPr>
         <w:t>Swimlanes</w:t>
       </w:r>
-      <w:bookmarkEnd w:id="20"/>
+      <w:bookmarkEnd w:id="19"/>
       <w:proofErr w:type="spellEnd"/>
     </w:p>
     <w:p>
@@ -7244,6 +7358,9 @@
         <w:jc w:val="center"/>
       </w:pPr>
       <w:r>
+        <w:rPr>
+          <w:noProof/>
+        </w:rPr>
         <w:drawing>
           <wp:inline distT="0" distB="0" distL="0" distR="0" wp14:anchorId="1AAE4BD1" wp14:editId="696444B4">
             <wp:extent cx="3880139" cy="6236898"/>
@@ -7289,11 +7406,21 @@
       <w:r>
         <w:t xml:space="preserve">Figura </w:t>
       </w:r>
-      <w:fldSimple w:instr=" SEQ Figura \* ARABIC ">
-        <w:r>
-          <w:t>4</w:t>
-        </w:r>
-      </w:fldSimple>
+      <w:r>
+        <w:fldChar w:fldCharType="begin"/>
+      </w:r>
+      <w:r>
+        <w:instrText xml:space="preserve"> SEQ Figura \* ARABIC </w:instrText>
+      </w:r>
+      <w:r>
+        <w:fldChar w:fldCharType="separate"/>
+      </w:r>
+      <w:r>
+        <w:t>4</w:t>
+      </w:r>
+      <w:r>
+        <w:fldChar w:fldCharType="end"/>
+      </w:r>
       <w:r>
         <w:t xml:space="preserve"> - </w:t>
       </w:r>
@@ -7357,6 +7484,9 @@
         <w:jc w:val="center"/>
       </w:pPr>
       <w:r>
+        <w:rPr>
+          <w:noProof/>
+        </w:rPr>
         <w:drawing>
           <wp:inline distT="0" distB="0" distL="0" distR="0" wp14:anchorId="7B3B4D03" wp14:editId="54990508">
             <wp:extent cx="5381550" cy="6590581"/>
@@ -7402,11 +7532,21 @@
       <w:r>
         <w:t xml:space="preserve">Figura </w:t>
       </w:r>
-      <w:fldSimple w:instr=" SEQ Figura \* ARABIC ">
-        <w:r>
-          <w:t>5</w:t>
-        </w:r>
-      </w:fldSimple>
+      <w:r>
+        <w:fldChar w:fldCharType="begin"/>
+      </w:r>
+      <w:r>
+        <w:instrText xml:space="preserve"> SEQ Figura \* ARABIC </w:instrText>
+      </w:r>
+      <w:r>
+        <w:fldChar w:fldCharType="separate"/>
+      </w:r>
+      <w:r>
+        <w:t>5</w:t>
+      </w:r>
+      <w:r>
+        <w:fldChar w:fldCharType="end"/>
+      </w:r>
       <w:r>
         <w:t xml:space="preserve"> - </w:t>
       </w:r>
@@ -7466,6 +7606,9 @@
         <w:jc w:val="center"/>
       </w:pPr>
       <w:r>
+        <w:rPr>
+          <w:noProof/>
+        </w:rPr>
         <w:drawing>
           <wp:inline distT="0" distB="0" distL="0" distR="0" wp14:anchorId="117AA07F" wp14:editId="286BD399">
             <wp:extent cx="5953125" cy="5229225"/>
@@ -7511,11 +7654,21 @@
       <w:r>
         <w:t xml:space="preserve">Figura </w:t>
       </w:r>
-      <w:fldSimple w:instr=" SEQ Figura \* ARABIC ">
-        <w:r>
-          <w:t>6</w:t>
-        </w:r>
-      </w:fldSimple>
+      <w:r>
+        <w:fldChar w:fldCharType="begin"/>
+      </w:r>
+      <w:r>
+        <w:instrText xml:space="preserve"> SEQ Figura \* ARABIC </w:instrText>
+      </w:r>
+      <w:r>
+        <w:fldChar w:fldCharType="separate"/>
+      </w:r>
+      <w:r>
+        <w:t>6</w:t>
+      </w:r>
+      <w:r>
+        <w:fldChar w:fldCharType="end"/>
+      </w:r>
       <w:r>
         <w:t xml:space="preserve"> - </w:t>
       </w:r>
@@ -7574,8 +7727,8 @@
           <w:lang w:val="it-CH"/>
         </w:rPr>
       </w:pPr>
-      <w:bookmarkStart w:id="21" w:name="_Toc429059810"/>
-      <w:bookmarkStart w:id="22" w:name="_Toc190257096"/>
+      <w:bookmarkStart w:id="20" w:name="_Toc429059810"/>
+      <w:bookmarkStart w:id="21" w:name="_Toc190257096"/>
       <w:r>
         <w:rPr>
           <w:lang w:val="it-CH"/>
@@ -7583,8 +7736,8 @@
         <w:lastRenderedPageBreak/>
         <w:t>Design dei dati e database</w:t>
       </w:r>
+      <w:bookmarkEnd w:id="20"/>
       <w:bookmarkEnd w:id="21"/>
-      <w:bookmarkEnd w:id="22"/>
     </w:p>
     <w:p>
       <w:pPr>
@@ -7592,6 +7745,9 @@
         <w:jc w:val="center"/>
       </w:pPr>
       <w:r>
+        <w:rPr>
+          <w:noProof/>
+        </w:rPr>
         <w:drawing>
           <wp:inline distT="0" distB="0" distL="0" distR="0" wp14:anchorId="23B5E82D" wp14:editId="42A73E7E">
             <wp:extent cx="6120130" cy="3956050"/>
@@ -7637,11 +7793,21 @@
       <w:r>
         <w:t xml:space="preserve">Figura </w:t>
       </w:r>
-      <w:fldSimple w:instr=" SEQ Figura \* ARABIC ">
-        <w:r>
-          <w:t>7</w:t>
-        </w:r>
-      </w:fldSimple>
+      <w:r>
+        <w:fldChar w:fldCharType="begin"/>
+      </w:r>
+      <w:r>
+        <w:instrText xml:space="preserve"> SEQ Figura \* ARABIC </w:instrText>
+      </w:r>
+      <w:r>
+        <w:fldChar w:fldCharType="separate"/>
+      </w:r>
+      <w:r>
+        <w:t>7</w:t>
+      </w:r>
+      <w:r>
+        <w:fldChar w:fldCharType="end"/>
+      </w:r>
       <w:r>
         <w:t xml:space="preserve"> - Diagramma Classi</w:t>
       </w:r>
@@ -7723,46 +7889,49 @@
           <w:lang w:val="it-CH"/>
         </w:rPr>
       </w:pPr>
-      <w:bookmarkStart w:id="23" w:name="_Toc429059811"/>
-      <w:bookmarkStart w:id="24" w:name="_Toc190257097"/>
+      <w:bookmarkStart w:id="22" w:name="_Toc429059811"/>
+      <w:bookmarkStart w:id="23" w:name="_Toc190257097"/>
       <w:r>
         <w:rPr>
           <w:lang w:val="it-CH"/>
         </w:rPr>
         <w:t>Design delle interfacce</w:t>
       </w:r>
+      <w:bookmarkEnd w:id="22"/>
       <w:bookmarkEnd w:id="23"/>
+    </w:p>
+    <w:p>
+      <w:pPr>
+        <w:jc w:val="both"/>
+      </w:pPr>
+      <w:r>
+        <w:t>Queste interfacce non sono uguali a quelle effettive del progetto.</w:t>
+      </w:r>
+    </w:p>
+    <w:p>
+      <w:pPr>
+        <w:pStyle w:val="Titolo3"/>
+        <w:rPr>
+          <w:lang w:val="it-CH"/>
+        </w:rPr>
+      </w:pPr>
+      <w:bookmarkStart w:id="24" w:name="_Toc190257098"/>
+      <w:r>
+        <w:rPr>
+          <w:lang w:val="it-CH"/>
+        </w:rPr>
+        <w:t>Registrazione utente</w:t>
+      </w:r>
       <w:bookmarkEnd w:id="24"/>
     </w:p>
     <w:p>
       <w:pPr>
-        <w:jc w:val="both"/>
-      </w:pPr>
-      <w:r>
-        <w:t>Queste interfacce non sono uguali a quelle effettive del progetto.</w:t>
-      </w:r>
-    </w:p>
-    <w:p>
-      <w:pPr>
-        <w:pStyle w:val="Titolo3"/>
-        <w:rPr>
-          <w:lang w:val="it-CH"/>
-        </w:rPr>
-      </w:pPr>
-      <w:bookmarkStart w:id="25" w:name="_Toc190257098"/>
-      <w:r>
-        <w:rPr>
-          <w:lang w:val="it-CH"/>
-        </w:rPr>
-        <w:t>Registrazione utente</w:t>
-      </w:r>
-      <w:bookmarkEnd w:id="25"/>
-    </w:p>
-    <w:p>
-      <w:pPr>
         <w:keepNext/>
       </w:pPr>
       <w:r>
+        <w:rPr>
+          <w:noProof/>
+        </w:rPr>
         <w:drawing>
           <wp:inline distT="0" distB="0" distL="0" distR="0" wp14:anchorId="49A5AFBC" wp14:editId="6AC49876">
             <wp:extent cx="6120130" cy="4082064"/>
@@ -7821,11 +7990,21 @@
       <w:r>
         <w:t xml:space="preserve">Figura </w:t>
       </w:r>
-      <w:fldSimple w:instr=" SEQ Figura \* ARABIC ">
-        <w:r>
-          <w:t>8</w:t>
-        </w:r>
-      </w:fldSimple>
+      <w:r>
+        <w:fldChar w:fldCharType="begin"/>
+      </w:r>
+      <w:r>
+        <w:instrText xml:space="preserve"> SEQ Figura \* ARABIC </w:instrText>
+      </w:r>
+      <w:r>
+        <w:fldChar w:fldCharType="separate"/>
+      </w:r>
+      <w:r>
+        <w:t>8</w:t>
+      </w:r>
+      <w:r>
+        <w:fldChar w:fldCharType="end"/>
+      </w:r>
       <w:r>
         <w:t xml:space="preserve"> - Design registrazione utente</w:t>
       </w:r>
@@ -7857,7 +8036,7 @@
           <w:lang w:val="it-CH"/>
         </w:rPr>
       </w:pPr>
-      <w:bookmarkStart w:id="26" w:name="_Toc190257099"/>
+      <w:bookmarkStart w:id="25" w:name="_Toc190257099"/>
       <w:r>
         <w:rPr>
           <w:lang w:val="it-CH"/>
@@ -7865,7 +8044,7 @@
         <w:lastRenderedPageBreak/>
         <w:t>Login utente</w:t>
       </w:r>
-      <w:bookmarkEnd w:id="26"/>
+      <w:bookmarkEnd w:id="25"/>
     </w:p>
     <w:p>
       <w:pPr>
@@ -7873,6 +8052,9 @@
         <w:jc w:val="center"/>
       </w:pPr>
       <w:r>
+        <w:rPr>
+          <w:noProof/>
+        </w:rPr>
         <w:drawing>
           <wp:inline distT="0" distB="0" distL="0" distR="0" wp14:anchorId="3284B51D" wp14:editId="3C7F0C1C">
             <wp:extent cx="6120130" cy="4078247"/>
@@ -7931,11 +8113,21 @@
       <w:r>
         <w:t xml:space="preserve">Figura </w:t>
       </w:r>
-      <w:fldSimple w:instr=" SEQ Figura \* ARABIC ">
-        <w:r>
-          <w:t>9</w:t>
-        </w:r>
-      </w:fldSimple>
+      <w:r>
+        <w:fldChar w:fldCharType="begin"/>
+      </w:r>
+      <w:r>
+        <w:instrText xml:space="preserve"> SEQ Figura \* ARABIC </w:instrText>
+      </w:r>
+      <w:r>
+        <w:fldChar w:fldCharType="separate"/>
+      </w:r>
+      <w:r>
+        <w:t>9</w:t>
+      </w:r>
+      <w:r>
+        <w:fldChar w:fldCharType="end"/>
+      </w:r>
       <w:r>
         <w:t xml:space="preserve"> - Design login utente</w:t>
       </w:r>
@@ -7964,7 +8156,7 @@
           <w:lang w:val="it-CH"/>
         </w:rPr>
       </w:pPr>
-      <w:bookmarkStart w:id="27" w:name="_Toc190257100"/>
+      <w:bookmarkStart w:id="26" w:name="_Toc190257100"/>
       <w:r>
         <w:rPr>
           <w:lang w:val="it-CH"/>
@@ -7972,13 +8164,16 @@
         <w:lastRenderedPageBreak/>
         <w:t>Home</w:t>
       </w:r>
-      <w:bookmarkEnd w:id="27"/>
+      <w:bookmarkEnd w:id="26"/>
     </w:p>
     <w:p>
       <w:pPr>
         <w:keepNext/>
       </w:pPr>
       <w:r>
+        <w:rPr>
+          <w:noProof/>
+        </w:rPr>
         <w:drawing>
           <wp:inline distT="0" distB="0" distL="0" distR="0" wp14:anchorId="0B29ED72" wp14:editId="1464EA8A">
             <wp:extent cx="6120130" cy="4086026"/>
@@ -8037,11 +8232,21 @@
       <w:r>
         <w:t xml:space="preserve">Figura </w:t>
       </w:r>
-      <w:fldSimple w:instr=" SEQ Figura \* ARABIC ">
-        <w:r>
-          <w:t>10</w:t>
-        </w:r>
-      </w:fldSimple>
+      <w:r>
+        <w:fldChar w:fldCharType="begin"/>
+      </w:r>
+      <w:r>
+        <w:instrText xml:space="preserve"> SEQ Figura \* ARABIC </w:instrText>
+      </w:r>
+      <w:r>
+        <w:fldChar w:fldCharType="separate"/>
+      </w:r>
+      <w:r>
+        <w:t>10</w:t>
+      </w:r>
+      <w:r>
+        <w:fldChar w:fldCharType="end"/>
+      </w:r>
       <w:r>
         <w:t xml:space="preserve"> - Design home</w:t>
       </w:r>
@@ -8073,7 +8278,7 @@
           <w:lang w:val="it-CH"/>
         </w:rPr>
       </w:pPr>
-      <w:bookmarkStart w:id="28" w:name="_Toc190257101"/>
+      <w:bookmarkStart w:id="27" w:name="_Toc190257101"/>
       <w:r>
         <w:rPr>
           <w:lang w:val="it-CH"/>
@@ -8081,13 +8286,16 @@
         <w:lastRenderedPageBreak/>
         <w:t>Creazione nota</w:t>
       </w:r>
-      <w:bookmarkEnd w:id="28"/>
+      <w:bookmarkEnd w:id="27"/>
     </w:p>
     <w:p>
       <w:pPr>
         <w:keepNext/>
       </w:pPr>
       <w:r>
+        <w:rPr>
+          <w:noProof/>
+        </w:rPr>
         <w:drawing>
           <wp:inline distT="0" distB="0" distL="0" distR="0" wp14:anchorId="253EAA7C" wp14:editId="0B3B4C96">
             <wp:extent cx="6120130" cy="4093507"/>
@@ -8146,11 +8354,21 @@
       <w:r>
         <w:t xml:space="preserve">Figura </w:t>
       </w:r>
-      <w:fldSimple w:instr=" SEQ Figura \* ARABIC ">
-        <w:r>
-          <w:t>11</w:t>
-        </w:r>
-      </w:fldSimple>
+      <w:r>
+        <w:fldChar w:fldCharType="begin"/>
+      </w:r>
+      <w:r>
+        <w:instrText xml:space="preserve"> SEQ Figura \* ARABIC </w:instrText>
+      </w:r>
+      <w:r>
+        <w:fldChar w:fldCharType="separate"/>
+      </w:r>
+      <w:r>
+        <w:t>11</w:t>
+      </w:r>
+      <w:r>
+        <w:fldChar w:fldCharType="end"/>
+      </w:r>
       <w:r>
         <w:t xml:space="preserve"> - Design creazione nota</w:t>
       </w:r>
@@ -8191,6 +8409,9 @@
         <w:keepNext/>
       </w:pPr>
       <w:r>
+        <w:rPr>
+          <w:noProof/>
+        </w:rPr>
         <w:drawing>
           <wp:inline distT="0" distB="0" distL="0" distR="0" wp14:anchorId="6911A8AD" wp14:editId="03E9966C">
             <wp:extent cx="6120130" cy="4101175"/>
@@ -8249,11 +8470,21 @@
       <w:r>
         <w:t xml:space="preserve">Figura </w:t>
       </w:r>
-      <w:fldSimple w:instr=" SEQ Figura \* ARABIC ">
-        <w:r>
-          <w:t>12</w:t>
-        </w:r>
-      </w:fldSimple>
+      <w:r>
+        <w:fldChar w:fldCharType="begin"/>
+      </w:r>
+      <w:r>
+        <w:instrText xml:space="preserve"> SEQ Figura \* ARABIC </w:instrText>
+      </w:r>
+      <w:r>
+        <w:fldChar w:fldCharType="separate"/>
+      </w:r>
+      <w:r>
+        <w:t>12</w:t>
+      </w:r>
+      <w:r>
+        <w:fldChar w:fldCharType="end"/>
+      </w:r>
       <w:r>
         <w:t xml:space="preserve"> - Design visualizzazione note</w:t>
       </w:r>
@@ -8292,6 +8523,9 @@
         <w:keepNext/>
       </w:pPr>
       <w:r>
+        <w:rPr>
+          <w:noProof/>
+        </w:rPr>
         <w:drawing>
           <wp:inline distT="0" distB="0" distL="0" distR="0" wp14:anchorId="6D6407A4" wp14:editId="67B77549">
             <wp:extent cx="6120130" cy="4073731"/>
@@ -8350,11 +8584,21 @@
       <w:r>
         <w:t xml:space="preserve">Figura </w:t>
       </w:r>
-      <w:fldSimple w:instr=" SEQ Figura \* ARABIC ">
-        <w:r>
-          <w:t>13</w:t>
-        </w:r>
-      </w:fldSimple>
+      <w:r>
+        <w:fldChar w:fldCharType="begin"/>
+      </w:r>
+      <w:r>
+        <w:instrText xml:space="preserve"> SEQ Figura \* ARABIC </w:instrText>
+      </w:r>
+      <w:r>
+        <w:fldChar w:fldCharType="separate"/>
+      </w:r>
+      <w:r>
+        <w:t>13</w:t>
+      </w:r>
+      <w:r>
+        <w:fldChar w:fldCharType="end"/>
+      </w:r>
       <w:r>
         <w:t xml:space="preserve"> - Design registrazione audio</w:t>
       </w:r>
@@ -8395,16 +8639,16 @@
           <w:lang w:val="it-CH"/>
         </w:rPr>
       </w:pPr>
-      <w:bookmarkStart w:id="29" w:name="_Toc429059812"/>
-      <w:bookmarkStart w:id="30" w:name="_Toc190257102"/>
+      <w:bookmarkStart w:id="28" w:name="_Toc429059812"/>
+      <w:bookmarkStart w:id="29" w:name="_Toc190257102"/>
       <w:r>
         <w:rPr>
           <w:lang w:val="it-CH"/>
         </w:rPr>
         <w:t>Design procedurale</w:t>
       </w:r>
+      <w:bookmarkEnd w:id="28"/>
       <w:bookmarkEnd w:id="29"/>
-      <w:bookmarkEnd w:id="30"/>
     </w:p>
     <w:p>
       <w:r>
@@ -8490,103 +8734,103 @@
           <w:bottom w:val="single" w:sz="4" w:space="1" w:color="auto"/>
         </w:pBdr>
       </w:pPr>
-      <w:bookmarkStart w:id="31" w:name="_Toc461179222"/>
-      <w:bookmarkStart w:id="32" w:name="_Toc190257103"/>
+      <w:bookmarkStart w:id="30" w:name="_Toc461179222"/>
+      <w:bookmarkStart w:id="31" w:name="_Toc190257103"/>
       <w:r>
         <w:lastRenderedPageBreak/>
         <w:t>Implementazione</w:t>
       </w:r>
+      <w:bookmarkEnd w:id="30"/>
       <w:bookmarkEnd w:id="31"/>
+    </w:p>
+    <w:p>
+      <w:r>
+        <w:t>In questo capitolo dovrà essere mostrato come è stato realizzato il lavoro. Questa parte può differenziarsi dalla progettazione in quanto il risultato ottenuto non per forza può essere come era stato progettato.</w:t>
+      </w:r>
+    </w:p>
+    <w:p>
+      <w:r>
+        <w:t xml:space="preserve">Sulla base di queste informazioni il lavoro svolto dovrà essere riproducibile. </w:t>
+      </w:r>
+    </w:p>
+    <w:p>
+      <w:r>
+        <w:t>In questa parte è richiesto l’inserimento di codice sorgente</w:t>
+      </w:r>
+      <w:r>
+        <w:t xml:space="preserve"> - </w:t>
+      </w:r>
+      <w:proofErr w:type="spellStart"/>
+      <w:r>
+        <w:t>P</w:t>
+      </w:r>
+      <w:r>
+        <w:t>rint</w:t>
+      </w:r>
+      <w:proofErr w:type="spellEnd"/>
+      <w:r>
+        <w:t xml:space="preserve"> </w:t>
+      </w:r>
+      <w:r>
+        <w:t>S</w:t>
+      </w:r>
+      <w:r>
+        <w:t xml:space="preserve">creen </w:t>
+      </w:r>
+      <w:r>
+        <w:t xml:space="preserve">- </w:t>
+      </w:r>
+      <w:r>
+        <w:t>di maschere solamente per quei passaggi particolarmente significativi e/o critici.</w:t>
+      </w:r>
+    </w:p>
+    <w:p>
+      <w:r>
+        <w:t>Inoltre,</w:t>
+      </w:r>
+      <w:r>
+        <w:t xml:space="preserve"> dovranno essere descritte eventuali varianti di soluzione o scelte di prodotti con motivazione delle scelte.</w:t>
+      </w:r>
+    </w:p>
+    <w:p>
+      <w:r>
+        <w:t>Non deve apparire nessuna forma di guida d’uso di librerie o di componenti utilizzati. Eventualmente questa va allegata.</w:t>
+      </w:r>
+    </w:p>
+    <w:p>
+      <w:r>
+        <w:t>Per eventuali dettagli si possono inserire riferimenti ai diari.</w:t>
+      </w:r>
+    </w:p>
+    <w:p>
+      <w:pPr>
+        <w:pStyle w:val="Titolo1"/>
+      </w:pPr>
+      <w:bookmarkStart w:id="32" w:name="_Toc461179223"/>
+      <w:bookmarkStart w:id="33" w:name="_Toc190257104"/>
+      <w:r>
+        <w:t>Test</w:t>
+      </w:r>
       <w:bookmarkEnd w:id="32"/>
-    </w:p>
-    <w:p>
-      <w:r>
-        <w:t>In questo capitolo dovrà essere mostrato come è stato realizzato il lavoro. Questa parte può differenziarsi dalla progettazione in quanto il risultato ottenuto non per forza può essere come era stato progettato.</w:t>
-      </w:r>
-    </w:p>
-    <w:p>
-      <w:r>
-        <w:t xml:space="preserve">Sulla base di queste informazioni il lavoro svolto dovrà essere riproducibile. </w:t>
-      </w:r>
-    </w:p>
-    <w:p>
-      <w:r>
-        <w:t>In questa parte è richiesto l’inserimento di codice sorgente</w:t>
-      </w:r>
-      <w:r>
-        <w:t xml:space="preserve"> - </w:t>
-      </w:r>
-      <w:proofErr w:type="spellStart"/>
-      <w:r>
-        <w:t>P</w:t>
-      </w:r>
-      <w:r>
-        <w:t>rint</w:t>
-      </w:r>
-      <w:proofErr w:type="spellEnd"/>
-      <w:r>
-        <w:t xml:space="preserve"> </w:t>
-      </w:r>
-      <w:r>
-        <w:t>S</w:t>
-      </w:r>
-      <w:r>
-        <w:t xml:space="preserve">creen </w:t>
-      </w:r>
-      <w:r>
-        <w:t xml:space="preserve">- </w:t>
-      </w:r>
-      <w:r>
-        <w:t>di maschere solamente per quei passaggi particolarmente significativi e/o critici.</w:t>
-      </w:r>
-    </w:p>
-    <w:p>
-      <w:r>
-        <w:t>Inoltre,</w:t>
-      </w:r>
-      <w:r>
-        <w:t xml:space="preserve"> dovranno essere descritte eventuali varianti di soluzione o scelte di prodotti con motivazione delle scelte.</w:t>
-      </w:r>
-    </w:p>
-    <w:p>
-      <w:r>
-        <w:t>Non deve apparire nessuna forma di guida d’uso di librerie o di componenti utilizzati. Eventualmente questa va allegata.</w:t>
-      </w:r>
-    </w:p>
-    <w:p>
-      <w:r>
-        <w:t>Per eventuali dettagli si possono inserire riferimenti ai diari.</w:t>
-      </w:r>
-    </w:p>
-    <w:p>
-      <w:pPr>
-        <w:pStyle w:val="Titolo1"/>
-      </w:pPr>
-      <w:bookmarkStart w:id="33" w:name="_Toc461179223"/>
-      <w:bookmarkStart w:id="34" w:name="_Toc190257104"/>
-      <w:r>
-        <w:t>Test</w:t>
-      </w:r>
       <w:bookmarkEnd w:id="33"/>
+    </w:p>
+    <w:p>
+      <w:pPr>
+        <w:pStyle w:val="Titolo2"/>
+        <w:rPr>
+          <w:lang w:val="it-CH"/>
+        </w:rPr>
+      </w:pPr>
+      <w:bookmarkStart w:id="34" w:name="_Toc461179224"/>
+      <w:bookmarkStart w:id="35" w:name="_Toc190257105"/>
+      <w:r>
+        <w:rPr>
+          <w:lang w:val="it-CH"/>
+        </w:rPr>
+        <w:t>Protocollo di test</w:t>
+      </w:r>
       <w:bookmarkEnd w:id="34"/>
-    </w:p>
-    <w:p>
-      <w:pPr>
-        <w:pStyle w:val="Titolo2"/>
-        <w:rPr>
-          <w:lang w:val="it-CH"/>
-        </w:rPr>
-      </w:pPr>
-      <w:bookmarkStart w:id="35" w:name="_Toc461179224"/>
-      <w:bookmarkStart w:id="36" w:name="_Toc190257105"/>
-      <w:r>
-        <w:rPr>
-          <w:lang w:val="it-CH"/>
-        </w:rPr>
-        <w:t>Protocollo di test</w:t>
-      </w:r>
       <w:bookmarkEnd w:id="35"/>
-      <w:bookmarkEnd w:id="36"/>
     </w:p>
     <w:p>
       <w:r>
@@ -8795,6 +9039,8 @@
             </w:r>
           </w:p>
         </w:tc>
+        <w:bookmarkStart w:id="36" w:name="_GoBack"/>
+        <w:bookmarkEnd w:id="36"/>
       </w:tr>
       <w:tr>
         <w:tc>
@@ -9279,15 +9525,7 @@
                 <w:szCs w:val="18"/>
                 <w:lang w:val="it-CH"/>
               </w:rPr>
-              <w:t>TC-00</w:t>
-            </w:r>
-            <w:r>
-              <w:rPr>
-                <w:sz w:val="18"/>
-                <w:szCs w:val="18"/>
-                <w:lang w:val="it-CH"/>
-              </w:rPr>
-              <w:t>2</w:t>
+              <w:t>TC-002</w:t>
             </w:r>
           </w:p>
           <w:p>
@@ -10035,7 +10273,23 @@
                 <w:szCs w:val="18"/>
                 <w:lang w:val="it-CH"/>
               </w:rPr>
-              <w:t>si autentica con nome utente e password, presenti del database, l’utente dovrebbe accede</w:t>
+              <w:t xml:space="preserve">si autentica con nome utente e password, presenti del database, l’utente </w:t>
+            </w:r>
+            <w:r>
+              <w:rPr>
+                <w:sz w:val="18"/>
+                <w:szCs w:val="18"/>
+                <w:lang w:val="it-CH"/>
+              </w:rPr>
+              <w:t>deve</w:t>
+            </w:r>
+            <w:r>
+              <w:rPr>
+                <w:sz w:val="18"/>
+                <w:szCs w:val="18"/>
+                <w:lang w:val="it-CH"/>
+              </w:rPr>
+              <w:t xml:space="preserve"> accede</w:t>
             </w:r>
             <w:r>
               <w:rPr>
@@ -11211,7 +11465,7 @@
                 <w:szCs w:val="18"/>
                 <w:lang w:val="it-CH"/>
               </w:rPr>
-              <w:t xml:space="preserve">si </w:t>
+              <w:t xml:space="preserve">si registra con nome e password, </w:t>
             </w:r>
             <w:r>
               <w:rPr>
@@ -11219,7 +11473,7 @@
                 <w:szCs w:val="18"/>
                 <w:lang w:val="it-CH"/>
               </w:rPr>
-              <w:t>registra</w:t>
+              <w:t xml:space="preserve">il database </w:t>
             </w:r>
             <w:r>
               <w:rPr>
@@ -11227,7 +11481,7 @@
                 <w:szCs w:val="18"/>
                 <w:lang w:val="it-CH"/>
               </w:rPr>
-              <w:t xml:space="preserve"> con nome e password, </w:t>
+              <w:t>deve</w:t>
             </w:r>
             <w:r>
               <w:rPr>
@@ -11235,7 +11489,7 @@
                 <w:szCs w:val="18"/>
                 <w:lang w:val="it-CH"/>
               </w:rPr>
-              <w:t xml:space="preserve">il database dovrebbe aggiungere </w:t>
+              <w:t xml:space="preserve"> aggiungere </w:t>
             </w:r>
             <w:r>
               <w:rPr>
@@ -12152,35 +12406,37 @@
           <w:ilvl w:val="0"/>
           <w:numId w:val="8"/>
         </w:numPr>
-      </w:pPr>
-      <w:r>
+        <w:rPr>
+          <w:lang w:val="fr-CH"/>
+        </w:rPr>
+      </w:pPr>
+      <w:r>
+        <w:rPr>
+          <w:lang w:val="fr-CH"/>
+        </w:rPr>
         <w:t xml:space="preserve">http://standards.ieee.org/guides/style/section7.html, </w:t>
       </w:r>
       <w:r>
         <w:rPr>
           <w:i/>
-        </w:rPr>
-        <w:t xml:space="preserve">IEEE </w:t>
-      </w:r>
-      <w:proofErr w:type="spellStart"/>
-      <w:r>
-        <w:rPr>
-          <w:i/>
-        </w:rPr>
-        <w:t>Standards</w:t>
-      </w:r>
-      <w:proofErr w:type="spellEnd"/>
-      <w:r>
-        <w:rPr>
-          <w:i/>
-        </w:rPr>
-        <w:t xml:space="preserve"> Style Manual</w:t>
-      </w:r>
-      <w:r>
+          <w:lang w:val="fr-CH"/>
+        </w:rPr>
+        <w:t>IEEE Standards Style Manual</w:t>
+      </w:r>
+      <w:r>
+        <w:rPr>
+          <w:lang w:val="fr-CH"/>
+        </w:rPr>
         <w:t>, 07-06-2008.</w:t>
       </w:r>
     </w:p>
-    <w:p/>
+    <w:p>
+      <w:pPr>
+        <w:rPr>
+          <w:lang w:val="fr-CH"/>
+        </w:rPr>
+      </w:pPr>
+    </w:p>
     <w:p>
       <w:pPr>
         <w:pStyle w:val="Titolo1"/>
@@ -12371,14 +12627,27 @@
     <w:r>
       <w:tab/>
     </w:r>
-    <w:fldSimple w:instr=" FILENAME \* MERGEFORMAT ">
-      <w:r>
-        <w:rPr>
-          <w:noProof/>
-        </w:rPr>
-        <w:t>Documentazione_CasaNote.docx</w:t>
-      </w:r>
-    </w:fldSimple>
+    <w:r>
+      <w:fldChar w:fldCharType="begin"/>
+    </w:r>
+    <w:r>
+      <w:instrText xml:space="preserve"> FILENAME \* MERGEFORMAT </w:instrText>
+    </w:r>
+    <w:r>
+      <w:fldChar w:fldCharType="separate"/>
+    </w:r>
+    <w:r>
+      <w:rPr>
+        <w:noProof/>
+      </w:rPr>
+      <w:t>Documentazione_CasaNote.docx</w:t>
+    </w:r>
+    <w:r>
+      <w:rPr>
+        <w:noProof/>
+      </w:rPr>
+      <w:fldChar w:fldCharType="end"/>
+    </w:r>
     <w:r>
       <w:tab/>
       <w:t xml:space="preserve">Versione: </w:t>
@@ -12714,14 +12983,27 @@
     <w:r>
       <w:tab/>
     </w:r>
-    <w:fldSimple w:instr=" FILENAME \* MERGEFORMAT ">
-      <w:r>
-        <w:rPr>
-          <w:noProof/>
-        </w:rPr>
-        <w:t>Documentazione_CasaNote.docx</w:t>
-      </w:r>
-    </w:fldSimple>
+    <w:r>
+      <w:fldChar w:fldCharType="begin"/>
+    </w:r>
+    <w:r>
+      <w:instrText xml:space="preserve"> FILENAME \* MERGEFORMAT </w:instrText>
+    </w:r>
+    <w:r>
+      <w:fldChar w:fldCharType="separate"/>
+    </w:r>
+    <w:r>
+      <w:rPr>
+        <w:noProof/>
+      </w:rPr>
+      <w:t>Documentazione_CasaNote.docx</w:t>
+    </w:r>
+    <w:r>
+      <w:rPr>
+        <w:noProof/>
+      </w:rPr>
+      <w:fldChar w:fldCharType="end"/>
+    </w:r>
     <w:r>
       <w:tab/>
       <w:t xml:space="preserve">Versione: </w:t>
@@ -12788,27 +13070,14 @@
     <w:r>
       <w:tab/>
     </w:r>
-    <w:r>
-      <w:fldChar w:fldCharType="begin"/>
-    </w:r>
-    <w:r>
-      <w:instrText xml:space="preserve"> FILENAME \* MERGEFORMAT </w:instrText>
-    </w:r>
-    <w:r>
-      <w:fldChar w:fldCharType="separate"/>
-    </w:r>
-    <w:r>
-      <w:rPr>
-        <w:noProof/>
-      </w:rPr>
-      <w:t>Documentazione_CasaNote.docx</w:t>
-    </w:r>
-    <w:r>
-      <w:rPr>
-        <w:noProof/>
-      </w:rPr>
-      <w:fldChar w:fldCharType="end"/>
-    </w:r>
+    <w:fldSimple w:instr=" FILENAME \* MERGEFORMAT ">
+      <w:r>
+        <w:rPr>
+          <w:noProof/>
+        </w:rPr>
+        <w:t>Documentazione_CasaNote.docx</w:t>
+      </w:r>
+    </w:fldSimple>
     <w:r>
       <w:tab/>
       <w:t xml:space="preserve">Versione: </w:t>
@@ -18065,6 +18334,7 @@
   <w:style w:type="character" w:default="1" w:styleId="Carpredefinitoparagrafo">
     <w:name w:val="Default Paragraph Font"/>
     <w:uiPriority w:val="1"/>
+    <w:semiHidden/>
     <w:unhideWhenUsed/>
   </w:style>
   <w:style w:type="table" w:default="1" w:styleId="Tabellanormale">
@@ -18739,7 +19009,7 @@
 </file>
 
 <file path=customXml/itemProps1.xml><?xml version="1.0" encoding="utf-8"?>
-<ds:datastoreItem xmlns:ds="http://schemas.openxmlformats.org/officeDocument/2006/customXml" ds:itemID="{BB8C6EEA-6D76-4CFC-951A-2CA9B4F9306C}">
+<ds:datastoreItem xmlns:ds="http://schemas.openxmlformats.org/officeDocument/2006/customXml" ds:itemID="{59650DDF-65F9-42C7-9510-8BF55ECCD344}">
   <ds:schemaRefs>
     <ds:schemaRef ds:uri="http://schemas.openxmlformats.org/officeDocument/2006/bibliography"/>
   </ds:schemaRefs>

</xml_diff>

<commit_message>
commit register e login php
</commit_message>
<xml_diff>
--- a/3_Documentazione/Documentazione_CasaNote.docx
+++ b/3_Documentazione/Documentazione_CasaNote.docx
@@ -3718,6 +3718,7 @@
       </w:tr>
       <w:tr>
         <w:trPr>
+          <w:trHeight w:val="403"/>
           <w:tblCellSpacing w:w="0" w:type="dxa"/>
         </w:trPr>
         <w:tc>
@@ -3770,7 +3771,21 @@
                 <w:sz w:val="16"/>
                 <w:szCs w:val="16"/>
               </w:rPr>
-              <w:t>Autenticazione con nome e password.</w:t>
+              <w:t>Autenticazione con nome</w:t>
+            </w:r>
+            <w:r>
+              <w:rPr>
+                <w:sz w:val="16"/>
+                <w:szCs w:val="16"/>
+              </w:rPr>
+              <w:t>, email</w:t>
+            </w:r>
+            <w:r>
+              <w:rPr>
+                <w:sz w:val="16"/>
+                <w:szCs w:val="16"/>
+              </w:rPr>
+              <w:t xml:space="preserve"> e password.</w:t>
             </w:r>
           </w:p>
         </w:tc>
@@ -4059,6 +4074,11 @@
           </w:tcPr>
           <w:p>
             <w:pPr>
+              <w:pStyle w:val="Paragrafoelenco"/>
+              <w:numPr>
+                <w:ilvl w:val="0"/>
+                <w:numId w:val="14"/>
+              </w:numPr>
               <w:spacing w:before="100" w:beforeAutospacing="1"/>
               <w:rPr>
                 <w:sz w:val="16"/>
@@ -4070,19 +4090,16 @@
                 <w:sz w:val="16"/>
                 <w:szCs w:val="16"/>
               </w:rPr>
-              <w:t>o</w:t>
-            </w:r>
-            <w:r>
-              <w:rPr>
-                <w:sz w:val="16"/>
-                <w:szCs w:val="16"/>
-              </w:rPr>
-              <w:tab/>
-              <w:t>Non è richiesta email</w:t>
+              <w:t>Non è richiesta conferma dell’autenticità</w:t>
             </w:r>
           </w:p>
           <w:p>
             <w:pPr>
+              <w:pStyle w:val="Paragrafoelenco"/>
+              <w:numPr>
+                <w:ilvl w:val="0"/>
+                <w:numId w:val="14"/>
+              </w:numPr>
               <w:spacing w:before="100" w:beforeAutospacing="1"/>
               <w:rPr>
                 <w:sz w:val="16"/>
@@ -4094,15 +4111,16 @@
                 <w:sz w:val="16"/>
                 <w:szCs w:val="16"/>
               </w:rPr>
-              <w:t>o</w:t>
-            </w:r>
-            <w:r>
-              <w:rPr>
-                <w:sz w:val="16"/>
-                <w:szCs w:val="16"/>
-              </w:rPr>
-              <w:tab/>
-              <w:t>Non è richiesta conferma dell’autenticità</w:t>
+              <w:t>È richiesta la</w:t>
+            </w:r>
+            <w:bookmarkStart w:id="7" w:name="_GoBack"/>
+            <w:bookmarkEnd w:id="7"/>
+            <w:r>
+              <w:rPr>
+                <w:sz w:val="16"/>
+                <w:szCs w:val="16"/>
+              </w:rPr>
+              <w:t xml:space="preserve"> mail</w:t>
             </w:r>
           </w:p>
         </w:tc>
@@ -4610,6 +4628,7 @@
       </w:tr>
       <w:tr>
         <w:trPr>
+          <w:trHeight w:val="324"/>
           <w:tblCellSpacing w:w="0" w:type="dxa"/>
         </w:trPr>
         <w:tc>
@@ -4791,6 +4810,7 @@
       </w:tr>
       <w:tr>
         <w:trPr>
+          <w:trHeight w:val="345"/>
           <w:tblCellSpacing w:w="0" w:type="dxa"/>
         </w:trPr>
         <w:tc>
@@ -6572,7 +6592,7 @@
           <w:lang w:val="it-CH"/>
         </w:rPr>
       </w:pPr>
-      <w:bookmarkStart w:id="7" w:name="_Toc190257087"/>
+      <w:bookmarkStart w:id="8" w:name="_Toc190257087"/>
       <w:r>
         <w:rPr>
           <w:lang w:val="it-CH"/>
@@ -6580,7 +6600,7 @@
         <w:lastRenderedPageBreak/>
         <w:t>Spiegazione elementi tabella dei requisiti:</w:t>
       </w:r>
-      <w:bookmarkEnd w:id="7"/>
+      <w:bookmarkEnd w:id="8"/>
     </w:p>
     <w:p>
       <w:r>
@@ -6672,7 +6692,7 @@
           <w:lang w:val="it-CH"/>
         </w:rPr>
       </w:pPr>
-      <w:bookmarkStart w:id="8" w:name="_Toc190257088"/>
+      <w:bookmarkStart w:id="9" w:name="_Toc190257088"/>
       <w:r>
         <w:rPr>
           <w:lang w:val="it-CH"/>
@@ -6680,7 +6700,7 @@
         <w:lastRenderedPageBreak/>
         <w:t>Use case</w:t>
       </w:r>
-      <w:bookmarkEnd w:id="8"/>
+      <w:bookmarkEnd w:id="9"/>
     </w:p>
     <w:p>
       <w:pPr>
@@ -6805,21 +6825,11 @@
       <w:r>
         <w:t xml:space="preserve">Figura </w:t>
       </w:r>
-      <w:r>
-        <w:fldChar w:fldCharType="begin"/>
-      </w:r>
-      <w:r>
-        <w:instrText xml:space="preserve"> SEQ Figura \* ARABIC </w:instrText>
-      </w:r>
-      <w:r>
-        <w:fldChar w:fldCharType="separate"/>
-      </w:r>
-      <w:r>
-        <w:t>1</w:t>
-      </w:r>
-      <w:r>
-        <w:fldChar w:fldCharType="end"/>
-      </w:r>
+      <w:fldSimple w:instr=" SEQ Figura \* ARABIC ">
+        <w:r>
+          <w:t>1</w:t>
+        </w:r>
+      </w:fldSimple>
       <w:r>
         <w:t xml:space="preserve"> - Use Case</w:t>
       </w:r>
@@ -6840,7 +6850,7 @@
           <w:lang w:val="it-CH"/>
         </w:rPr>
       </w:pPr>
-      <w:bookmarkStart w:id="9" w:name="_Toc190257089"/>
+      <w:bookmarkStart w:id="10" w:name="_Toc190257089"/>
       <w:r>
         <w:rPr>
           <w:lang w:val="it-CH"/>
@@ -6848,7 +6858,7 @@
         <w:lastRenderedPageBreak/>
         <w:t>Pianificazione</w:t>
       </w:r>
-      <w:bookmarkEnd w:id="9"/>
+      <w:bookmarkEnd w:id="10"/>
     </w:p>
     <w:p>
       <w:pPr>
@@ -6960,21 +6970,11 @@
       <w:r>
         <w:t xml:space="preserve">Figura </w:t>
       </w:r>
-      <w:r>
-        <w:fldChar w:fldCharType="begin"/>
-      </w:r>
-      <w:r>
-        <w:instrText xml:space="preserve"> SEQ Figura \* ARABIC </w:instrText>
-      </w:r>
-      <w:r>
-        <w:fldChar w:fldCharType="separate"/>
-      </w:r>
-      <w:r>
-        <w:t>2</w:t>
-      </w:r>
-      <w:r>
-        <w:fldChar w:fldCharType="end"/>
-      </w:r>
+      <w:fldSimple w:instr=" SEQ Figura \* ARABIC ">
+        <w:r>
+          <w:t>2</w:t>
+        </w:r>
+      </w:fldSimple>
       <w:r>
         <w:t xml:space="preserve"> - </w:t>
       </w:r>
@@ -7015,14 +7015,14 @@
           <w:lang w:val="it-CH"/>
         </w:rPr>
       </w:pPr>
-      <w:bookmarkStart w:id="10" w:name="_Toc190257090"/>
+      <w:bookmarkStart w:id="11" w:name="_Toc190257090"/>
       <w:r>
         <w:rPr>
           <w:lang w:val="it-CH"/>
         </w:rPr>
         <w:t>Analisi dei mezzi</w:t>
       </w:r>
-      <w:bookmarkEnd w:id="10"/>
+      <w:bookmarkEnd w:id="11"/>
     </w:p>
     <w:p>
       <w:pPr>
@@ -7031,16 +7031,16 @@
           <w:lang w:val="it-CH"/>
         </w:rPr>
       </w:pPr>
-      <w:bookmarkStart w:id="11" w:name="_Toc413411419"/>
-      <w:bookmarkStart w:id="12" w:name="_Toc190257091"/>
+      <w:bookmarkStart w:id="12" w:name="_Toc413411419"/>
+      <w:bookmarkStart w:id="13" w:name="_Toc190257091"/>
       <w:r>
         <w:rPr>
           <w:lang w:val="it-CH"/>
         </w:rPr>
         <w:t>Software</w:t>
       </w:r>
-      <w:bookmarkEnd w:id="11"/>
       <w:bookmarkEnd w:id="12"/>
+      <w:bookmarkEnd w:id="13"/>
     </w:p>
     <w:p>
       <w:pPr>
@@ -7092,16 +7092,16 @@
           <w:lang w:val="it-CH"/>
         </w:rPr>
       </w:pPr>
-      <w:bookmarkStart w:id="13" w:name="_Toc413411420"/>
-      <w:bookmarkStart w:id="14" w:name="_Toc190257092"/>
+      <w:bookmarkStart w:id="14" w:name="_Toc413411420"/>
+      <w:bookmarkStart w:id="15" w:name="_Toc190257092"/>
       <w:r>
         <w:rPr>
           <w:lang w:val="it-CH"/>
         </w:rPr>
         <w:t>Hardware</w:t>
       </w:r>
-      <w:bookmarkEnd w:id="13"/>
       <w:bookmarkEnd w:id="14"/>
+      <w:bookmarkEnd w:id="15"/>
     </w:p>
     <w:p>
       <w:r>
@@ -7195,14 +7195,14 @@
       <w:pPr>
         <w:pStyle w:val="Titolo1"/>
       </w:pPr>
-      <w:bookmarkStart w:id="15" w:name="_Toc429059808"/>
-      <w:bookmarkStart w:id="16" w:name="_Toc190257093"/>
+      <w:bookmarkStart w:id="16" w:name="_Toc429059808"/>
+      <w:bookmarkStart w:id="17" w:name="_Toc190257093"/>
       <w:r>
         <w:lastRenderedPageBreak/>
         <w:t>Progettazione</w:t>
       </w:r>
-      <w:bookmarkEnd w:id="15"/>
       <w:bookmarkEnd w:id="16"/>
+      <w:bookmarkEnd w:id="17"/>
     </w:p>
     <w:p>
       <w:pPr>
@@ -7211,16 +7211,16 @@
           <w:lang w:val="it-CH"/>
         </w:rPr>
       </w:pPr>
-      <w:bookmarkStart w:id="17" w:name="_Toc429059809"/>
-      <w:bookmarkStart w:id="18" w:name="_Toc190257094"/>
+      <w:bookmarkStart w:id="18" w:name="_Toc429059809"/>
+      <w:bookmarkStart w:id="19" w:name="_Toc190257094"/>
       <w:r>
         <w:rPr>
           <w:lang w:val="it-CH"/>
         </w:rPr>
         <w:t>Design dell’architettura del sistema</w:t>
       </w:r>
-      <w:bookmarkEnd w:id="17"/>
       <w:bookmarkEnd w:id="18"/>
+      <w:bookmarkEnd w:id="19"/>
     </w:p>
     <w:p>
       <w:pPr>
@@ -7275,21 +7275,11 @@
       <w:r>
         <w:t xml:space="preserve">Figura </w:t>
       </w:r>
-      <w:r>
-        <w:fldChar w:fldCharType="begin"/>
-      </w:r>
-      <w:r>
-        <w:instrText xml:space="preserve"> SEQ Figura \* ARABIC </w:instrText>
-      </w:r>
-      <w:r>
-        <w:fldChar w:fldCharType="separate"/>
-      </w:r>
-      <w:r>
-        <w:t>3</w:t>
-      </w:r>
-      <w:r>
-        <w:fldChar w:fldCharType="end"/>
-      </w:r>
+      <w:fldSimple w:instr=" SEQ Figura \* ARABIC ">
+        <w:r>
+          <w:t>3</w:t>
+        </w:r>
+      </w:fldSimple>
       <w:r>
         <w:t xml:space="preserve"> - Diagramma Architettura</w:t>
       </w:r>
@@ -7341,7 +7331,7 @@
           <w:lang w:val="it-CH"/>
         </w:rPr>
       </w:pPr>
-      <w:bookmarkStart w:id="19" w:name="_Toc190257095"/>
+      <w:bookmarkStart w:id="20" w:name="_Toc190257095"/>
       <w:proofErr w:type="spellStart"/>
       <w:r>
         <w:rPr>
@@ -7349,7 +7339,7 @@
         </w:rPr>
         <w:t>Swimlanes</w:t>
       </w:r>
-      <w:bookmarkEnd w:id="19"/>
+      <w:bookmarkEnd w:id="20"/>
       <w:proofErr w:type="spellEnd"/>
     </w:p>
     <w:p>
@@ -7406,21 +7396,11 @@
       <w:r>
         <w:t xml:space="preserve">Figura </w:t>
       </w:r>
-      <w:r>
-        <w:fldChar w:fldCharType="begin"/>
-      </w:r>
-      <w:r>
-        <w:instrText xml:space="preserve"> SEQ Figura \* ARABIC </w:instrText>
-      </w:r>
-      <w:r>
-        <w:fldChar w:fldCharType="separate"/>
-      </w:r>
-      <w:r>
-        <w:t>4</w:t>
-      </w:r>
-      <w:r>
-        <w:fldChar w:fldCharType="end"/>
-      </w:r>
+      <w:fldSimple w:instr=" SEQ Figura \* ARABIC ">
+        <w:r>
+          <w:t>4</w:t>
+        </w:r>
+      </w:fldSimple>
       <w:r>
         <w:t xml:space="preserve"> - </w:t>
       </w:r>
@@ -7532,21 +7512,11 @@
       <w:r>
         <w:t xml:space="preserve">Figura </w:t>
       </w:r>
-      <w:r>
-        <w:fldChar w:fldCharType="begin"/>
-      </w:r>
-      <w:r>
-        <w:instrText xml:space="preserve"> SEQ Figura \* ARABIC </w:instrText>
-      </w:r>
-      <w:r>
-        <w:fldChar w:fldCharType="separate"/>
-      </w:r>
-      <w:r>
-        <w:t>5</w:t>
-      </w:r>
-      <w:r>
-        <w:fldChar w:fldCharType="end"/>
-      </w:r>
+      <w:fldSimple w:instr=" SEQ Figura \* ARABIC ">
+        <w:r>
+          <w:t>5</w:t>
+        </w:r>
+      </w:fldSimple>
       <w:r>
         <w:t xml:space="preserve"> - </w:t>
       </w:r>
@@ -7654,21 +7624,11 @@
       <w:r>
         <w:t xml:space="preserve">Figura </w:t>
       </w:r>
-      <w:r>
-        <w:fldChar w:fldCharType="begin"/>
-      </w:r>
-      <w:r>
-        <w:instrText xml:space="preserve"> SEQ Figura \* ARABIC </w:instrText>
-      </w:r>
-      <w:r>
-        <w:fldChar w:fldCharType="separate"/>
-      </w:r>
-      <w:r>
-        <w:t>6</w:t>
-      </w:r>
-      <w:r>
-        <w:fldChar w:fldCharType="end"/>
-      </w:r>
+      <w:fldSimple w:instr=" SEQ Figura \* ARABIC ">
+        <w:r>
+          <w:t>6</w:t>
+        </w:r>
+      </w:fldSimple>
       <w:r>
         <w:t xml:space="preserve"> - </w:t>
       </w:r>
@@ -7727,8 +7687,8 @@
           <w:lang w:val="it-CH"/>
         </w:rPr>
       </w:pPr>
-      <w:bookmarkStart w:id="20" w:name="_Toc429059810"/>
-      <w:bookmarkStart w:id="21" w:name="_Toc190257096"/>
+      <w:bookmarkStart w:id="21" w:name="_Toc429059810"/>
+      <w:bookmarkStart w:id="22" w:name="_Toc190257096"/>
       <w:r>
         <w:rPr>
           <w:lang w:val="it-CH"/>
@@ -7736,8 +7696,8 @@
         <w:lastRenderedPageBreak/>
         <w:t>Design dei dati e database</w:t>
       </w:r>
-      <w:bookmarkEnd w:id="20"/>
       <w:bookmarkEnd w:id="21"/>
+      <w:bookmarkEnd w:id="22"/>
     </w:p>
     <w:p>
       <w:pPr>
@@ -7793,21 +7753,11 @@
       <w:r>
         <w:t xml:space="preserve">Figura </w:t>
       </w:r>
-      <w:r>
-        <w:fldChar w:fldCharType="begin"/>
-      </w:r>
-      <w:r>
-        <w:instrText xml:space="preserve"> SEQ Figura \* ARABIC </w:instrText>
-      </w:r>
-      <w:r>
-        <w:fldChar w:fldCharType="separate"/>
-      </w:r>
-      <w:r>
-        <w:t>7</w:t>
-      </w:r>
-      <w:r>
-        <w:fldChar w:fldCharType="end"/>
-      </w:r>
+      <w:fldSimple w:instr=" SEQ Figura \* ARABIC ">
+        <w:r>
+          <w:t>7</w:t>
+        </w:r>
+      </w:fldSimple>
       <w:r>
         <w:t xml:space="preserve"> - Diagramma Classi</w:t>
       </w:r>
@@ -7889,16 +7839,16 @@
           <w:lang w:val="it-CH"/>
         </w:rPr>
       </w:pPr>
-      <w:bookmarkStart w:id="22" w:name="_Toc429059811"/>
-      <w:bookmarkStart w:id="23" w:name="_Toc190257097"/>
+      <w:bookmarkStart w:id="23" w:name="_Toc429059811"/>
+      <w:bookmarkStart w:id="24" w:name="_Toc190257097"/>
       <w:r>
         <w:rPr>
           <w:lang w:val="it-CH"/>
         </w:rPr>
         <w:t>Design delle interfacce</w:t>
       </w:r>
-      <w:bookmarkEnd w:id="22"/>
       <w:bookmarkEnd w:id="23"/>
+      <w:bookmarkEnd w:id="24"/>
     </w:p>
     <w:p>
       <w:pPr>
@@ -7915,14 +7865,14 @@
           <w:lang w:val="it-CH"/>
         </w:rPr>
       </w:pPr>
-      <w:bookmarkStart w:id="24" w:name="_Toc190257098"/>
+      <w:bookmarkStart w:id="25" w:name="_Toc190257098"/>
       <w:r>
         <w:rPr>
           <w:lang w:val="it-CH"/>
         </w:rPr>
         <w:t>Registrazione utente</w:t>
       </w:r>
-      <w:bookmarkEnd w:id="24"/>
+      <w:bookmarkEnd w:id="25"/>
     </w:p>
     <w:p>
       <w:pPr>
@@ -7990,21 +7940,11 @@
       <w:r>
         <w:t xml:space="preserve">Figura </w:t>
       </w:r>
-      <w:r>
-        <w:fldChar w:fldCharType="begin"/>
-      </w:r>
-      <w:r>
-        <w:instrText xml:space="preserve"> SEQ Figura \* ARABIC </w:instrText>
-      </w:r>
-      <w:r>
-        <w:fldChar w:fldCharType="separate"/>
-      </w:r>
-      <w:r>
-        <w:t>8</w:t>
-      </w:r>
-      <w:r>
-        <w:fldChar w:fldCharType="end"/>
-      </w:r>
+      <w:fldSimple w:instr=" SEQ Figura \* ARABIC ">
+        <w:r>
+          <w:t>8</w:t>
+        </w:r>
+      </w:fldSimple>
       <w:r>
         <w:t xml:space="preserve"> - Design registrazione utente</w:t>
       </w:r>
@@ -8014,7 +7954,13 @@
         <w:jc w:val="both"/>
       </w:pPr>
       <w:r>
-        <w:t xml:space="preserve">Quest’interfaccia è la pagina di registrazione dove l’utente inserisce username e password, se l’utente </w:t>
+        <w:t xml:space="preserve">Quest’interfaccia è la pagina di registrazione dove l’utente inserisce </w:t>
+      </w:r>
+      <w:r>
+        <w:t>username, email</w:t>
+      </w:r>
+      <w:r>
+        <w:t xml:space="preserve"> e password, se l’utente </w:t>
       </w:r>
       <w:r>
         <w:t xml:space="preserve">li </w:t>
@@ -8036,7 +7982,7 @@
           <w:lang w:val="it-CH"/>
         </w:rPr>
       </w:pPr>
-      <w:bookmarkStart w:id="25" w:name="_Toc190257099"/>
+      <w:bookmarkStart w:id="26" w:name="_Toc190257099"/>
       <w:r>
         <w:rPr>
           <w:lang w:val="it-CH"/>
@@ -8044,7 +7990,7 @@
         <w:lastRenderedPageBreak/>
         <w:t>Login utente</w:t>
       </w:r>
-      <w:bookmarkEnd w:id="25"/>
+      <w:bookmarkEnd w:id="26"/>
     </w:p>
     <w:p>
       <w:pPr>
@@ -8113,21 +8059,11 @@
       <w:r>
         <w:t xml:space="preserve">Figura </w:t>
       </w:r>
-      <w:r>
-        <w:fldChar w:fldCharType="begin"/>
-      </w:r>
-      <w:r>
-        <w:instrText xml:space="preserve"> SEQ Figura \* ARABIC </w:instrText>
-      </w:r>
-      <w:r>
-        <w:fldChar w:fldCharType="separate"/>
-      </w:r>
-      <w:r>
-        <w:t>9</w:t>
-      </w:r>
-      <w:r>
-        <w:fldChar w:fldCharType="end"/>
-      </w:r>
+      <w:fldSimple w:instr=" SEQ Figura \* ARABIC ">
+        <w:r>
+          <w:t>9</w:t>
+        </w:r>
+      </w:fldSimple>
       <w:r>
         <w:t xml:space="preserve"> - Design login utente</w:t>
       </w:r>
@@ -8156,7 +8092,7 @@
           <w:lang w:val="it-CH"/>
         </w:rPr>
       </w:pPr>
-      <w:bookmarkStart w:id="26" w:name="_Toc190257100"/>
+      <w:bookmarkStart w:id="27" w:name="_Toc190257100"/>
       <w:r>
         <w:rPr>
           <w:lang w:val="it-CH"/>
@@ -8164,7 +8100,7 @@
         <w:lastRenderedPageBreak/>
         <w:t>Home</w:t>
       </w:r>
-      <w:bookmarkEnd w:id="26"/>
+      <w:bookmarkEnd w:id="27"/>
     </w:p>
     <w:p>
       <w:pPr>
@@ -8232,21 +8168,11 @@
       <w:r>
         <w:t xml:space="preserve">Figura </w:t>
       </w:r>
-      <w:r>
-        <w:fldChar w:fldCharType="begin"/>
-      </w:r>
-      <w:r>
-        <w:instrText xml:space="preserve"> SEQ Figura \* ARABIC </w:instrText>
-      </w:r>
-      <w:r>
-        <w:fldChar w:fldCharType="separate"/>
-      </w:r>
-      <w:r>
-        <w:t>10</w:t>
-      </w:r>
-      <w:r>
-        <w:fldChar w:fldCharType="end"/>
-      </w:r>
+      <w:fldSimple w:instr=" SEQ Figura \* ARABIC ">
+        <w:r>
+          <w:t>10</w:t>
+        </w:r>
+      </w:fldSimple>
       <w:r>
         <w:t xml:space="preserve"> - Design home</w:t>
       </w:r>
@@ -8278,7 +8204,7 @@
           <w:lang w:val="it-CH"/>
         </w:rPr>
       </w:pPr>
-      <w:bookmarkStart w:id="27" w:name="_Toc190257101"/>
+      <w:bookmarkStart w:id="28" w:name="_Toc190257101"/>
       <w:r>
         <w:rPr>
           <w:lang w:val="it-CH"/>
@@ -8286,7 +8212,7 @@
         <w:lastRenderedPageBreak/>
         <w:t>Creazione nota</w:t>
       </w:r>
-      <w:bookmarkEnd w:id="27"/>
+      <w:bookmarkEnd w:id="28"/>
     </w:p>
     <w:p>
       <w:pPr>
@@ -8354,21 +8280,11 @@
       <w:r>
         <w:t xml:space="preserve">Figura </w:t>
       </w:r>
-      <w:r>
-        <w:fldChar w:fldCharType="begin"/>
-      </w:r>
-      <w:r>
-        <w:instrText xml:space="preserve"> SEQ Figura \* ARABIC </w:instrText>
-      </w:r>
-      <w:r>
-        <w:fldChar w:fldCharType="separate"/>
-      </w:r>
-      <w:r>
-        <w:t>11</w:t>
-      </w:r>
-      <w:r>
-        <w:fldChar w:fldCharType="end"/>
-      </w:r>
+      <w:fldSimple w:instr=" SEQ Figura \* ARABIC ">
+        <w:r>
+          <w:t>11</w:t>
+        </w:r>
+      </w:fldSimple>
       <w:r>
         <w:t xml:space="preserve"> - Design creazione nota</w:t>
       </w:r>
@@ -8470,21 +8386,11 @@
       <w:r>
         <w:t xml:space="preserve">Figura </w:t>
       </w:r>
-      <w:r>
-        <w:fldChar w:fldCharType="begin"/>
-      </w:r>
-      <w:r>
-        <w:instrText xml:space="preserve"> SEQ Figura \* ARABIC </w:instrText>
-      </w:r>
-      <w:r>
-        <w:fldChar w:fldCharType="separate"/>
-      </w:r>
-      <w:r>
-        <w:t>12</w:t>
-      </w:r>
-      <w:r>
-        <w:fldChar w:fldCharType="end"/>
-      </w:r>
+      <w:fldSimple w:instr=" SEQ Figura \* ARABIC ">
+        <w:r>
+          <w:t>12</w:t>
+        </w:r>
+      </w:fldSimple>
       <w:r>
         <w:t xml:space="preserve"> - Design visualizzazione note</w:t>
       </w:r>
@@ -8584,21 +8490,11 @@
       <w:r>
         <w:t xml:space="preserve">Figura </w:t>
       </w:r>
-      <w:r>
-        <w:fldChar w:fldCharType="begin"/>
-      </w:r>
-      <w:r>
-        <w:instrText xml:space="preserve"> SEQ Figura \* ARABIC </w:instrText>
-      </w:r>
-      <w:r>
-        <w:fldChar w:fldCharType="separate"/>
-      </w:r>
-      <w:r>
-        <w:t>13</w:t>
-      </w:r>
-      <w:r>
-        <w:fldChar w:fldCharType="end"/>
-      </w:r>
+      <w:fldSimple w:instr=" SEQ Figura \* ARABIC ">
+        <w:r>
+          <w:t>13</w:t>
+        </w:r>
+      </w:fldSimple>
       <w:r>
         <w:t xml:space="preserve"> - Design registrazione audio</w:t>
       </w:r>
@@ -8639,16 +8535,16 @@
           <w:lang w:val="it-CH"/>
         </w:rPr>
       </w:pPr>
-      <w:bookmarkStart w:id="28" w:name="_Toc429059812"/>
-      <w:bookmarkStart w:id="29" w:name="_Toc190257102"/>
+      <w:bookmarkStart w:id="29" w:name="_Toc429059812"/>
+      <w:bookmarkStart w:id="30" w:name="_Toc190257102"/>
       <w:r>
         <w:rPr>
           <w:lang w:val="it-CH"/>
         </w:rPr>
         <w:t>Design procedurale</w:t>
       </w:r>
-      <w:bookmarkEnd w:id="28"/>
       <w:bookmarkEnd w:id="29"/>
+      <w:bookmarkEnd w:id="30"/>
     </w:p>
     <w:p>
       <w:r>
@@ -8734,14 +8630,14 @@
           <w:bottom w:val="single" w:sz="4" w:space="1" w:color="auto"/>
         </w:pBdr>
       </w:pPr>
-      <w:bookmarkStart w:id="30" w:name="_Toc461179222"/>
-      <w:bookmarkStart w:id="31" w:name="_Toc190257103"/>
+      <w:bookmarkStart w:id="31" w:name="_Toc461179222"/>
+      <w:bookmarkStart w:id="32" w:name="_Toc190257103"/>
       <w:r>
         <w:lastRenderedPageBreak/>
         <w:t>Implementazione</w:t>
       </w:r>
-      <w:bookmarkEnd w:id="30"/>
       <w:bookmarkEnd w:id="31"/>
+      <w:bookmarkEnd w:id="32"/>
     </w:p>
     <w:p>
       <w:r>
@@ -8806,13 +8702,13 @@
       <w:pPr>
         <w:pStyle w:val="Titolo1"/>
       </w:pPr>
-      <w:bookmarkStart w:id="32" w:name="_Toc461179223"/>
-      <w:bookmarkStart w:id="33" w:name="_Toc190257104"/>
+      <w:bookmarkStart w:id="33" w:name="_Toc461179223"/>
+      <w:bookmarkStart w:id="34" w:name="_Toc190257104"/>
       <w:r>
         <w:t>Test</w:t>
       </w:r>
-      <w:bookmarkEnd w:id="32"/>
       <w:bookmarkEnd w:id="33"/>
+      <w:bookmarkEnd w:id="34"/>
     </w:p>
     <w:p>
       <w:pPr>
@@ -8821,16 +8717,16 @@
           <w:lang w:val="it-CH"/>
         </w:rPr>
       </w:pPr>
-      <w:bookmarkStart w:id="34" w:name="_Toc461179224"/>
-      <w:bookmarkStart w:id="35" w:name="_Toc190257105"/>
+      <w:bookmarkStart w:id="35" w:name="_Toc461179224"/>
+      <w:bookmarkStart w:id="36" w:name="_Toc190257105"/>
       <w:r>
         <w:rPr>
           <w:lang w:val="it-CH"/>
         </w:rPr>
         <w:t>Protocollo di test</w:t>
       </w:r>
-      <w:bookmarkEnd w:id="34"/>
       <w:bookmarkEnd w:id="35"/>
+      <w:bookmarkEnd w:id="36"/>
     </w:p>
     <w:p>
       <w:r>
@@ -9039,8 +8935,6 @@
             </w:r>
           </w:p>
         </w:tc>
-        <w:bookmarkStart w:id="36" w:name="_GoBack"/>
-        <w:bookmarkEnd w:id="36"/>
       </w:tr>
       <w:tr>
         <w:tc>
@@ -9111,7 +9005,23 @@
                 <w:szCs w:val="18"/>
                 <w:lang w:val="it-CH"/>
               </w:rPr>
-              <w:t xml:space="preserve"> nome </w:t>
+              <w:t xml:space="preserve"> nome</w:t>
+            </w:r>
+            <w:r>
+              <w:rPr>
+                <w:sz w:val="18"/>
+                <w:szCs w:val="18"/>
+                <w:lang w:val="it-CH"/>
+              </w:rPr>
+              <w:t>, mail</w:t>
+            </w:r>
+            <w:r>
+              <w:rPr>
+                <w:sz w:val="18"/>
+                <w:szCs w:val="18"/>
+                <w:lang w:val="it-CH"/>
+              </w:rPr>
+              <w:t xml:space="preserve"> </w:t>
             </w:r>
             <w:r>
               <w:rPr>
@@ -9287,15 +9197,31 @@
                 <w:szCs w:val="18"/>
                 <w:lang w:val="it-CH"/>
               </w:rPr>
-              <w:t xml:space="preserve">L’utente </w:t>
-            </w:r>
-            <w:r>
-              <w:rPr>
-                <w:sz w:val="18"/>
-                <w:szCs w:val="18"/>
-                <w:lang w:val="it-CH"/>
-              </w:rPr>
-              <w:t>non inserisce il nome</w:t>
+              <w:t>L’utente</w:t>
+            </w:r>
+            <w:r>
+              <w:rPr>
+                <w:sz w:val="18"/>
+                <w:szCs w:val="18"/>
+                <w:lang w:val="it-CH"/>
+              </w:rPr>
+              <w:t xml:space="preserve"> non</w:t>
+            </w:r>
+            <w:r>
+              <w:rPr>
+                <w:sz w:val="18"/>
+                <w:szCs w:val="18"/>
+                <w:lang w:val="it-CH"/>
+              </w:rPr>
+              <w:t xml:space="preserve"> inserisce il nome</w:t>
+            </w:r>
+            <w:r>
+              <w:rPr>
+                <w:sz w:val="18"/>
+                <w:szCs w:val="18"/>
+                <w:lang w:val="it-CH"/>
+              </w:rPr>
+              <w:t xml:space="preserve"> e la email</w:t>
             </w:r>
           </w:p>
           <w:p>
@@ -9671,7 +9597,23 @@
                 <w:szCs w:val="18"/>
                 <w:lang w:val="it-CH"/>
               </w:rPr>
-              <w:t xml:space="preserve">d autenticarsi con nome e password </w:t>
+              <w:t>d autenticarsi con nome</w:t>
+            </w:r>
+            <w:r>
+              <w:rPr>
+                <w:sz w:val="18"/>
+                <w:szCs w:val="18"/>
+                <w:lang w:val="it-CH"/>
+              </w:rPr>
+              <w:t>, mail</w:t>
+            </w:r>
+            <w:r>
+              <w:rPr>
+                <w:sz w:val="18"/>
+                <w:szCs w:val="18"/>
+                <w:lang w:val="it-CH"/>
+              </w:rPr>
+              <w:t xml:space="preserve"> e password </w:t>
             </w:r>
             <w:r>
               <w:rPr>
@@ -9864,6 +9806,14 @@
                 <w:lang w:val="it-CH"/>
               </w:rPr>
               <w:t>L’utente inserisce il nome</w:t>
+            </w:r>
+            <w:r>
+              <w:rPr>
+                <w:sz w:val="18"/>
+                <w:szCs w:val="18"/>
+                <w:lang w:val="it-CH"/>
+              </w:rPr>
+              <w:t xml:space="preserve"> e la email</w:t>
             </w:r>
           </w:p>
           <w:p>
@@ -10273,7 +10223,23 @@
                 <w:szCs w:val="18"/>
                 <w:lang w:val="it-CH"/>
               </w:rPr>
-              <w:t xml:space="preserve">si autentica con nome utente e password, presenti del database, l’utente </w:t>
+              <w:t>si autentica con nome utente</w:t>
+            </w:r>
+            <w:r>
+              <w:rPr>
+                <w:sz w:val="18"/>
+                <w:szCs w:val="18"/>
+                <w:lang w:val="it-CH"/>
+              </w:rPr>
+              <w:t>, mail</w:t>
+            </w:r>
+            <w:r>
+              <w:rPr>
+                <w:sz w:val="18"/>
+                <w:szCs w:val="18"/>
+                <w:lang w:val="it-CH"/>
+              </w:rPr>
+              <w:t xml:space="preserve"> e password, presenti del database, l’utente </w:t>
             </w:r>
             <w:r>
               <w:rPr>
@@ -10442,6 +10408,14 @@
                 <w:lang w:val="it-CH"/>
               </w:rPr>
               <w:t>L’utente inserisce il nome</w:t>
+            </w:r>
+            <w:r>
+              <w:rPr>
+                <w:sz w:val="18"/>
+                <w:szCs w:val="18"/>
+                <w:lang w:val="it-CH"/>
+              </w:rPr>
+              <w:t xml:space="preserve"> e la email</w:t>
             </w:r>
           </w:p>
           <w:p>
@@ -10891,7 +10865,23 @@
                 <w:szCs w:val="18"/>
                 <w:lang w:val="it-CH"/>
               </w:rPr>
-              <w:t xml:space="preserve">nome </w:t>
+              <w:t>nome</w:t>
+            </w:r>
+            <w:r>
+              <w:rPr>
+                <w:sz w:val="18"/>
+                <w:szCs w:val="18"/>
+                <w:lang w:val="it-CH"/>
+              </w:rPr>
+              <w:t>, mail</w:t>
+            </w:r>
+            <w:r>
+              <w:rPr>
+                <w:sz w:val="18"/>
+                <w:szCs w:val="18"/>
+                <w:lang w:val="it-CH"/>
+              </w:rPr>
+              <w:t xml:space="preserve"> </w:t>
             </w:r>
             <w:r>
               <w:rPr>
@@ -11067,7 +11057,31 @@
                 <w:szCs w:val="18"/>
                 <w:lang w:val="it-CH"/>
               </w:rPr>
-              <w:t>L’utente non inserisce il nome</w:t>
+              <w:t>L’utente</w:t>
+            </w:r>
+            <w:r>
+              <w:rPr>
+                <w:sz w:val="18"/>
+                <w:szCs w:val="18"/>
+                <w:lang w:val="it-CH"/>
+              </w:rPr>
+              <w:t xml:space="preserve"> non</w:t>
+            </w:r>
+            <w:r>
+              <w:rPr>
+                <w:sz w:val="18"/>
+                <w:szCs w:val="18"/>
+                <w:lang w:val="it-CH"/>
+              </w:rPr>
+              <w:t xml:space="preserve"> inserisce il nome</w:t>
+            </w:r>
+            <w:r>
+              <w:rPr>
+                <w:sz w:val="18"/>
+                <w:szCs w:val="18"/>
+                <w:lang w:val="it-CH"/>
+              </w:rPr>
+              <w:t xml:space="preserve"> e la email</w:t>
             </w:r>
           </w:p>
           <w:p>
@@ -11465,7 +11479,23 @@
                 <w:szCs w:val="18"/>
                 <w:lang w:val="it-CH"/>
               </w:rPr>
-              <w:t xml:space="preserve">si registra con nome e password, </w:t>
+              <w:t>si registra con nome</w:t>
+            </w:r>
+            <w:r>
+              <w:rPr>
+                <w:sz w:val="18"/>
+                <w:szCs w:val="18"/>
+                <w:lang w:val="it-CH"/>
+              </w:rPr>
+              <w:t>, email</w:t>
+            </w:r>
+            <w:r>
+              <w:rPr>
+                <w:sz w:val="18"/>
+                <w:szCs w:val="18"/>
+                <w:lang w:val="it-CH"/>
+              </w:rPr>
+              <w:t xml:space="preserve"> e password, </w:t>
             </w:r>
             <w:r>
               <w:rPr>
@@ -11634,6 +11664,14 @@
                 <w:lang w:val="it-CH"/>
               </w:rPr>
               <w:t>L’utente inserisce il nome</w:t>
+            </w:r>
+            <w:r>
+              <w:rPr>
+                <w:sz w:val="18"/>
+                <w:szCs w:val="18"/>
+                <w:lang w:val="it-CH"/>
+              </w:rPr>
+              <w:t xml:space="preserve"> e la email</w:t>
             </w:r>
           </w:p>
           <w:p>
@@ -12627,27 +12665,14 @@
     <w:r>
       <w:tab/>
     </w:r>
-    <w:r>
-      <w:fldChar w:fldCharType="begin"/>
-    </w:r>
-    <w:r>
-      <w:instrText xml:space="preserve"> FILENAME \* MERGEFORMAT </w:instrText>
-    </w:r>
-    <w:r>
-      <w:fldChar w:fldCharType="separate"/>
-    </w:r>
-    <w:r>
-      <w:rPr>
-        <w:noProof/>
-      </w:rPr>
-      <w:t>Documentazione_CasaNote.docx</w:t>
-    </w:r>
-    <w:r>
-      <w:rPr>
-        <w:noProof/>
-      </w:rPr>
-      <w:fldChar w:fldCharType="end"/>
-    </w:r>
+    <w:fldSimple w:instr=" FILENAME \* MERGEFORMAT ">
+      <w:r>
+        <w:rPr>
+          <w:noProof/>
+        </w:rPr>
+        <w:t>Documentazione_CasaNote.docx</w:t>
+      </w:r>
+    </w:fldSimple>
     <w:r>
       <w:tab/>
       <w:t xml:space="preserve">Versione: </w:t>
@@ -12665,7 +12690,7 @@
       <w:rPr>
         <w:noProof/>
       </w:rPr>
-      <w:t>19.02.2025</w:t>
+      <w:t>21.02.2025</w:t>
     </w:r>
     <w:r>
       <w:fldChar w:fldCharType="end"/>
@@ -12983,27 +13008,14 @@
     <w:r>
       <w:tab/>
     </w:r>
-    <w:r>
-      <w:fldChar w:fldCharType="begin"/>
-    </w:r>
-    <w:r>
-      <w:instrText xml:space="preserve"> FILENAME \* MERGEFORMAT </w:instrText>
-    </w:r>
-    <w:r>
-      <w:fldChar w:fldCharType="separate"/>
-    </w:r>
-    <w:r>
-      <w:rPr>
-        <w:noProof/>
-      </w:rPr>
-      <w:t>Documentazione_CasaNote.docx</w:t>
-    </w:r>
-    <w:r>
-      <w:rPr>
-        <w:noProof/>
-      </w:rPr>
-      <w:fldChar w:fldCharType="end"/>
-    </w:r>
+    <w:fldSimple w:instr=" FILENAME \* MERGEFORMAT ">
+      <w:r>
+        <w:rPr>
+          <w:noProof/>
+        </w:rPr>
+        <w:t>Documentazione_CasaNote.docx</w:t>
+      </w:r>
+    </w:fldSimple>
     <w:r>
       <w:tab/>
       <w:t xml:space="preserve">Versione: </w:t>
@@ -13021,7 +13033,7 @@
       <w:rPr>
         <w:noProof/>
       </w:rPr>
-      <w:t>19.02.2025</w:t>
+      <w:t>21.02.2025</w:t>
     </w:r>
     <w:r>
       <w:fldChar w:fldCharType="end"/>
@@ -13095,7 +13107,7 @@
       <w:rPr>
         <w:noProof/>
       </w:rPr>
-      <w:t>19.02.2025</w:t>
+      <w:t>21.02.2025</w:t>
     </w:r>
     <w:r>
       <w:fldChar w:fldCharType="end"/>
@@ -19009,7 +19021,7 @@
 </file>
 
 <file path=customXml/itemProps1.xml><?xml version="1.0" encoding="utf-8"?>
-<ds:datastoreItem xmlns:ds="http://schemas.openxmlformats.org/officeDocument/2006/customXml" ds:itemID="{59650DDF-65F9-42C7-9510-8BF55ECCD344}">
+<ds:datastoreItem xmlns:ds="http://schemas.openxmlformats.org/officeDocument/2006/customXml" ds:itemID="{12E87E22-2700-4B9D-A2B7-5B8C2A44FD4F}">
   <ds:schemaRefs>
     <ds:schemaRef ds:uri="http://schemas.openxmlformats.org/officeDocument/2006/bibliography"/>
   </ds:schemaRefs>

</xml_diff>

<commit_message>
Creazione note, interfaccia web
</commit_message>
<xml_diff>
--- a/3_Documentazione/Documentazione_CasaNote.docx
+++ b/3_Documentazione/Documentazione_CasaNote.docx
@@ -1895,15 +1895,7 @@
         <w:jc w:val="both"/>
       </w:pPr>
       <w:r>
-        <w:t xml:space="preserve">Allievi: Andrea Casamatta, Paolo </w:t>
-      </w:r>
-      <w:proofErr w:type="spellStart"/>
-      <w:r>
-        <w:t>Comes</w:t>
-      </w:r>
-      <w:proofErr w:type="spellEnd"/>
-      <w:r>
-        <w:t xml:space="preserve">, </w:t>
+        <w:t xml:space="preserve">Allievi: Andrea Casamatta, Paolo Comes, </w:t>
       </w:r>
       <w:proofErr w:type="spellStart"/>
       <w:r>
@@ -2098,196 +2090,309 @@
     </w:p>
     <w:p/>
     <w:p>
-      <w:pPr>
-        <w:rPr>
-          <w:lang w:val="fr-CH"/>
-        </w:rPr>
-      </w:pPr>
-      <w:proofErr w:type="spellStart"/>
-      <w:r>
-        <w:rPr>
-          <w:lang w:val="fr-CH"/>
-        </w:rPr>
-        <w:t>Esempio</w:t>
-      </w:r>
-      <w:proofErr w:type="spellEnd"/>
-      <w:r>
-        <w:rPr>
-          <w:lang w:val="fr-CH"/>
-        </w:rPr>
-        <w:t xml:space="preserve"> di </w:t>
-      </w:r>
-      <w:proofErr w:type="gramStart"/>
-      <w:r>
-        <w:rPr>
-          <w:lang w:val="fr-CH"/>
-        </w:rPr>
-        <w:t>abstract:</w:t>
-      </w:r>
-      <w:proofErr w:type="gramEnd"/>
-      <w:r>
-        <w:rPr>
-          <w:lang w:val="fr-CH"/>
-        </w:rPr>
-        <w:t xml:space="preserve"> </w:t>
+      <w:r>
+        <w:t xml:space="preserve">Esempio di abstract: </w:t>
       </w:r>
     </w:p>
     <w:p>
       <w:pPr>
         <w:ind w:left="720"/>
-        <w:rPr>
-          <w:lang w:val="fr-CH"/>
-        </w:rPr>
       </w:pPr>
     </w:p>
     <w:p>
       <w:pPr>
         <w:ind w:left="720"/>
-        <w:rPr>
-          <w:i/>
-        </w:rPr>
-      </w:pPr>
-      <w:r>
         <w:rPr>
           <w:i/>
           <w:lang w:val="fr-CH"/>
         </w:rPr>
-        <w:t xml:space="preserve">As the size and </w:t>
-      </w:r>
+      </w:pPr>
       <w:proofErr w:type="spellStart"/>
+      <w:r>
+        <w:rPr>
+          <w:i/>
+        </w:rPr>
+        <w:t>As</w:t>
+      </w:r>
+      <w:proofErr w:type="spellEnd"/>
+      <w:r>
+        <w:rPr>
+          <w:i/>
+        </w:rPr>
+        <w:t xml:space="preserve"> the size and </w:t>
+      </w:r>
+      <w:proofErr w:type="spellStart"/>
+      <w:r>
+        <w:rPr>
+          <w:i/>
+        </w:rPr>
+        <w:t>complexity</w:t>
+      </w:r>
+      <w:proofErr w:type="spellEnd"/>
+      <w:r>
+        <w:rPr>
+          <w:i/>
+        </w:rPr>
+        <w:t xml:space="preserve"> of </w:t>
+      </w:r>
+      <w:proofErr w:type="spellStart"/>
+      <w:r>
+        <w:rPr>
+          <w:i/>
+        </w:rPr>
+        <w:t>today’s</w:t>
+      </w:r>
+      <w:proofErr w:type="spellEnd"/>
+      <w:r>
+        <w:rPr>
+          <w:i/>
+        </w:rPr>
+        <w:t xml:space="preserve"> </w:t>
+      </w:r>
+      <w:proofErr w:type="spellStart"/>
+      <w:r>
+        <w:rPr>
+          <w:i/>
+        </w:rPr>
+        <w:t>most</w:t>
+      </w:r>
+      <w:proofErr w:type="spellEnd"/>
+      <w:r>
+        <w:rPr>
+          <w:i/>
+        </w:rPr>
+        <w:t xml:space="preserve"> </w:t>
+      </w:r>
+      <w:proofErr w:type="spellStart"/>
+      <w:r>
+        <w:rPr>
+          <w:i/>
+        </w:rPr>
+        <w:t>modern</w:t>
+      </w:r>
+      <w:proofErr w:type="spellEnd"/>
+      <w:r>
+        <w:rPr>
+          <w:i/>
+        </w:rPr>
+        <w:t xml:space="preserve"> computer chips </w:t>
+      </w:r>
+      <w:proofErr w:type="spellStart"/>
+      <w:r>
+        <w:rPr>
+          <w:i/>
+        </w:rPr>
+        <w:t>increase</w:t>
+      </w:r>
+      <w:proofErr w:type="spellEnd"/>
+      <w:r>
+        <w:rPr>
+          <w:i/>
+        </w:rPr>
+        <w:t xml:space="preserve">, new techniques must be </w:t>
+      </w:r>
+      <w:proofErr w:type="spellStart"/>
+      <w:r>
+        <w:rPr>
+          <w:i/>
+        </w:rPr>
+        <w:t>developed</w:t>
+      </w:r>
+      <w:proofErr w:type="spellEnd"/>
+      <w:r>
+        <w:rPr>
+          <w:i/>
+        </w:rPr>
+        <w:t xml:space="preserve"> to </w:t>
+      </w:r>
+      <w:proofErr w:type="spellStart"/>
+      <w:r>
+        <w:rPr>
+          <w:i/>
+        </w:rPr>
+        <w:t>effectively</w:t>
+      </w:r>
+      <w:proofErr w:type="spellEnd"/>
+      <w:r>
+        <w:rPr>
+          <w:i/>
+        </w:rPr>
+        <w:t xml:space="preserve"> design and create </w:t>
+      </w:r>
+      <w:proofErr w:type="spellStart"/>
+      <w:r>
+        <w:rPr>
+          <w:i/>
+        </w:rPr>
+        <w:t>Very</w:t>
+      </w:r>
+      <w:proofErr w:type="spellEnd"/>
+      <w:r>
+        <w:rPr>
+          <w:i/>
+        </w:rPr>
+        <w:t xml:space="preserve"> </w:t>
+      </w:r>
+      <w:r>
+        <w:rPr>
+          <w:i/>
+        </w:rPr>
+        <w:t>Large-Scale</w:t>
+      </w:r>
+      <w:r>
+        <w:rPr>
+          <w:i/>
+        </w:rPr>
+        <w:t xml:space="preserve"> Integration chips </w:t>
+      </w:r>
+      <w:proofErr w:type="spellStart"/>
+      <w:r>
+        <w:rPr>
+          <w:i/>
+        </w:rPr>
+        <w:t>quickly</w:t>
+      </w:r>
+      <w:proofErr w:type="spellEnd"/>
+      <w:r>
+        <w:rPr>
+          <w:i/>
+        </w:rPr>
+        <w:t xml:space="preserve">. </w:t>
+      </w:r>
       <w:r>
         <w:rPr>
           <w:i/>
           <w:lang w:val="fr-CH"/>
         </w:rPr>
-        <w:t>complexity</w:t>
-      </w:r>
-      <w:proofErr w:type="spellEnd"/>
+        <w:t xml:space="preserve">For </w:t>
+      </w:r>
+      <w:proofErr w:type="spellStart"/>
       <w:r>
         <w:rPr>
           <w:i/>
           <w:lang w:val="fr-CH"/>
         </w:rPr>
-        <w:t xml:space="preserve"> of </w:t>
-      </w:r>
-      <w:proofErr w:type="spellStart"/>
+        <w:t>this</w:t>
+      </w:r>
+      <w:proofErr w:type="spellEnd"/>
       <w:r>
         <w:rPr>
           <w:i/>
           <w:lang w:val="fr-CH"/>
         </w:rPr>
-        <w:t>today’s</w:t>
-      </w:r>
-      <w:proofErr w:type="spellEnd"/>
+        <w:t xml:space="preserve"> </w:t>
+      </w:r>
+      <w:proofErr w:type="spellStart"/>
       <w:r>
         <w:rPr>
           <w:i/>
           <w:lang w:val="fr-CH"/>
         </w:rPr>
-        <w:t xml:space="preserve"> </w:t>
-      </w:r>
-      <w:proofErr w:type="spellStart"/>
+        <w:t>project</w:t>
+      </w:r>
+      <w:proofErr w:type="spellEnd"/>
       <w:r>
         <w:rPr>
           <w:i/>
           <w:lang w:val="fr-CH"/>
         </w:rPr>
-        <w:t>most</w:t>
-      </w:r>
-      <w:proofErr w:type="spellEnd"/>
+        <w:t xml:space="preserve">, a new type of hardware compiler </w:t>
+      </w:r>
+      <w:proofErr w:type="spellStart"/>
       <w:r>
         <w:rPr>
           <w:i/>
           <w:lang w:val="fr-CH"/>
         </w:rPr>
-        <w:t xml:space="preserve"> modern computer chips </w:t>
-      </w:r>
-      <w:proofErr w:type="spellStart"/>
+        <w:t>is</w:t>
+      </w:r>
+      <w:proofErr w:type="spellEnd"/>
       <w:r>
         <w:rPr>
           <w:i/>
           <w:lang w:val="fr-CH"/>
         </w:rPr>
-        <w:t>increase</w:t>
-      </w:r>
-      <w:proofErr w:type="spellEnd"/>
+        <w:t xml:space="preserve"> </w:t>
+      </w:r>
+      <w:proofErr w:type="spellStart"/>
       <w:r>
         <w:rPr>
           <w:i/>
           <w:lang w:val="fr-CH"/>
         </w:rPr>
-        <w:t xml:space="preserve">, new techniques must </w:t>
-      </w:r>
-      <w:proofErr w:type="spellStart"/>
+        <w:t>created</w:t>
+      </w:r>
+      <w:proofErr w:type="spellEnd"/>
       <w:r>
         <w:rPr>
           <w:i/>
           <w:lang w:val="fr-CH"/>
         </w:rPr>
-        <w:t>be</w:t>
-      </w:r>
-      <w:proofErr w:type="spellEnd"/>
+        <w:t xml:space="preserve">. This hardware compiler </w:t>
+      </w:r>
+      <w:proofErr w:type="spellStart"/>
       <w:r>
         <w:rPr>
           <w:i/>
           <w:lang w:val="fr-CH"/>
         </w:rPr>
-        <w:t xml:space="preserve"> </w:t>
-      </w:r>
-      <w:proofErr w:type="spellStart"/>
+        <w:t>will</w:t>
+      </w:r>
+      <w:proofErr w:type="spellEnd"/>
       <w:r>
         <w:rPr>
           <w:i/>
           <w:lang w:val="fr-CH"/>
         </w:rPr>
-        <w:t>developed</w:t>
-      </w:r>
-      <w:proofErr w:type="spellEnd"/>
+        <w:t xml:space="preserve"> </w:t>
+      </w:r>
+      <w:proofErr w:type="spellStart"/>
       <w:r>
         <w:rPr>
           <w:i/>
           <w:lang w:val="fr-CH"/>
         </w:rPr>
-        <w:t xml:space="preserve"> to </w:t>
-      </w:r>
-      <w:proofErr w:type="spellStart"/>
+        <w:t>read</w:t>
+      </w:r>
+      <w:proofErr w:type="spellEnd"/>
       <w:r>
         <w:rPr>
           <w:i/>
           <w:lang w:val="fr-CH"/>
         </w:rPr>
-        <w:t>effectively</w:t>
-      </w:r>
-      <w:proofErr w:type="spellEnd"/>
+        <w:t xml:space="preserve"> a C++ program, and </w:t>
+      </w:r>
+      <w:proofErr w:type="spellStart"/>
       <w:r>
         <w:rPr>
           <w:i/>
           <w:lang w:val="fr-CH"/>
         </w:rPr>
-        <w:t xml:space="preserve"> design and </w:t>
-      </w:r>
-      <w:proofErr w:type="spellStart"/>
+        <w:t>physically</w:t>
+      </w:r>
+      <w:proofErr w:type="spellEnd"/>
       <w:r>
         <w:rPr>
           <w:i/>
           <w:lang w:val="fr-CH"/>
         </w:rPr>
-        <w:t>create</w:t>
-      </w:r>
-      <w:proofErr w:type="spellEnd"/>
+        <w:t xml:space="preserve"> design a </w:t>
+      </w:r>
+      <w:proofErr w:type="spellStart"/>
       <w:r>
         <w:rPr>
           <w:i/>
           <w:lang w:val="fr-CH"/>
         </w:rPr>
-        <w:t xml:space="preserve"> Very </w:t>
-      </w:r>
+        <w:t>suitable</w:t>
+      </w:r>
+      <w:proofErr w:type="spellEnd"/>
       <w:r>
         <w:rPr>
           <w:i/>
           <w:lang w:val="fr-CH"/>
         </w:rPr>
-        <w:t>Large-</w:t>
+        <w:t xml:space="preserve"> </w:t>
       </w:r>
       <w:proofErr w:type="spellStart"/>
       <w:r>
@@ -2295,7 +2400,7 @@
           <w:i/>
           <w:lang w:val="fr-CH"/>
         </w:rPr>
-        <w:t>Scale</w:t>
+        <w:t>microprocessor</w:t>
       </w:r>
       <w:proofErr w:type="spellEnd"/>
       <w:r>
@@ -2311,7 +2416,7 @@
           <w:i/>
           <w:lang w:val="fr-CH"/>
         </w:rPr>
-        <w:t>Integration</w:t>
+        <w:t>intended</w:t>
       </w:r>
       <w:proofErr w:type="spellEnd"/>
       <w:r>
@@ -2319,7 +2424,7 @@
           <w:i/>
           <w:lang w:val="fr-CH"/>
         </w:rPr>
-        <w:t xml:space="preserve"> chips </w:t>
+        <w:t xml:space="preserve"> for running </w:t>
       </w:r>
       <w:proofErr w:type="spellStart"/>
       <w:r>
@@ -2327,7 +2432,7 @@
           <w:i/>
           <w:lang w:val="fr-CH"/>
         </w:rPr>
-        <w:t>quickly</w:t>
+        <w:t>that</w:t>
       </w:r>
       <w:proofErr w:type="spellEnd"/>
       <w:r>
@@ -2335,7 +2440,7 @@
           <w:i/>
           <w:lang w:val="fr-CH"/>
         </w:rPr>
-        <w:t xml:space="preserve">. For </w:t>
+        <w:t xml:space="preserve"> </w:t>
       </w:r>
       <w:proofErr w:type="spellStart"/>
       <w:r>
@@ -2343,7 +2448,7 @@
           <w:i/>
           <w:lang w:val="fr-CH"/>
         </w:rPr>
-        <w:t>this</w:t>
+        <w:t>specific</w:t>
       </w:r>
       <w:proofErr w:type="spellEnd"/>
       <w:r>
@@ -2351,7 +2456,7 @@
           <w:i/>
           <w:lang w:val="fr-CH"/>
         </w:rPr>
-        <w:t xml:space="preserve"> </w:t>
+        <w:t xml:space="preserve"> program. </w:t>
       </w:r>
       <w:proofErr w:type="spellStart"/>
       <w:r>
@@ -2359,7 +2464,7 @@
           <w:i/>
           <w:lang w:val="fr-CH"/>
         </w:rPr>
-        <w:t>project</w:t>
+        <w:t>With</w:t>
       </w:r>
       <w:proofErr w:type="spellEnd"/>
       <w:r>
@@ -2367,7 +2472,7 @@
           <w:i/>
           <w:lang w:val="fr-CH"/>
         </w:rPr>
-        <w:t xml:space="preserve">, a new type of hardware compiler </w:t>
+        <w:t xml:space="preserve"> </w:t>
       </w:r>
       <w:proofErr w:type="spellStart"/>
       <w:r>
@@ -2375,7 +2480,7 @@
           <w:i/>
           <w:lang w:val="fr-CH"/>
         </w:rPr>
-        <w:t>is</w:t>
+        <w:t>this</w:t>
       </w:r>
       <w:proofErr w:type="spellEnd"/>
       <w:r>
@@ -2383,7 +2488,7 @@
           <w:i/>
           <w:lang w:val="fr-CH"/>
         </w:rPr>
-        <w:t xml:space="preserve"> </w:t>
+        <w:t xml:space="preserve"> new and </w:t>
       </w:r>
       <w:proofErr w:type="spellStart"/>
       <w:r>
@@ -2391,7 +2496,7 @@
           <w:i/>
           <w:lang w:val="fr-CH"/>
         </w:rPr>
-        <w:t>created</w:t>
+        <w:t>powerful</w:t>
       </w:r>
       <w:proofErr w:type="spellEnd"/>
       <w:r>
@@ -2399,7 +2504,7 @@
           <w:i/>
           <w:lang w:val="fr-CH"/>
         </w:rPr>
-        <w:t xml:space="preserve">. This hardware compiler </w:t>
+        <w:t xml:space="preserve"> compiler, </w:t>
       </w:r>
       <w:proofErr w:type="spellStart"/>
       <w:r>
@@ -2407,7 +2512,7 @@
           <w:i/>
           <w:lang w:val="fr-CH"/>
         </w:rPr>
-        <w:t>will</w:t>
+        <w:t>it</w:t>
       </w:r>
       <w:proofErr w:type="spellEnd"/>
       <w:r>
@@ -2423,7 +2528,7 @@
           <w:i/>
           <w:lang w:val="fr-CH"/>
         </w:rPr>
-        <w:t>read</w:t>
+        <w:t>is</w:t>
       </w:r>
       <w:proofErr w:type="spellEnd"/>
       <w:r>
@@ -2431,7 +2536,7 @@
           <w:i/>
           <w:lang w:val="fr-CH"/>
         </w:rPr>
-        <w:t xml:space="preserve"> a C++ program, and </w:t>
+        <w:t xml:space="preserve"> possible to design </w:t>
       </w:r>
       <w:proofErr w:type="spellStart"/>
       <w:r>
@@ -2439,7 +2544,7 @@
           <w:i/>
           <w:lang w:val="fr-CH"/>
         </w:rPr>
-        <w:t>physically</w:t>
+        <w:t>anything</w:t>
       </w:r>
       <w:proofErr w:type="spellEnd"/>
       <w:r>
@@ -2447,7 +2552,7 @@
           <w:i/>
           <w:lang w:val="fr-CH"/>
         </w:rPr>
-        <w:t xml:space="preserve"> design a </w:t>
+        <w:t xml:space="preserve"> </w:t>
       </w:r>
       <w:proofErr w:type="spellStart"/>
       <w:r>
@@ -2455,7 +2560,7 @@
           <w:i/>
           <w:lang w:val="fr-CH"/>
         </w:rPr>
-        <w:t>suitable</w:t>
+        <w:t>from</w:t>
       </w:r>
       <w:proofErr w:type="spellEnd"/>
       <w:r>
@@ -2463,7 +2568,7 @@
           <w:i/>
           <w:lang w:val="fr-CH"/>
         </w:rPr>
-        <w:t xml:space="preserve"> </w:t>
+        <w:t xml:space="preserve"> a </w:t>
       </w:r>
       <w:proofErr w:type="spellStart"/>
       <w:r>
@@ -2471,7 +2576,7 @@
           <w:i/>
           <w:lang w:val="fr-CH"/>
         </w:rPr>
-        <w:t>microprocessor</w:t>
+        <w:t>small</w:t>
       </w:r>
       <w:proofErr w:type="spellEnd"/>
       <w:r>
@@ -2487,7 +2592,7 @@
           <w:i/>
           <w:lang w:val="fr-CH"/>
         </w:rPr>
-        <w:t>intended</w:t>
+        <w:t>adder</w:t>
       </w:r>
       <w:proofErr w:type="spellEnd"/>
       <w:r>
@@ -2495,7 +2600,7 @@
           <w:i/>
           <w:lang w:val="fr-CH"/>
         </w:rPr>
-        <w:t xml:space="preserve"> for running </w:t>
+        <w:t xml:space="preserve">, to a </w:t>
       </w:r>
       <w:proofErr w:type="spellStart"/>
       <w:r>
@@ -2503,7 +2608,7 @@
           <w:i/>
           <w:lang w:val="fr-CH"/>
         </w:rPr>
-        <w:t>that</w:t>
+        <w:t>microprocessor</w:t>
       </w:r>
       <w:proofErr w:type="spellEnd"/>
       <w:r>
@@ -2519,7 +2624,7 @@
           <w:i/>
           <w:lang w:val="fr-CH"/>
         </w:rPr>
-        <w:t>specific</w:t>
+        <w:t>with</w:t>
       </w:r>
       <w:proofErr w:type="spellEnd"/>
       <w:r>
@@ -2527,7 +2632,7 @@
           <w:i/>
           <w:lang w:val="fr-CH"/>
         </w:rPr>
-        <w:t xml:space="preserve"> program. </w:t>
+        <w:t xml:space="preserve"> millions of transistors. </w:t>
       </w:r>
       <w:proofErr w:type="spellStart"/>
       <w:r>
@@ -2535,7 +2640,7 @@
           <w:i/>
           <w:lang w:val="fr-CH"/>
         </w:rPr>
-        <w:t>With</w:t>
+        <w:t>Designing</w:t>
       </w:r>
       <w:proofErr w:type="spellEnd"/>
       <w:r>
@@ -2543,7 +2648,7 @@
           <w:i/>
           <w:lang w:val="fr-CH"/>
         </w:rPr>
-        <w:t xml:space="preserve"> </w:t>
+        <w:t xml:space="preserve"> new computer chips, </w:t>
       </w:r>
       <w:proofErr w:type="spellStart"/>
       <w:r>
@@ -2551,7 +2656,7 @@
           <w:i/>
           <w:lang w:val="fr-CH"/>
         </w:rPr>
-        <w:t>this</w:t>
+        <w:t>such</w:t>
       </w:r>
       <w:proofErr w:type="spellEnd"/>
       <w:r>
@@ -2559,7 +2664,7 @@
           <w:i/>
           <w:lang w:val="fr-CH"/>
         </w:rPr>
-        <w:t xml:space="preserve"> new and </w:t>
+        <w:t xml:space="preserve"> as the Pentium 4, can </w:t>
       </w:r>
       <w:proofErr w:type="spellStart"/>
       <w:r>
@@ -2567,7 +2672,7 @@
           <w:i/>
           <w:lang w:val="fr-CH"/>
         </w:rPr>
-        <w:t>powerful</w:t>
+        <w:t>require</w:t>
       </w:r>
       <w:proofErr w:type="spellEnd"/>
       <w:r>
@@ -2575,7 +2680,7 @@
           <w:i/>
           <w:lang w:val="fr-CH"/>
         </w:rPr>
-        <w:t xml:space="preserve"> compiler, </w:t>
+        <w:t xml:space="preserve"> </w:t>
       </w:r>
       <w:proofErr w:type="spellStart"/>
       <w:r>
@@ -2583,7 +2688,7 @@
           <w:i/>
           <w:lang w:val="fr-CH"/>
         </w:rPr>
-        <w:t>it</w:t>
+        <w:t>dozens</w:t>
       </w:r>
       <w:proofErr w:type="spellEnd"/>
       <w:r>
@@ -2591,7 +2696,7 @@
           <w:i/>
           <w:lang w:val="fr-CH"/>
         </w:rPr>
-        <w:t xml:space="preserve"> </w:t>
+        <w:t xml:space="preserve"> of </w:t>
       </w:r>
       <w:proofErr w:type="spellStart"/>
       <w:r>
@@ -2599,7 +2704,7 @@
           <w:i/>
           <w:lang w:val="fr-CH"/>
         </w:rPr>
-        <w:t>is</w:t>
+        <w:t>engineers</w:t>
       </w:r>
       <w:proofErr w:type="spellEnd"/>
       <w:r>
@@ -2607,7 +2712,7 @@
           <w:i/>
           <w:lang w:val="fr-CH"/>
         </w:rPr>
-        <w:t xml:space="preserve"> possible to design </w:t>
+        <w:t xml:space="preserve"> and </w:t>
       </w:r>
       <w:proofErr w:type="spellStart"/>
       <w:r>
@@ -2615,7 +2720,7 @@
           <w:i/>
           <w:lang w:val="fr-CH"/>
         </w:rPr>
-        <w:t>anything</w:t>
+        <w:t>months</w:t>
       </w:r>
       <w:proofErr w:type="spellEnd"/>
       <w:r>
@@ -2623,7 +2728,7 @@
           <w:i/>
           <w:lang w:val="fr-CH"/>
         </w:rPr>
-        <w:t xml:space="preserve"> </w:t>
+        <w:t xml:space="preserve"> of time. </w:t>
       </w:r>
       <w:proofErr w:type="spellStart"/>
       <w:r>
@@ -2631,7 +2736,7 @@
           <w:i/>
           <w:lang w:val="fr-CH"/>
         </w:rPr>
-        <w:t>from</w:t>
+        <w:t>With</w:t>
       </w:r>
       <w:proofErr w:type="spellEnd"/>
       <w:r>
@@ -2639,7 +2744,7 @@
           <w:i/>
           <w:lang w:val="fr-CH"/>
         </w:rPr>
-        <w:t xml:space="preserve"> a </w:t>
+        <w:t xml:space="preserve"> the help of </w:t>
       </w:r>
       <w:proofErr w:type="spellStart"/>
       <w:r>
@@ -2647,7 +2752,7 @@
           <w:i/>
           <w:lang w:val="fr-CH"/>
         </w:rPr>
-        <w:t>small</w:t>
+        <w:t>this</w:t>
       </w:r>
       <w:proofErr w:type="spellEnd"/>
       <w:r>
@@ -2655,7 +2760,7 @@
           <w:i/>
           <w:lang w:val="fr-CH"/>
         </w:rPr>
-        <w:t xml:space="preserve"> </w:t>
+        <w:t xml:space="preserve"> compiler, a single </w:t>
       </w:r>
       <w:proofErr w:type="spellStart"/>
       <w:r>
@@ -2663,7 +2768,7 @@
           <w:i/>
           <w:lang w:val="fr-CH"/>
         </w:rPr>
-        <w:t>adder</w:t>
+        <w:t>person</w:t>
       </w:r>
       <w:proofErr w:type="spellEnd"/>
       <w:r>
@@ -2671,7 +2776,7 @@
           <w:i/>
           <w:lang w:val="fr-CH"/>
         </w:rPr>
-        <w:t xml:space="preserve">, to a </w:t>
+        <w:t xml:space="preserve"> </w:t>
       </w:r>
       <w:proofErr w:type="spellStart"/>
       <w:r>
@@ -2679,7 +2784,7 @@
           <w:i/>
           <w:lang w:val="fr-CH"/>
         </w:rPr>
-        <w:t>microprocessor</w:t>
+        <w:t>could</w:t>
       </w:r>
       <w:proofErr w:type="spellEnd"/>
       <w:r>
@@ -2687,7 +2792,7 @@
           <w:i/>
           <w:lang w:val="fr-CH"/>
         </w:rPr>
-        <w:t xml:space="preserve"> </w:t>
+        <w:t xml:space="preserve"> design </w:t>
       </w:r>
       <w:proofErr w:type="spellStart"/>
       <w:r>
@@ -2695,7 +2800,7 @@
           <w:i/>
           <w:lang w:val="fr-CH"/>
         </w:rPr>
-        <w:t>with</w:t>
+        <w:t>such</w:t>
       </w:r>
       <w:proofErr w:type="spellEnd"/>
       <w:r>
@@ -2703,7 +2808,7 @@
           <w:i/>
           <w:lang w:val="fr-CH"/>
         </w:rPr>
-        <w:t xml:space="preserve"> millions of transistors. </w:t>
+        <w:t xml:space="preserve"> a large-</w:t>
       </w:r>
       <w:proofErr w:type="spellStart"/>
       <w:r>
@@ -2711,7 +2816,7 @@
           <w:i/>
           <w:lang w:val="fr-CH"/>
         </w:rPr>
-        <w:t>Designing</w:t>
+        <w:t>scale</w:t>
       </w:r>
       <w:proofErr w:type="spellEnd"/>
       <w:r>
@@ -2719,7 +2824,7 @@
           <w:i/>
           <w:lang w:val="fr-CH"/>
         </w:rPr>
-        <w:t xml:space="preserve"> new computer chips, </w:t>
+        <w:t xml:space="preserve"> </w:t>
       </w:r>
       <w:proofErr w:type="spellStart"/>
       <w:r>
@@ -2727,7 +2832,7 @@
           <w:i/>
           <w:lang w:val="fr-CH"/>
         </w:rPr>
-        <w:t>such</w:t>
+        <w:t>microprocessor</w:t>
       </w:r>
       <w:proofErr w:type="spellEnd"/>
       <w:r>
@@ -2735,7 +2840,7 @@
           <w:i/>
           <w:lang w:val="fr-CH"/>
         </w:rPr>
-        <w:t xml:space="preserve"> as the Pentium 4, can </w:t>
+        <w:t xml:space="preserve"> in </w:t>
       </w:r>
       <w:proofErr w:type="spellStart"/>
       <w:r>
@@ -2743,7 +2848,7 @@
           <w:i/>
           <w:lang w:val="fr-CH"/>
         </w:rPr>
-        <w:t>require</w:t>
+        <w:t>just</w:t>
       </w:r>
       <w:proofErr w:type="spellEnd"/>
       <w:r>
@@ -2759,7 +2864,7 @@
           <w:i/>
           <w:lang w:val="fr-CH"/>
         </w:rPr>
-        <w:t>dozens</w:t>
+        <w:t>weeks</w:t>
       </w:r>
       <w:proofErr w:type="spellEnd"/>
       <w:r>
@@ -2767,136 +2872,15 @@
           <w:i/>
           <w:lang w:val="fr-CH"/>
         </w:rPr>
-        <w:t xml:space="preserve"> of </w:t>
-      </w:r>
-      <w:proofErr w:type="spellStart"/>
-      <w:r>
+        <w:t>.</w:t>
+      </w:r>
+    </w:p>
+    <w:p>
+      <w:pPr>
+        <w:ind w:left="720"/>
         <w:rPr>
           <w:i/>
           <w:lang w:val="fr-CH"/>
-        </w:rPr>
-        <w:t>engineers</w:t>
-      </w:r>
-      <w:proofErr w:type="spellEnd"/>
-      <w:r>
-        <w:rPr>
-          <w:i/>
-          <w:lang w:val="fr-CH"/>
-        </w:rPr>
-        <w:t xml:space="preserve"> and </w:t>
-      </w:r>
-      <w:proofErr w:type="spellStart"/>
-      <w:r>
-        <w:rPr>
-          <w:i/>
-          <w:lang w:val="fr-CH"/>
-        </w:rPr>
-        <w:t>months</w:t>
-      </w:r>
-      <w:proofErr w:type="spellEnd"/>
-      <w:r>
-        <w:rPr>
-          <w:i/>
-          <w:lang w:val="fr-CH"/>
-        </w:rPr>
-        <w:t xml:space="preserve"> of time. </w:t>
-      </w:r>
-      <w:r>
-        <w:rPr>
-          <w:i/>
-        </w:rPr>
-        <w:t xml:space="preserve">With the help of </w:t>
-      </w:r>
-      <w:proofErr w:type="spellStart"/>
-      <w:r>
-        <w:rPr>
-          <w:i/>
-        </w:rPr>
-        <w:t>this</w:t>
-      </w:r>
-      <w:proofErr w:type="spellEnd"/>
-      <w:r>
-        <w:rPr>
-          <w:i/>
-        </w:rPr>
-        <w:t xml:space="preserve"> </w:t>
-      </w:r>
-      <w:proofErr w:type="spellStart"/>
-      <w:r>
-        <w:rPr>
-          <w:i/>
-        </w:rPr>
-        <w:t>compiler</w:t>
-      </w:r>
-      <w:proofErr w:type="spellEnd"/>
-      <w:r>
-        <w:rPr>
-          <w:i/>
-        </w:rPr>
-        <w:t xml:space="preserve">, a single </w:t>
-      </w:r>
-      <w:proofErr w:type="spellStart"/>
-      <w:r>
-        <w:rPr>
-          <w:i/>
-        </w:rPr>
-        <w:t>person</w:t>
-      </w:r>
-      <w:proofErr w:type="spellEnd"/>
-      <w:r>
-        <w:rPr>
-          <w:i/>
-        </w:rPr>
-        <w:t xml:space="preserve"> </w:t>
-      </w:r>
-      <w:proofErr w:type="spellStart"/>
-      <w:r>
-        <w:rPr>
-          <w:i/>
-        </w:rPr>
-        <w:t>could</w:t>
-      </w:r>
-      <w:proofErr w:type="spellEnd"/>
-      <w:r>
-        <w:rPr>
-          <w:i/>
-        </w:rPr>
-        <w:t xml:space="preserve"> design </w:t>
-      </w:r>
-      <w:proofErr w:type="spellStart"/>
-      <w:r>
-        <w:rPr>
-          <w:i/>
-        </w:rPr>
-        <w:t>such</w:t>
-      </w:r>
-      <w:proofErr w:type="spellEnd"/>
-      <w:r>
-        <w:rPr>
-          <w:i/>
-        </w:rPr>
-        <w:t xml:space="preserve"> a large-scale </w:t>
-      </w:r>
-      <w:proofErr w:type="spellStart"/>
-      <w:r>
-        <w:rPr>
-          <w:i/>
-        </w:rPr>
-        <w:t>microprocessor</w:t>
-      </w:r>
-      <w:proofErr w:type="spellEnd"/>
-      <w:r>
-        <w:rPr>
-          <w:i/>
-        </w:rPr>
-        <w:t xml:space="preserve"> in just weeks.</w:t>
-      </w:r>
-    </w:p>
-    <w:p>
-      <w:pPr>
-        <w:ind w:left="720"/>
-        <w:rPr>
-          <w:i/>
         </w:rPr>
       </w:pPr>
     </w:p>
@@ -4111,16 +4095,7 @@
                 <w:sz w:val="16"/>
                 <w:szCs w:val="16"/>
               </w:rPr>
-              <w:t>È richiesta la</w:t>
-            </w:r>
-            <w:bookmarkStart w:id="7" w:name="_GoBack"/>
-            <w:bookmarkEnd w:id="7"/>
-            <w:r>
-              <w:rPr>
-                <w:sz w:val="16"/>
-                <w:szCs w:val="16"/>
-              </w:rPr>
-              <w:t xml:space="preserve"> mail</w:t>
+              <w:t>È richiesta la mail</w:t>
             </w:r>
           </w:p>
         </w:tc>
@@ -6592,7 +6567,7 @@
           <w:lang w:val="it-CH"/>
         </w:rPr>
       </w:pPr>
-      <w:bookmarkStart w:id="8" w:name="_Toc190257087"/>
+      <w:bookmarkStart w:id="7" w:name="_Toc190257087"/>
       <w:r>
         <w:rPr>
           <w:lang w:val="it-CH"/>
@@ -6600,7 +6575,7 @@
         <w:lastRenderedPageBreak/>
         <w:t>Spiegazione elementi tabella dei requisiti:</w:t>
       </w:r>
-      <w:bookmarkEnd w:id="8"/>
+      <w:bookmarkEnd w:id="7"/>
     </w:p>
     <w:p>
       <w:r>
@@ -6692,7 +6667,7 @@
           <w:lang w:val="it-CH"/>
         </w:rPr>
       </w:pPr>
-      <w:bookmarkStart w:id="9" w:name="_Toc190257088"/>
+      <w:bookmarkStart w:id="8" w:name="_Toc190257088"/>
       <w:r>
         <w:rPr>
           <w:lang w:val="it-CH"/>
@@ -6700,7 +6675,7 @@
         <w:lastRenderedPageBreak/>
         <w:t>Use case</w:t>
       </w:r>
-      <w:bookmarkEnd w:id="9"/>
+      <w:bookmarkEnd w:id="8"/>
     </w:p>
     <w:p>
       <w:pPr>
@@ -6850,7 +6825,7 @@
           <w:lang w:val="it-CH"/>
         </w:rPr>
       </w:pPr>
-      <w:bookmarkStart w:id="10" w:name="_Toc190257089"/>
+      <w:bookmarkStart w:id="9" w:name="_Toc190257089"/>
       <w:r>
         <w:rPr>
           <w:lang w:val="it-CH"/>
@@ -6858,7 +6833,7 @@
         <w:lastRenderedPageBreak/>
         <w:t>Pianificazione</w:t>
       </w:r>
-      <w:bookmarkEnd w:id="10"/>
+      <w:bookmarkEnd w:id="9"/>
     </w:p>
     <w:p>
       <w:pPr>
@@ -7015,32 +6990,32 @@
           <w:lang w:val="it-CH"/>
         </w:rPr>
       </w:pPr>
-      <w:bookmarkStart w:id="11" w:name="_Toc190257090"/>
+      <w:bookmarkStart w:id="10" w:name="_Toc190257090"/>
       <w:r>
         <w:rPr>
           <w:lang w:val="it-CH"/>
         </w:rPr>
         <w:t>Analisi dei mezzi</w:t>
       </w:r>
+      <w:bookmarkEnd w:id="10"/>
+    </w:p>
+    <w:p>
+      <w:pPr>
+        <w:pStyle w:val="Titolo3"/>
+        <w:rPr>
+          <w:lang w:val="it-CH"/>
+        </w:rPr>
+      </w:pPr>
+      <w:bookmarkStart w:id="11" w:name="_Toc413411419"/>
+      <w:bookmarkStart w:id="12" w:name="_Toc190257091"/>
+      <w:r>
+        <w:rPr>
+          <w:lang w:val="it-CH"/>
+        </w:rPr>
+        <w:t>Software</w:t>
+      </w:r>
       <w:bookmarkEnd w:id="11"/>
-    </w:p>
-    <w:p>
-      <w:pPr>
-        <w:pStyle w:val="Titolo3"/>
-        <w:rPr>
-          <w:lang w:val="it-CH"/>
-        </w:rPr>
-      </w:pPr>
-      <w:bookmarkStart w:id="12" w:name="_Toc413411419"/>
-      <w:bookmarkStart w:id="13" w:name="_Toc190257091"/>
-      <w:r>
-        <w:rPr>
-          <w:lang w:val="it-CH"/>
-        </w:rPr>
-        <w:t>Software</w:t>
-      </w:r>
       <w:bookmarkEnd w:id="12"/>
-      <w:bookmarkEnd w:id="13"/>
     </w:p>
     <w:p>
       <w:pPr>
@@ -7092,16 +7067,16 @@
           <w:lang w:val="it-CH"/>
         </w:rPr>
       </w:pPr>
-      <w:bookmarkStart w:id="14" w:name="_Toc413411420"/>
-      <w:bookmarkStart w:id="15" w:name="_Toc190257092"/>
+      <w:bookmarkStart w:id="13" w:name="_Toc413411420"/>
+      <w:bookmarkStart w:id="14" w:name="_Toc190257092"/>
       <w:r>
         <w:rPr>
           <w:lang w:val="it-CH"/>
         </w:rPr>
         <w:t>Hardware</w:t>
       </w:r>
+      <w:bookmarkEnd w:id="13"/>
       <w:bookmarkEnd w:id="14"/>
-      <w:bookmarkEnd w:id="15"/>
     </w:p>
     <w:p>
       <w:r>
@@ -7195,32 +7170,32 @@
       <w:pPr>
         <w:pStyle w:val="Titolo1"/>
       </w:pPr>
-      <w:bookmarkStart w:id="16" w:name="_Toc429059808"/>
-      <w:bookmarkStart w:id="17" w:name="_Toc190257093"/>
+      <w:bookmarkStart w:id="15" w:name="_Toc429059808"/>
+      <w:bookmarkStart w:id="16" w:name="_Toc190257093"/>
       <w:r>
         <w:lastRenderedPageBreak/>
         <w:t>Progettazione</w:t>
       </w:r>
+      <w:bookmarkEnd w:id="15"/>
       <w:bookmarkEnd w:id="16"/>
+    </w:p>
+    <w:p>
+      <w:pPr>
+        <w:pStyle w:val="Titolo2"/>
+        <w:rPr>
+          <w:lang w:val="it-CH"/>
+        </w:rPr>
+      </w:pPr>
+      <w:bookmarkStart w:id="17" w:name="_Toc429059809"/>
+      <w:bookmarkStart w:id="18" w:name="_Toc190257094"/>
+      <w:r>
+        <w:rPr>
+          <w:lang w:val="it-CH"/>
+        </w:rPr>
+        <w:t>Design dell’architettura del sistema</w:t>
+      </w:r>
       <w:bookmarkEnd w:id="17"/>
-    </w:p>
-    <w:p>
-      <w:pPr>
-        <w:pStyle w:val="Titolo2"/>
-        <w:rPr>
-          <w:lang w:val="it-CH"/>
-        </w:rPr>
-      </w:pPr>
-      <w:bookmarkStart w:id="18" w:name="_Toc429059809"/>
-      <w:bookmarkStart w:id="19" w:name="_Toc190257094"/>
-      <w:r>
-        <w:rPr>
-          <w:lang w:val="it-CH"/>
-        </w:rPr>
-        <w:t>Design dell’architettura del sistema</w:t>
-      </w:r>
       <w:bookmarkEnd w:id="18"/>
-      <w:bookmarkEnd w:id="19"/>
     </w:p>
     <w:p>
       <w:pPr>
@@ -7331,7 +7306,7 @@
           <w:lang w:val="it-CH"/>
         </w:rPr>
       </w:pPr>
-      <w:bookmarkStart w:id="20" w:name="_Toc190257095"/>
+      <w:bookmarkStart w:id="19" w:name="_Toc190257095"/>
       <w:proofErr w:type="spellStart"/>
       <w:r>
         <w:rPr>
@@ -7339,7 +7314,7 @@
         </w:rPr>
         <w:t>Swimlanes</w:t>
       </w:r>
-      <w:bookmarkEnd w:id="20"/>
+      <w:bookmarkEnd w:id="19"/>
       <w:proofErr w:type="spellEnd"/>
     </w:p>
     <w:p>
@@ -7687,8 +7662,8 @@
           <w:lang w:val="it-CH"/>
         </w:rPr>
       </w:pPr>
-      <w:bookmarkStart w:id="21" w:name="_Toc429059810"/>
-      <w:bookmarkStart w:id="22" w:name="_Toc190257096"/>
+      <w:bookmarkStart w:id="20" w:name="_Toc429059810"/>
+      <w:bookmarkStart w:id="21" w:name="_Toc190257096"/>
       <w:r>
         <w:rPr>
           <w:lang w:val="it-CH"/>
@@ -7696,8 +7671,8 @@
         <w:lastRenderedPageBreak/>
         <w:t>Design dei dati e database</w:t>
       </w:r>
+      <w:bookmarkEnd w:id="20"/>
       <w:bookmarkEnd w:id="21"/>
-      <w:bookmarkEnd w:id="22"/>
     </w:p>
     <w:p>
       <w:pPr>
@@ -7839,40 +7814,40 @@
           <w:lang w:val="it-CH"/>
         </w:rPr>
       </w:pPr>
-      <w:bookmarkStart w:id="23" w:name="_Toc429059811"/>
-      <w:bookmarkStart w:id="24" w:name="_Toc190257097"/>
+      <w:bookmarkStart w:id="22" w:name="_Toc429059811"/>
+      <w:bookmarkStart w:id="23" w:name="_Toc190257097"/>
       <w:r>
         <w:rPr>
           <w:lang w:val="it-CH"/>
         </w:rPr>
         <w:t>Design delle interfacce</w:t>
       </w:r>
+      <w:bookmarkEnd w:id="22"/>
       <w:bookmarkEnd w:id="23"/>
+    </w:p>
+    <w:p>
+      <w:pPr>
+        <w:jc w:val="both"/>
+      </w:pPr>
+      <w:r>
+        <w:t>Queste interfacce non sono uguali a quelle effettive del progetto.</w:t>
+      </w:r>
+    </w:p>
+    <w:p>
+      <w:pPr>
+        <w:pStyle w:val="Titolo3"/>
+        <w:rPr>
+          <w:lang w:val="it-CH"/>
+        </w:rPr>
+      </w:pPr>
+      <w:bookmarkStart w:id="24" w:name="_Toc190257098"/>
+      <w:r>
+        <w:rPr>
+          <w:lang w:val="it-CH"/>
+        </w:rPr>
+        <w:t>Registrazione utente</w:t>
+      </w:r>
       <w:bookmarkEnd w:id="24"/>
-    </w:p>
-    <w:p>
-      <w:pPr>
-        <w:jc w:val="both"/>
-      </w:pPr>
-      <w:r>
-        <w:t>Queste interfacce non sono uguali a quelle effettive del progetto.</w:t>
-      </w:r>
-    </w:p>
-    <w:p>
-      <w:pPr>
-        <w:pStyle w:val="Titolo3"/>
-        <w:rPr>
-          <w:lang w:val="it-CH"/>
-        </w:rPr>
-      </w:pPr>
-      <w:bookmarkStart w:id="25" w:name="_Toc190257098"/>
-      <w:r>
-        <w:rPr>
-          <w:lang w:val="it-CH"/>
-        </w:rPr>
-        <w:t>Registrazione utente</w:t>
-      </w:r>
-      <w:bookmarkEnd w:id="25"/>
     </w:p>
     <w:p>
       <w:pPr>
@@ -7982,7 +7957,7 @@
           <w:lang w:val="it-CH"/>
         </w:rPr>
       </w:pPr>
-      <w:bookmarkStart w:id="26" w:name="_Toc190257099"/>
+      <w:bookmarkStart w:id="25" w:name="_Toc190257099"/>
       <w:r>
         <w:rPr>
           <w:lang w:val="it-CH"/>
@@ -7990,7 +7965,7 @@
         <w:lastRenderedPageBreak/>
         <w:t>Login utente</w:t>
       </w:r>
-      <w:bookmarkEnd w:id="26"/>
+      <w:bookmarkEnd w:id="25"/>
     </w:p>
     <w:p>
       <w:pPr>
@@ -8092,7 +8067,7 @@
           <w:lang w:val="it-CH"/>
         </w:rPr>
       </w:pPr>
-      <w:bookmarkStart w:id="27" w:name="_Toc190257100"/>
+      <w:bookmarkStart w:id="26" w:name="_Toc190257100"/>
       <w:r>
         <w:rPr>
           <w:lang w:val="it-CH"/>
@@ -8100,7 +8075,7 @@
         <w:lastRenderedPageBreak/>
         <w:t>Home</w:t>
       </w:r>
-      <w:bookmarkEnd w:id="27"/>
+      <w:bookmarkEnd w:id="26"/>
     </w:p>
     <w:p>
       <w:pPr>
@@ -8204,7 +8179,7 @@
           <w:lang w:val="it-CH"/>
         </w:rPr>
       </w:pPr>
-      <w:bookmarkStart w:id="28" w:name="_Toc190257101"/>
+      <w:bookmarkStart w:id="27" w:name="_Toc190257101"/>
       <w:r>
         <w:rPr>
           <w:lang w:val="it-CH"/>
@@ -8212,7 +8187,7 @@
         <w:lastRenderedPageBreak/>
         <w:t>Creazione nota</w:t>
       </w:r>
-      <w:bookmarkEnd w:id="28"/>
+      <w:bookmarkEnd w:id="27"/>
     </w:p>
     <w:p>
       <w:pPr>
@@ -8535,16 +8510,16 @@
           <w:lang w:val="it-CH"/>
         </w:rPr>
       </w:pPr>
-      <w:bookmarkStart w:id="29" w:name="_Toc429059812"/>
-      <w:bookmarkStart w:id="30" w:name="_Toc190257102"/>
+      <w:bookmarkStart w:id="28" w:name="_Toc429059812"/>
+      <w:bookmarkStart w:id="29" w:name="_Toc190257102"/>
       <w:r>
         <w:rPr>
           <w:lang w:val="it-CH"/>
         </w:rPr>
         <w:t>Design procedurale</w:t>
       </w:r>
+      <w:bookmarkEnd w:id="28"/>
       <w:bookmarkEnd w:id="29"/>
-      <w:bookmarkEnd w:id="30"/>
     </w:p>
     <w:p>
       <w:r>
@@ -8630,103 +8605,103 @@
           <w:bottom w:val="single" w:sz="4" w:space="1" w:color="auto"/>
         </w:pBdr>
       </w:pPr>
-      <w:bookmarkStart w:id="31" w:name="_Toc461179222"/>
-      <w:bookmarkStart w:id="32" w:name="_Toc190257103"/>
+      <w:bookmarkStart w:id="30" w:name="_Toc461179222"/>
+      <w:bookmarkStart w:id="31" w:name="_Toc190257103"/>
       <w:r>
         <w:lastRenderedPageBreak/>
         <w:t>Implementazione</w:t>
       </w:r>
+      <w:bookmarkEnd w:id="30"/>
       <w:bookmarkEnd w:id="31"/>
+    </w:p>
+    <w:p>
+      <w:r>
+        <w:t>In questo capitolo dovrà essere mostrato come è stato realizzato il lavoro. Questa parte può differenziarsi dalla progettazione in quanto il risultato ottenuto non per forza può essere come era stato progettato.</w:t>
+      </w:r>
+    </w:p>
+    <w:p>
+      <w:r>
+        <w:t xml:space="preserve">Sulla base di queste informazioni il lavoro svolto dovrà essere riproducibile. </w:t>
+      </w:r>
+    </w:p>
+    <w:p>
+      <w:r>
+        <w:t>In questa parte è richiesto l’inserimento di codice sorgente</w:t>
+      </w:r>
+      <w:r>
+        <w:t xml:space="preserve"> - </w:t>
+      </w:r>
+      <w:proofErr w:type="spellStart"/>
+      <w:r>
+        <w:t>P</w:t>
+      </w:r>
+      <w:r>
+        <w:t>rint</w:t>
+      </w:r>
+      <w:proofErr w:type="spellEnd"/>
+      <w:r>
+        <w:t xml:space="preserve"> </w:t>
+      </w:r>
+      <w:r>
+        <w:t>S</w:t>
+      </w:r>
+      <w:r>
+        <w:t xml:space="preserve">creen </w:t>
+      </w:r>
+      <w:r>
+        <w:t xml:space="preserve">- </w:t>
+      </w:r>
+      <w:r>
+        <w:t>di maschere solamente per quei passaggi particolarmente significativi e/o critici.</w:t>
+      </w:r>
+    </w:p>
+    <w:p>
+      <w:r>
+        <w:t>Inoltre,</w:t>
+      </w:r>
+      <w:r>
+        <w:t xml:space="preserve"> dovranno essere descritte eventuali varianti di soluzione o scelte di prodotti con motivazione delle scelte.</w:t>
+      </w:r>
+    </w:p>
+    <w:p>
+      <w:r>
+        <w:t>Non deve apparire nessuna forma di guida d’uso di librerie o di componenti utilizzati. Eventualmente questa va allegata.</w:t>
+      </w:r>
+    </w:p>
+    <w:p>
+      <w:r>
+        <w:t>Per eventuali dettagli si possono inserire riferimenti ai diari.</w:t>
+      </w:r>
+    </w:p>
+    <w:p>
+      <w:pPr>
+        <w:pStyle w:val="Titolo1"/>
+      </w:pPr>
+      <w:bookmarkStart w:id="32" w:name="_Toc461179223"/>
+      <w:bookmarkStart w:id="33" w:name="_Toc190257104"/>
+      <w:r>
+        <w:t>Test</w:t>
+      </w:r>
       <w:bookmarkEnd w:id="32"/>
-    </w:p>
-    <w:p>
-      <w:r>
-        <w:t>In questo capitolo dovrà essere mostrato come è stato realizzato il lavoro. Questa parte può differenziarsi dalla progettazione in quanto il risultato ottenuto non per forza può essere come era stato progettato.</w:t>
-      </w:r>
-    </w:p>
-    <w:p>
-      <w:r>
-        <w:t xml:space="preserve">Sulla base di queste informazioni il lavoro svolto dovrà essere riproducibile. </w:t>
-      </w:r>
-    </w:p>
-    <w:p>
-      <w:r>
-        <w:t>In questa parte è richiesto l’inserimento di codice sorgente</w:t>
-      </w:r>
-      <w:r>
-        <w:t xml:space="preserve"> - </w:t>
-      </w:r>
-      <w:proofErr w:type="spellStart"/>
-      <w:r>
-        <w:t>P</w:t>
-      </w:r>
-      <w:r>
-        <w:t>rint</w:t>
-      </w:r>
-      <w:proofErr w:type="spellEnd"/>
-      <w:r>
-        <w:t xml:space="preserve"> </w:t>
-      </w:r>
-      <w:r>
-        <w:t>S</w:t>
-      </w:r>
-      <w:r>
-        <w:t xml:space="preserve">creen </w:t>
-      </w:r>
-      <w:r>
-        <w:t xml:space="preserve">- </w:t>
-      </w:r>
-      <w:r>
-        <w:t>di maschere solamente per quei passaggi particolarmente significativi e/o critici.</w:t>
-      </w:r>
-    </w:p>
-    <w:p>
-      <w:r>
-        <w:t>Inoltre,</w:t>
-      </w:r>
-      <w:r>
-        <w:t xml:space="preserve"> dovranno essere descritte eventuali varianti di soluzione o scelte di prodotti con motivazione delle scelte.</w:t>
-      </w:r>
-    </w:p>
-    <w:p>
-      <w:r>
-        <w:t>Non deve apparire nessuna forma di guida d’uso di librerie o di componenti utilizzati. Eventualmente questa va allegata.</w:t>
-      </w:r>
-    </w:p>
-    <w:p>
-      <w:r>
-        <w:t>Per eventuali dettagli si possono inserire riferimenti ai diari.</w:t>
-      </w:r>
-    </w:p>
-    <w:p>
-      <w:pPr>
-        <w:pStyle w:val="Titolo1"/>
-      </w:pPr>
-      <w:bookmarkStart w:id="33" w:name="_Toc461179223"/>
-      <w:bookmarkStart w:id="34" w:name="_Toc190257104"/>
-      <w:r>
-        <w:t>Test</w:t>
-      </w:r>
       <w:bookmarkEnd w:id="33"/>
+    </w:p>
+    <w:p>
+      <w:pPr>
+        <w:pStyle w:val="Titolo2"/>
+        <w:rPr>
+          <w:lang w:val="it-CH"/>
+        </w:rPr>
+      </w:pPr>
+      <w:bookmarkStart w:id="34" w:name="_Toc461179224"/>
+      <w:bookmarkStart w:id="35" w:name="_Toc190257105"/>
+      <w:r>
+        <w:rPr>
+          <w:lang w:val="it-CH"/>
+        </w:rPr>
+        <w:t>Protocollo di test</w:t>
+      </w:r>
       <w:bookmarkEnd w:id="34"/>
-    </w:p>
-    <w:p>
-      <w:pPr>
-        <w:pStyle w:val="Titolo2"/>
-        <w:rPr>
-          <w:lang w:val="it-CH"/>
-        </w:rPr>
-      </w:pPr>
-      <w:bookmarkStart w:id="35" w:name="_Toc461179224"/>
-      <w:bookmarkStart w:id="36" w:name="_Toc190257105"/>
-      <w:r>
-        <w:rPr>
-          <w:lang w:val="it-CH"/>
-        </w:rPr>
-        <w:t>Protocollo di test</w:t>
-      </w:r>
       <w:bookmarkEnd w:id="35"/>
-      <w:bookmarkEnd w:id="36"/>
     </w:p>
     <w:p>
       <w:r>
@@ -9241,7 +9216,16 @@
                 <w:sz w:val="18"/>
                 <w:lang w:eastAsia="en-US"/>
               </w:rPr>
-              <w:t xml:space="preserve">L’utente non inserisce la password </w:t>
+              <w:t>L’utente non inserisce la passw</w:t>
+            </w:r>
+            <w:bookmarkStart w:id="36" w:name="_GoBack"/>
+            <w:bookmarkEnd w:id="36"/>
+            <w:r>
+              <w:rPr>
+                <w:sz w:val="18"/>
+                <w:lang w:eastAsia="en-US"/>
+              </w:rPr>
+              <w:t xml:space="preserve">ord </w:t>
             </w:r>
           </w:p>
           <w:p>
@@ -12632,15 +12616,7 @@
       <w:pStyle w:val="Pidipagina"/>
     </w:pPr>
     <w:r>
-      <w:t xml:space="preserve">Andrea Casamatta, Paolo </w:t>
-    </w:r>
-    <w:proofErr w:type="spellStart"/>
-    <w:r>
-      <w:t>Comes</w:t>
-    </w:r>
-    <w:proofErr w:type="spellEnd"/>
-    <w:r>
-      <w:t xml:space="preserve">, </w:t>
+      <w:t xml:space="preserve">Andrea Casamatta, Paolo Comes, </w:t>
     </w:r>
     <w:proofErr w:type="spellStart"/>
     <w:r>
@@ -12690,7 +12666,7 @@
       <w:rPr>
         <w:noProof/>
       </w:rPr>
-      <w:t>21.02.2025</w:t>
+      <w:t>26.02.2025</w:t>
     </w:r>
     <w:r>
       <w:fldChar w:fldCharType="end"/>
@@ -12791,21 +12767,7 @@
             <w:rPr>
               <w:lang w:val="it-IT"/>
             </w:rPr>
-            <w:t xml:space="preserve">Andrea Casamatta, Paolo </w:t>
-          </w:r>
-          <w:proofErr w:type="spellStart"/>
-          <w:r>
-            <w:rPr>
-              <w:lang w:val="it-IT"/>
-            </w:rPr>
-            <w:t>Comes</w:t>
-          </w:r>
-          <w:proofErr w:type="spellEnd"/>
-          <w:r>
-            <w:rPr>
-              <w:lang w:val="it-IT"/>
-            </w:rPr>
-            <w:t xml:space="preserve">, </w:t>
+            <w:t xml:space="preserve">Andrea Casamatta, Paolo Comes, </w:t>
           </w:r>
           <w:proofErr w:type="spellStart"/>
           <w:r>
@@ -12975,15 +12937,7 @@
       <w:pStyle w:val="Pidipagina"/>
     </w:pPr>
     <w:r>
-      <w:t xml:space="preserve">Andrea Casamatta, Paolo </w:t>
-    </w:r>
-    <w:proofErr w:type="spellStart"/>
-    <w:r>
-      <w:t>Comes</w:t>
-    </w:r>
-    <w:proofErr w:type="spellEnd"/>
-    <w:r>
-      <w:t xml:space="preserve">, </w:t>
+      <w:t xml:space="preserve">Andrea Casamatta, Paolo Comes, </w:t>
     </w:r>
     <w:proofErr w:type="spellStart"/>
     <w:r>
@@ -13033,7 +12987,7 @@
       <w:rPr>
         <w:noProof/>
       </w:rPr>
-      <w:t>21.02.2025</w:t>
+      <w:t>26.02.2025</w:t>
     </w:r>
     <w:r>
       <w:fldChar w:fldCharType="end"/>
@@ -13049,15 +13003,7 @@
       <w:pStyle w:val="Pidipagina"/>
     </w:pPr>
     <w:r>
-      <w:t xml:space="preserve">Andrea Casamatta, Paolo </w:t>
-    </w:r>
-    <w:proofErr w:type="spellStart"/>
-    <w:r>
-      <w:t>Comes</w:t>
-    </w:r>
-    <w:proofErr w:type="spellEnd"/>
-    <w:r>
-      <w:t xml:space="preserve">, </w:t>
+      <w:t xml:space="preserve">Andrea Casamatta, Paolo Comes, </w:t>
     </w:r>
     <w:proofErr w:type="spellStart"/>
     <w:r>
@@ -13107,7 +13053,7 @@
       <w:rPr>
         <w:noProof/>
       </w:rPr>
-      <w:t>21.02.2025</w:t>
+      <w:t>26.02.2025</w:t>
     </w:r>
     <w:r>
       <w:fldChar w:fldCharType="end"/>
@@ -19021,7 +18967,7 @@
 </file>
 
 <file path=customXml/itemProps1.xml><?xml version="1.0" encoding="utf-8"?>
-<ds:datastoreItem xmlns:ds="http://schemas.openxmlformats.org/officeDocument/2006/customXml" ds:itemID="{12E87E22-2700-4B9D-A2B7-5B8C2A44FD4F}">
+<ds:datastoreItem xmlns:ds="http://schemas.openxmlformats.org/officeDocument/2006/customXml" ds:itemID="{32621D49-9F90-4E95-AE71-05178677A343}">
   <ds:schemaRefs>
     <ds:schemaRef ds:uri="http://schemas.openxmlformats.org/officeDocument/2006/bibliography"/>
   </ds:schemaRefs>

</xml_diff>

<commit_message>
aggiornato doc, views e logger e commenti
</commit_message>
<xml_diff>
--- a/3_Documentazione/Documentazione_CasaNote.docx
+++ b/3_Documentazione/Documentazione_CasaNote.docx
@@ -3278,935 +3278,13 @@
     </w:p>
     <w:p>
       <w:pPr>
-        <w:pStyle w:val="Titolo2"/>
-        <w:rPr>
-          <w:lang w:val="it-CH"/>
-        </w:rPr>
-      </w:pPr>
-      <w:bookmarkStart w:id="2" w:name="_Toc194492656"/>
-      <w:r>
-        <w:rPr>
-          <w:lang w:val="it-CH"/>
-        </w:rPr>
-        <w:t>Abstract</w:t>
-      </w:r>
+        <w:ind w:left="360"/>
+        <w:rPr>
+          <w:i/>
+        </w:rPr>
+      </w:pPr>
+      <w:bookmarkStart w:id="2" w:name="_GoBack"/>
       <w:bookmarkEnd w:id="2"/>
-      <w:r>
-        <w:rPr>
-          <w:lang w:val="it-CH"/>
-        </w:rPr>
-        <w:t xml:space="preserve"> </w:t>
-      </w:r>
-    </w:p>
-    <w:p>
-      <w:r>
-        <w:t>È</w:t>
-      </w:r>
-      <w:r>
-        <w:t xml:space="preserve"> una breve e accurata rappresentazione dei contenuti di un documento, senza notazioni critiche o valutazioni. Lo scopo di un abstract efficace dovrebbe essere quello di far conoscere all’utente il contenuto di base di un documento e metterlo nella condizione di decidere se risponde ai suoi interessi e se è opportuno il ricorso al documento originale.</w:t>
-      </w:r>
-    </w:p>
-    <w:p/>
-    <w:p>
-      <w:r>
-        <w:t>Può contenere alcuni o tutti gli elementi seguenti:</w:t>
-      </w:r>
-    </w:p>
-    <w:p>
-      <w:pPr>
-        <w:numPr>
-          <w:ilvl w:val="0"/>
-          <w:numId w:val="14"/>
-        </w:numPr>
-      </w:pPr>
-      <w:r>
-        <w:rPr>
-          <w:b/>
-        </w:rPr>
-        <w:t>Background/Situazione iniziale</w:t>
-      </w:r>
-      <w:r>
-        <w:t xml:space="preserve"> </w:t>
-      </w:r>
-      <w:r>
-        <w:t xml:space="preserve"> </w:t>
-      </w:r>
-    </w:p>
-    <w:p>
-      <w:pPr>
-        <w:numPr>
-          <w:ilvl w:val="0"/>
-          <w:numId w:val="14"/>
-        </w:numPr>
-      </w:pPr>
-      <w:r>
-        <w:rPr>
-          <w:b/>
-        </w:rPr>
-        <w:t>Descrizione del problema</w:t>
-      </w:r>
-      <w:r>
-        <w:rPr>
-          <w:b/>
-        </w:rPr>
-        <w:t xml:space="preserve"> e motivazione</w:t>
-      </w:r>
-      <w:r>
-        <w:t xml:space="preserve">: Che problema </w:t>
-      </w:r>
-      <w:r>
-        <w:t>ho cercato</w:t>
-      </w:r>
-      <w:r>
-        <w:t xml:space="preserve"> di risolvere? </w:t>
-      </w:r>
-      <w:r>
-        <w:t>Questa sezione dovrebbe includere l'importanza del vostro lavoro, la difficoltà dell'area e l'effetto che potrebbe avere se portato a termine con successo.</w:t>
-      </w:r>
-    </w:p>
-    <w:p>
-      <w:pPr>
-        <w:numPr>
-          <w:ilvl w:val="0"/>
-          <w:numId w:val="14"/>
-        </w:numPr>
-      </w:pPr>
-      <w:r>
-        <w:rPr>
-          <w:b/>
-        </w:rPr>
-        <w:t>Approccio/Metodi</w:t>
-      </w:r>
-      <w:r>
-        <w:t>: Come ho ottenuto dei progressi? Come ho risolto il problema</w:t>
-      </w:r>
-      <w:r>
-        <w:t xml:space="preserve"> (tecniche…)</w:t>
-      </w:r>
-      <w:r>
-        <w:t>? Quale è stata l’entità del mio lavoro? Che fattori importanti controllo, ignoro o misuro?</w:t>
-      </w:r>
-    </w:p>
-    <w:p>
-      <w:pPr>
-        <w:numPr>
-          <w:ilvl w:val="0"/>
-          <w:numId w:val="14"/>
-        </w:numPr>
-      </w:pPr>
-      <w:r>
-        <w:rPr>
-          <w:b/>
-        </w:rPr>
-        <w:t>Risultati</w:t>
-      </w:r>
-      <w:r>
-        <w:t xml:space="preserve">: Quale è la risposta? Quali sono i risultati? Quanto è più veloce, più sicuro, più economico o in qualche altro aspetto migliore di altri prodotti/soluzioni? </w:t>
-      </w:r>
-    </w:p>
-    <w:p/>
-    <w:p>
-      <w:pPr>
-        <w:rPr>
-          <w:lang w:val="fr-CH"/>
-        </w:rPr>
-      </w:pPr>
-      <w:proofErr w:type="spellStart"/>
-      <w:r>
-        <w:rPr>
-          <w:lang w:val="fr-CH"/>
-        </w:rPr>
-        <w:t>Esempio</w:t>
-      </w:r>
-      <w:proofErr w:type="spellEnd"/>
-      <w:r>
-        <w:rPr>
-          <w:lang w:val="fr-CH"/>
-        </w:rPr>
-        <w:t xml:space="preserve"> di </w:t>
-      </w:r>
-      <w:proofErr w:type="gramStart"/>
-      <w:r>
-        <w:rPr>
-          <w:lang w:val="fr-CH"/>
-        </w:rPr>
-        <w:t>abstract:</w:t>
-      </w:r>
-      <w:proofErr w:type="gramEnd"/>
-      <w:r>
-        <w:rPr>
-          <w:lang w:val="fr-CH"/>
-        </w:rPr>
-        <w:t xml:space="preserve"> </w:t>
-      </w:r>
-    </w:p>
-    <w:p>
-      <w:pPr>
-        <w:ind w:left="720"/>
-        <w:rPr>
-          <w:lang w:val="fr-CH"/>
-        </w:rPr>
-      </w:pPr>
-    </w:p>
-    <w:p>
-      <w:pPr>
-        <w:ind w:left="720"/>
-        <w:rPr>
-          <w:i/>
-        </w:rPr>
-      </w:pPr>
-      <w:r>
-        <w:rPr>
-          <w:i/>
-          <w:lang w:val="fr-CH"/>
-        </w:rPr>
-        <w:t xml:space="preserve">As the size and </w:t>
-      </w:r>
-      <w:proofErr w:type="spellStart"/>
-      <w:r>
-        <w:rPr>
-          <w:i/>
-          <w:lang w:val="fr-CH"/>
-        </w:rPr>
-        <w:t>complexity</w:t>
-      </w:r>
-      <w:proofErr w:type="spellEnd"/>
-      <w:r>
-        <w:rPr>
-          <w:i/>
-          <w:lang w:val="fr-CH"/>
-        </w:rPr>
-        <w:t xml:space="preserve"> of </w:t>
-      </w:r>
-      <w:proofErr w:type="spellStart"/>
-      <w:r>
-        <w:rPr>
-          <w:i/>
-          <w:lang w:val="fr-CH"/>
-        </w:rPr>
-        <w:t>today’s</w:t>
-      </w:r>
-      <w:proofErr w:type="spellEnd"/>
-      <w:r>
-        <w:rPr>
-          <w:i/>
-          <w:lang w:val="fr-CH"/>
-        </w:rPr>
-        <w:t xml:space="preserve"> </w:t>
-      </w:r>
-      <w:proofErr w:type="spellStart"/>
-      <w:r>
-        <w:rPr>
-          <w:i/>
-          <w:lang w:val="fr-CH"/>
-        </w:rPr>
-        <w:t>most</w:t>
-      </w:r>
-      <w:proofErr w:type="spellEnd"/>
-      <w:r>
-        <w:rPr>
-          <w:i/>
-          <w:lang w:val="fr-CH"/>
-        </w:rPr>
-        <w:t xml:space="preserve"> modern computer chips </w:t>
-      </w:r>
-      <w:proofErr w:type="spellStart"/>
-      <w:r>
-        <w:rPr>
-          <w:i/>
-          <w:lang w:val="fr-CH"/>
-        </w:rPr>
-        <w:t>increase</w:t>
-      </w:r>
-      <w:proofErr w:type="spellEnd"/>
-      <w:r>
-        <w:rPr>
-          <w:i/>
-          <w:lang w:val="fr-CH"/>
-        </w:rPr>
-        <w:t xml:space="preserve">, new techniques must </w:t>
-      </w:r>
-      <w:proofErr w:type="spellStart"/>
-      <w:r>
-        <w:rPr>
-          <w:i/>
-          <w:lang w:val="fr-CH"/>
-        </w:rPr>
-        <w:t>be</w:t>
-      </w:r>
-      <w:proofErr w:type="spellEnd"/>
-      <w:r>
-        <w:rPr>
-          <w:i/>
-          <w:lang w:val="fr-CH"/>
-        </w:rPr>
-        <w:t xml:space="preserve"> </w:t>
-      </w:r>
-      <w:proofErr w:type="spellStart"/>
-      <w:r>
-        <w:rPr>
-          <w:i/>
-          <w:lang w:val="fr-CH"/>
-        </w:rPr>
-        <w:t>developed</w:t>
-      </w:r>
-      <w:proofErr w:type="spellEnd"/>
-      <w:r>
-        <w:rPr>
-          <w:i/>
-          <w:lang w:val="fr-CH"/>
-        </w:rPr>
-        <w:t xml:space="preserve"> to </w:t>
-      </w:r>
-      <w:proofErr w:type="spellStart"/>
-      <w:r>
-        <w:rPr>
-          <w:i/>
-          <w:lang w:val="fr-CH"/>
-        </w:rPr>
-        <w:t>effectively</w:t>
-      </w:r>
-      <w:proofErr w:type="spellEnd"/>
-      <w:r>
-        <w:rPr>
-          <w:i/>
-          <w:lang w:val="fr-CH"/>
-        </w:rPr>
-        <w:t xml:space="preserve"> design and </w:t>
-      </w:r>
-      <w:proofErr w:type="spellStart"/>
-      <w:r>
-        <w:rPr>
-          <w:i/>
-          <w:lang w:val="fr-CH"/>
-        </w:rPr>
-        <w:t>create</w:t>
-      </w:r>
-      <w:proofErr w:type="spellEnd"/>
-      <w:r>
-        <w:rPr>
-          <w:i/>
-          <w:lang w:val="fr-CH"/>
-        </w:rPr>
-        <w:t xml:space="preserve"> Very </w:t>
-      </w:r>
-      <w:r>
-        <w:rPr>
-          <w:i/>
-          <w:lang w:val="fr-CH"/>
-        </w:rPr>
-        <w:t>Large-</w:t>
-      </w:r>
-      <w:proofErr w:type="spellStart"/>
-      <w:r>
-        <w:rPr>
-          <w:i/>
-          <w:lang w:val="fr-CH"/>
-        </w:rPr>
-        <w:t>Scale</w:t>
-      </w:r>
-      <w:proofErr w:type="spellEnd"/>
-      <w:r>
-        <w:rPr>
-          <w:i/>
-          <w:lang w:val="fr-CH"/>
-        </w:rPr>
-        <w:t xml:space="preserve"> </w:t>
-      </w:r>
-      <w:proofErr w:type="spellStart"/>
-      <w:r>
-        <w:rPr>
-          <w:i/>
-          <w:lang w:val="fr-CH"/>
-        </w:rPr>
-        <w:t>Integration</w:t>
-      </w:r>
-      <w:proofErr w:type="spellEnd"/>
-      <w:r>
-        <w:rPr>
-          <w:i/>
-          <w:lang w:val="fr-CH"/>
-        </w:rPr>
-        <w:t xml:space="preserve"> chips </w:t>
-      </w:r>
-      <w:proofErr w:type="spellStart"/>
-      <w:r>
-        <w:rPr>
-          <w:i/>
-          <w:lang w:val="fr-CH"/>
-        </w:rPr>
-        <w:t>quickly</w:t>
-      </w:r>
-      <w:proofErr w:type="spellEnd"/>
-      <w:r>
-        <w:rPr>
-          <w:i/>
-          <w:lang w:val="fr-CH"/>
-        </w:rPr>
-        <w:t xml:space="preserve">. For </w:t>
-      </w:r>
-      <w:proofErr w:type="spellStart"/>
-      <w:r>
-        <w:rPr>
-          <w:i/>
-          <w:lang w:val="fr-CH"/>
-        </w:rPr>
-        <w:t>this</w:t>
-      </w:r>
-      <w:proofErr w:type="spellEnd"/>
-      <w:r>
-        <w:rPr>
-          <w:i/>
-          <w:lang w:val="fr-CH"/>
-        </w:rPr>
-        <w:t xml:space="preserve"> </w:t>
-      </w:r>
-      <w:proofErr w:type="spellStart"/>
-      <w:r>
-        <w:rPr>
-          <w:i/>
-          <w:lang w:val="fr-CH"/>
-        </w:rPr>
-        <w:t>project</w:t>
-      </w:r>
-      <w:proofErr w:type="spellEnd"/>
-      <w:r>
-        <w:rPr>
-          <w:i/>
-          <w:lang w:val="fr-CH"/>
-        </w:rPr>
-        <w:t xml:space="preserve">, a new type of hardware compiler </w:t>
-      </w:r>
-      <w:proofErr w:type="spellStart"/>
-      <w:r>
-        <w:rPr>
-          <w:i/>
-          <w:lang w:val="fr-CH"/>
-        </w:rPr>
-        <w:t>is</w:t>
-      </w:r>
-      <w:proofErr w:type="spellEnd"/>
-      <w:r>
-        <w:rPr>
-          <w:i/>
-          <w:lang w:val="fr-CH"/>
-        </w:rPr>
-        <w:t xml:space="preserve"> </w:t>
-      </w:r>
-      <w:proofErr w:type="spellStart"/>
-      <w:r>
-        <w:rPr>
-          <w:i/>
-          <w:lang w:val="fr-CH"/>
-        </w:rPr>
-        <w:t>created</w:t>
-      </w:r>
-      <w:proofErr w:type="spellEnd"/>
-      <w:r>
-        <w:rPr>
-          <w:i/>
-          <w:lang w:val="fr-CH"/>
-        </w:rPr>
-        <w:t xml:space="preserve">. This hardware compiler </w:t>
-      </w:r>
-      <w:proofErr w:type="spellStart"/>
-      <w:r>
-        <w:rPr>
-          <w:i/>
-          <w:lang w:val="fr-CH"/>
-        </w:rPr>
-        <w:t>will</w:t>
-      </w:r>
-      <w:proofErr w:type="spellEnd"/>
-      <w:r>
-        <w:rPr>
-          <w:i/>
-          <w:lang w:val="fr-CH"/>
-        </w:rPr>
-        <w:t xml:space="preserve"> </w:t>
-      </w:r>
-      <w:proofErr w:type="spellStart"/>
-      <w:r>
-        <w:rPr>
-          <w:i/>
-          <w:lang w:val="fr-CH"/>
-        </w:rPr>
-        <w:t>read</w:t>
-      </w:r>
-      <w:proofErr w:type="spellEnd"/>
-      <w:r>
-        <w:rPr>
-          <w:i/>
-          <w:lang w:val="fr-CH"/>
-        </w:rPr>
-        <w:t xml:space="preserve"> a C++ program, and </w:t>
-      </w:r>
-      <w:proofErr w:type="spellStart"/>
-      <w:r>
-        <w:rPr>
-          <w:i/>
-          <w:lang w:val="fr-CH"/>
-        </w:rPr>
-        <w:t>physically</w:t>
-      </w:r>
-      <w:proofErr w:type="spellEnd"/>
-      <w:r>
-        <w:rPr>
-          <w:i/>
-          <w:lang w:val="fr-CH"/>
-        </w:rPr>
-        <w:t xml:space="preserve"> design a </w:t>
-      </w:r>
-      <w:proofErr w:type="spellStart"/>
-      <w:r>
-        <w:rPr>
-          <w:i/>
-          <w:lang w:val="fr-CH"/>
-        </w:rPr>
-        <w:t>suitable</w:t>
-      </w:r>
-      <w:proofErr w:type="spellEnd"/>
-      <w:r>
-        <w:rPr>
-          <w:i/>
-          <w:lang w:val="fr-CH"/>
-        </w:rPr>
-        <w:t xml:space="preserve"> </w:t>
-      </w:r>
-      <w:proofErr w:type="spellStart"/>
-      <w:r>
-        <w:rPr>
-          <w:i/>
-          <w:lang w:val="fr-CH"/>
-        </w:rPr>
-        <w:t>microprocessor</w:t>
-      </w:r>
-      <w:proofErr w:type="spellEnd"/>
-      <w:r>
-        <w:rPr>
-          <w:i/>
-          <w:lang w:val="fr-CH"/>
-        </w:rPr>
-        <w:t xml:space="preserve"> </w:t>
-      </w:r>
-      <w:proofErr w:type="spellStart"/>
-      <w:r>
-        <w:rPr>
-          <w:i/>
-          <w:lang w:val="fr-CH"/>
-        </w:rPr>
-        <w:t>intended</w:t>
-      </w:r>
-      <w:proofErr w:type="spellEnd"/>
-      <w:r>
-        <w:rPr>
-          <w:i/>
-          <w:lang w:val="fr-CH"/>
-        </w:rPr>
-        <w:t xml:space="preserve"> for running </w:t>
-      </w:r>
-      <w:proofErr w:type="spellStart"/>
-      <w:r>
-        <w:rPr>
-          <w:i/>
-          <w:lang w:val="fr-CH"/>
-        </w:rPr>
-        <w:t>that</w:t>
-      </w:r>
-      <w:proofErr w:type="spellEnd"/>
-      <w:r>
-        <w:rPr>
-          <w:i/>
-          <w:lang w:val="fr-CH"/>
-        </w:rPr>
-        <w:t xml:space="preserve"> </w:t>
-      </w:r>
-      <w:proofErr w:type="spellStart"/>
-      <w:r>
-        <w:rPr>
-          <w:i/>
-          <w:lang w:val="fr-CH"/>
-        </w:rPr>
-        <w:t>specific</w:t>
-      </w:r>
-      <w:proofErr w:type="spellEnd"/>
-      <w:r>
-        <w:rPr>
-          <w:i/>
-          <w:lang w:val="fr-CH"/>
-        </w:rPr>
-        <w:t xml:space="preserve"> program. </w:t>
-      </w:r>
-      <w:proofErr w:type="spellStart"/>
-      <w:r>
-        <w:rPr>
-          <w:i/>
-          <w:lang w:val="fr-CH"/>
-        </w:rPr>
-        <w:t>With</w:t>
-      </w:r>
-      <w:proofErr w:type="spellEnd"/>
-      <w:r>
-        <w:rPr>
-          <w:i/>
-          <w:lang w:val="fr-CH"/>
-        </w:rPr>
-        <w:t xml:space="preserve"> </w:t>
-      </w:r>
-      <w:proofErr w:type="spellStart"/>
-      <w:r>
-        <w:rPr>
-          <w:i/>
-          <w:lang w:val="fr-CH"/>
-        </w:rPr>
-        <w:t>this</w:t>
-      </w:r>
-      <w:proofErr w:type="spellEnd"/>
-      <w:r>
-        <w:rPr>
-          <w:i/>
-          <w:lang w:val="fr-CH"/>
-        </w:rPr>
-        <w:t xml:space="preserve"> new and </w:t>
-      </w:r>
-      <w:proofErr w:type="spellStart"/>
-      <w:r>
-        <w:rPr>
-          <w:i/>
-          <w:lang w:val="fr-CH"/>
-        </w:rPr>
-        <w:t>powerful</w:t>
-      </w:r>
-      <w:proofErr w:type="spellEnd"/>
-      <w:r>
-        <w:rPr>
-          <w:i/>
-          <w:lang w:val="fr-CH"/>
-        </w:rPr>
-        <w:t xml:space="preserve"> compiler, </w:t>
-      </w:r>
-      <w:proofErr w:type="spellStart"/>
-      <w:r>
-        <w:rPr>
-          <w:i/>
-          <w:lang w:val="fr-CH"/>
-        </w:rPr>
-        <w:t>it</w:t>
-      </w:r>
-      <w:proofErr w:type="spellEnd"/>
-      <w:r>
-        <w:rPr>
-          <w:i/>
-          <w:lang w:val="fr-CH"/>
-        </w:rPr>
-        <w:t xml:space="preserve"> </w:t>
-      </w:r>
-      <w:proofErr w:type="spellStart"/>
-      <w:r>
-        <w:rPr>
-          <w:i/>
-          <w:lang w:val="fr-CH"/>
-        </w:rPr>
-        <w:t>is</w:t>
-      </w:r>
-      <w:proofErr w:type="spellEnd"/>
-      <w:r>
-        <w:rPr>
-          <w:i/>
-          <w:lang w:val="fr-CH"/>
-        </w:rPr>
-        <w:t xml:space="preserve"> possible to design </w:t>
-      </w:r>
-      <w:proofErr w:type="spellStart"/>
-      <w:r>
-        <w:rPr>
-          <w:i/>
-          <w:lang w:val="fr-CH"/>
-        </w:rPr>
-        <w:t>anything</w:t>
-      </w:r>
-      <w:proofErr w:type="spellEnd"/>
-      <w:r>
-        <w:rPr>
-          <w:i/>
-          <w:lang w:val="fr-CH"/>
-        </w:rPr>
-        <w:t xml:space="preserve"> </w:t>
-      </w:r>
-      <w:proofErr w:type="spellStart"/>
-      <w:r>
-        <w:rPr>
-          <w:i/>
-          <w:lang w:val="fr-CH"/>
-        </w:rPr>
-        <w:t>from</w:t>
-      </w:r>
-      <w:proofErr w:type="spellEnd"/>
-      <w:r>
-        <w:rPr>
-          <w:i/>
-          <w:lang w:val="fr-CH"/>
-        </w:rPr>
-        <w:t xml:space="preserve"> a </w:t>
-      </w:r>
-      <w:proofErr w:type="spellStart"/>
-      <w:r>
-        <w:rPr>
-          <w:i/>
-          <w:lang w:val="fr-CH"/>
-        </w:rPr>
-        <w:t>small</w:t>
-      </w:r>
-      <w:proofErr w:type="spellEnd"/>
-      <w:r>
-        <w:rPr>
-          <w:i/>
-          <w:lang w:val="fr-CH"/>
-        </w:rPr>
-        <w:t xml:space="preserve"> </w:t>
-      </w:r>
-      <w:proofErr w:type="spellStart"/>
-      <w:r>
-        <w:rPr>
-          <w:i/>
-          <w:lang w:val="fr-CH"/>
-        </w:rPr>
-        <w:t>adder</w:t>
-      </w:r>
-      <w:proofErr w:type="spellEnd"/>
-      <w:r>
-        <w:rPr>
-          <w:i/>
-          <w:lang w:val="fr-CH"/>
-        </w:rPr>
-        <w:t xml:space="preserve">, to a </w:t>
-      </w:r>
-      <w:proofErr w:type="spellStart"/>
-      <w:r>
-        <w:rPr>
-          <w:i/>
-          <w:lang w:val="fr-CH"/>
-        </w:rPr>
-        <w:t>microprocessor</w:t>
-      </w:r>
-      <w:proofErr w:type="spellEnd"/>
-      <w:r>
-        <w:rPr>
-          <w:i/>
-          <w:lang w:val="fr-CH"/>
-        </w:rPr>
-        <w:t xml:space="preserve"> </w:t>
-      </w:r>
-      <w:proofErr w:type="spellStart"/>
-      <w:r>
-        <w:rPr>
-          <w:i/>
-          <w:lang w:val="fr-CH"/>
-        </w:rPr>
-        <w:t>with</w:t>
-      </w:r>
-      <w:proofErr w:type="spellEnd"/>
-      <w:r>
-        <w:rPr>
-          <w:i/>
-          <w:lang w:val="fr-CH"/>
-        </w:rPr>
-        <w:t xml:space="preserve"> millions of transistors. </w:t>
-      </w:r>
-      <w:proofErr w:type="spellStart"/>
-      <w:r>
-        <w:rPr>
-          <w:i/>
-          <w:lang w:val="fr-CH"/>
-        </w:rPr>
-        <w:t>Designing</w:t>
-      </w:r>
-      <w:proofErr w:type="spellEnd"/>
-      <w:r>
-        <w:rPr>
-          <w:i/>
-          <w:lang w:val="fr-CH"/>
-        </w:rPr>
-        <w:t xml:space="preserve"> new computer chips, </w:t>
-      </w:r>
-      <w:proofErr w:type="spellStart"/>
-      <w:r>
-        <w:rPr>
-          <w:i/>
-          <w:lang w:val="fr-CH"/>
-        </w:rPr>
-        <w:t>such</w:t>
-      </w:r>
-      <w:proofErr w:type="spellEnd"/>
-      <w:r>
-        <w:rPr>
-          <w:i/>
-          <w:lang w:val="fr-CH"/>
-        </w:rPr>
-        <w:t xml:space="preserve"> as the Pentium 4, can </w:t>
-      </w:r>
-      <w:proofErr w:type="spellStart"/>
-      <w:r>
-        <w:rPr>
-          <w:i/>
-          <w:lang w:val="fr-CH"/>
-        </w:rPr>
-        <w:t>require</w:t>
-      </w:r>
-      <w:proofErr w:type="spellEnd"/>
-      <w:r>
-        <w:rPr>
-          <w:i/>
-          <w:lang w:val="fr-CH"/>
-        </w:rPr>
-        <w:t xml:space="preserve"> </w:t>
-      </w:r>
-      <w:proofErr w:type="spellStart"/>
-      <w:r>
-        <w:rPr>
-          <w:i/>
-          <w:lang w:val="fr-CH"/>
-        </w:rPr>
-        <w:t>dozens</w:t>
-      </w:r>
-      <w:proofErr w:type="spellEnd"/>
-      <w:r>
-        <w:rPr>
-          <w:i/>
-          <w:lang w:val="fr-CH"/>
-        </w:rPr>
-        <w:t xml:space="preserve"> of </w:t>
-      </w:r>
-      <w:proofErr w:type="spellStart"/>
-      <w:r>
-        <w:rPr>
-          <w:i/>
-          <w:lang w:val="fr-CH"/>
-        </w:rPr>
-        <w:t>engineers</w:t>
-      </w:r>
-      <w:proofErr w:type="spellEnd"/>
-      <w:r>
-        <w:rPr>
-          <w:i/>
-          <w:lang w:val="fr-CH"/>
-        </w:rPr>
-        <w:t xml:space="preserve"> and </w:t>
-      </w:r>
-      <w:proofErr w:type="spellStart"/>
-      <w:r>
-        <w:rPr>
-          <w:i/>
-          <w:lang w:val="fr-CH"/>
-        </w:rPr>
-        <w:t>months</w:t>
-      </w:r>
-      <w:proofErr w:type="spellEnd"/>
-      <w:r>
-        <w:rPr>
-          <w:i/>
-          <w:lang w:val="fr-CH"/>
-        </w:rPr>
-        <w:t xml:space="preserve"> of time. </w:t>
-      </w:r>
-      <w:r>
-        <w:rPr>
-          <w:i/>
-        </w:rPr>
-        <w:t xml:space="preserve">With the help of </w:t>
-      </w:r>
-      <w:proofErr w:type="spellStart"/>
-      <w:r>
-        <w:rPr>
-          <w:i/>
-        </w:rPr>
-        <w:t>this</w:t>
-      </w:r>
-      <w:proofErr w:type="spellEnd"/>
-      <w:r>
-        <w:rPr>
-          <w:i/>
-        </w:rPr>
-        <w:t xml:space="preserve"> </w:t>
-      </w:r>
-      <w:proofErr w:type="spellStart"/>
-      <w:r>
-        <w:rPr>
-          <w:i/>
-        </w:rPr>
-        <w:t>compiler</w:t>
-      </w:r>
-      <w:proofErr w:type="spellEnd"/>
-      <w:r>
-        <w:rPr>
-          <w:i/>
-        </w:rPr>
-        <w:t xml:space="preserve">, a single </w:t>
-      </w:r>
-      <w:proofErr w:type="spellStart"/>
-      <w:r>
-        <w:rPr>
-          <w:i/>
-        </w:rPr>
-        <w:t>person</w:t>
-      </w:r>
-      <w:proofErr w:type="spellEnd"/>
-      <w:r>
-        <w:rPr>
-          <w:i/>
-        </w:rPr>
-        <w:t xml:space="preserve"> </w:t>
-      </w:r>
-      <w:proofErr w:type="spellStart"/>
-      <w:r>
-        <w:rPr>
-          <w:i/>
-        </w:rPr>
-        <w:t>could</w:t>
-      </w:r>
-      <w:proofErr w:type="spellEnd"/>
-      <w:r>
-        <w:rPr>
-          <w:i/>
-        </w:rPr>
-        <w:t xml:space="preserve"> design </w:t>
-      </w:r>
-      <w:proofErr w:type="spellStart"/>
-      <w:r>
-        <w:rPr>
-          <w:i/>
-        </w:rPr>
-        <w:t>such</w:t>
-      </w:r>
-      <w:proofErr w:type="spellEnd"/>
-      <w:r>
-        <w:rPr>
-          <w:i/>
-        </w:rPr>
-        <w:t xml:space="preserve"> a large-scale </w:t>
-      </w:r>
-      <w:proofErr w:type="spellStart"/>
-      <w:r>
-        <w:rPr>
-          <w:i/>
-        </w:rPr>
-        <w:t>microprocessor</w:t>
-      </w:r>
-      <w:proofErr w:type="spellEnd"/>
-      <w:r>
-        <w:rPr>
-          <w:i/>
-        </w:rPr>
-        <w:t xml:space="preserve"> in just weeks.</w:t>
-      </w:r>
-    </w:p>
-    <w:p>
-      <w:pPr>
-        <w:ind w:left="720"/>
-        <w:rPr>
-          <w:i/>
-        </w:rPr>
-      </w:pPr>
     </w:p>
     <w:p>
       <w:pPr>
@@ -8163,11 +7241,21 @@
       <w:r>
         <w:t xml:space="preserve">Figura </w:t>
       </w:r>
-      <w:fldSimple w:instr=" SEQ Figura \* ARABIC ">
-        <w:r>
-          <w:t>1</w:t>
-        </w:r>
-      </w:fldSimple>
+      <w:r>
+        <w:fldChar w:fldCharType="begin"/>
+      </w:r>
+      <w:r>
+        <w:instrText xml:space="preserve"> SEQ Figura \* ARABIC </w:instrText>
+      </w:r>
+      <w:r>
+        <w:fldChar w:fldCharType="separate"/>
+      </w:r>
+      <w:r>
+        <w:t>1</w:t>
+      </w:r>
+      <w:r>
+        <w:fldChar w:fldCharType="end"/>
+      </w:r>
       <w:r>
         <w:t xml:space="preserve"> - Use Case</w:t>
       </w:r>
@@ -8308,11 +7396,21 @@
       <w:r>
         <w:t xml:space="preserve">Figura </w:t>
       </w:r>
-      <w:fldSimple w:instr=" SEQ Figura \* ARABIC ">
-        <w:r>
-          <w:t>2</w:t>
-        </w:r>
-      </w:fldSimple>
+      <w:r>
+        <w:fldChar w:fldCharType="begin"/>
+      </w:r>
+      <w:r>
+        <w:instrText xml:space="preserve"> SEQ Figura \* ARABIC </w:instrText>
+      </w:r>
+      <w:r>
+        <w:fldChar w:fldCharType="separate"/>
+      </w:r>
+      <w:r>
+        <w:t>2</w:t>
+      </w:r>
+      <w:r>
+        <w:fldChar w:fldCharType="end"/>
+      </w:r>
       <w:r>
         <w:t xml:space="preserve"> - </w:t>
       </w:r>
@@ -8637,11 +7735,21 @@
       <w:r>
         <w:t xml:space="preserve">Figura </w:t>
       </w:r>
-      <w:fldSimple w:instr=" SEQ Figura \* ARABIC ">
-        <w:r>
-          <w:t>3</w:t>
-        </w:r>
-      </w:fldSimple>
+      <w:r>
+        <w:fldChar w:fldCharType="begin"/>
+      </w:r>
+      <w:r>
+        <w:instrText xml:space="preserve"> SEQ Figura \* ARABIC </w:instrText>
+      </w:r>
+      <w:r>
+        <w:fldChar w:fldCharType="separate"/>
+      </w:r>
+      <w:r>
+        <w:t>3</w:t>
+      </w:r>
+      <w:r>
+        <w:fldChar w:fldCharType="end"/>
+      </w:r>
       <w:r>
         <w:t xml:space="preserve"> - Diagramma Architettura</w:t>
       </w:r>
@@ -8758,11 +7866,21 @@
       <w:r>
         <w:t xml:space="preserve">Figura </w:t>
       </w:r>
-      <w:fldSimple w:instr=" SEQ Figura \* ARABIC ">
-        <w:r>
-          <w:t>4</w:t>
-        </w:r>
-      </w:fldSimple>
+      <w:r>
+        <w:fldChar w:fldCharType="begin"/>
+      </w:r>
+      <w:r>
+        <w:instrText xml:space="preserve"> SEQ Figura \* ARABIC </w:instrText>
+      </w:r>
+      <w:r>
+        <w:fldChar w:fldCharType="separate"/>
+      </w:r>
+      <w:r>
+        <w:t>4</w:t>
+      </w:r>
+      <w:r>
+        <w:fldChar w:fldCharType="end"/>
+      </w:r>
       <w:r>
         <w:t xml:space="preserve"> - </w:t>
       </w:r>
@@ -8874,11 +7992,24 @@
       <w:r>
         <w:t xml:space="preserve">Figura </w:t>
       </w:r>
-      <w:fldSimple w:instr=" SEQ Figura \* ARABIC ">
-        <w:r>
-          <w:t>5</w:t>
-        </w:r>
-      </w:fldSimple>
+      <w:r>
+        <w:fldChar w:fldCharType="begin"/>
+      </w:r>
+      <w:r>
+        <w:instrText xml:space="preserve"> SEQ Figura \</w:instrText>
+      </w:r>
+      <w:r>
+        <w:instrText xml:space="preserve">* ARABIC </w:instrText>
+      </w:r>
+      <w:r>
+        <w:fldChar w:fldCharType="separate"/>
+      </w:r>
+      <w:r>
+        <w:t>5</w:t>
+      </w:r>
+      <w:r>
+        <w:fldChar w:fldCharType="end"/>
+      </w:r>
       <w:r>
         <w:t xml:space="preserve"> - </w:t>
       </w:r>
@@ -8986,11 +8117,21 @@
       <w:r>
         <w:t xml:space="preserve">Figura </w:t>
       </w:r>
-      <w:fldSimple w:instr=" SEQ Figura \* ARABIC ">
-        <w:r>
-          <w:t>6</w:t>
-        </w:r>
-      </w:fldSimple>
+      <w:r>
+        <w:fldChar w:fldCharType="begin"/>
+      </w:r>
+      <w:r>
+        <w:instrText xml:space="preserve"> SEQ Figura \* ARABIC </w:instrText>
+      </w:r>
+      <w:r>
+        <w:fldChar w:fldCharType="separate"/>
+      </w:r>
+      <w:r>
+        <w:t>6</w:t>
+      </w:r>
+      <w:r>
+        <w:fldChar w:fldCharType="end"/>
+      </w:r>
       <w:r>
         <w:t xml:space="preserve"> - </w:t>
       </w:r>
@@ -9115,11 +8256,21 @@
       <w:r>
         <w:t xml:space="preserve">Figura </w:t>
       </w:r>
-      <w:fldSimple w:instr=" SEQ Figura \* ARABIC ">
-        <w:r>
-          <w:t>7</w:t>
-        </w:r>
-      </w:fldSimple>
+      <w:r>
+        <w:fldChar w:fldCharType="begin"/>
+      </w:r>
+      <w:r>
+        <w:instrText xml:space="preserve"> SEQ Figura \* ARABIC </w:instrText>
+      </w:r>
+      <w:r>
+        <w:fldChar w:fldCharType="separate"/>
+      </w:r>
+      <w:r>
+        <w:t>7</w:t>
+      </w:r>
+      <w:r>
+        <w:fldChar w:fldCharType="end"/>
+      </w:r>
       <w:r>
         <w:t xml:space="preserve"> - Diagramma Classi</w:t>
       </w:r>
@@ -9301,11 +8452,21 @@
       <w:r>
         <w:t xml:space="preserve">Figura </w:t>
       </w:r>
-      <w:fldSimple w:instr=" SEQ Figura \* ARABIC ">
-        <w:r>
-          <w:t>8</w:t>
-        </w:r>
-      </w:fldSimple>
+      <w:r>
+        <w:fldChar w:fldCharType="begin"/>
+      </w:r>
+      <w:r>
+        <w:instrText xml:space="preserve"> SEQ Figura \* ARABIC </w:instrText>
+      </w:r>
+      <w:r>
+        <w:fldChar w:fldCharType="separate"/>
+      </w:r>
+      <w:r>
+        <w:t>8</w:t>
+      </w:r>
+      <w:r>
+        <w:fldChar w:fldCharType="end"/>
+      </w:r>
       <w:r>
         <w:t xml:space="preserve"> - Design registrazione utente</w:t>
       </w:r>
@@ -9443,11 +8604,21 @@
       <w:r>
         <w:t xml:space="preserve">Figura </w:t>
       </w:r>
-      <w:fldSimple w:instr=" SEQ Figura \* ARABIC ">
-        <w:r>
-          <w:t>9</w:t>
-        </w:r>
-      </w:fldSimple>
+      <w:r>
+        <w:fldChar w:fldCharType="begin"/>
+      </w:r>
+      <w:r>
+        <w:instrText xml:space="preserve"> SEQ Figura \* ARABIC </w:instrText>
+      </w:r>
+      <w:r>
+        <w:fldChar w:fldCharType="separate"/>
+      </w:r>
+      <w:r>
+        <w:t>9</w:t>
+      </w:r>
+      <w:r>
+        <w:fldChar w:fldCharType="end"/>
+      </w:r>
       <w:r>
         <w:t xml:space="preserve"> - Design login utente</w:t>
       </w:r>
@@ -9551,11 +8722,24 @@
       <w:r>
         <w:t xml:space="preserve">Figura </w:t>
       </w:r>
-      <w:fldSimple w:instr=" SEQ Figura \* ARABIC ">
-        <w:r>
-          <w:t>10</w:t>
-        </w:r>
-      </w:fldSimple>
+      <w:r>
+        <w:fldChar w:fldCharType="begin"/>
+      </w:r>
+      <w:r>
+        <w:instrText xml:space="preserve"> SEQ Figura </w:instrText>
+      </w:r>
+      <w:r>
+        <w:instrText xml:space="preserve">\* ARABIC </w:instrText>
+      </w:r>
+      <w:r>
+        <w:fldChar w:fldCharType="separate"/>
+      </w:r>
+      <w:r>
+        <w:t>10</w:t>
+      </w:r>
+      <w:r>
+        <w:fldChar w:fldCharType="end"/>
+      </w:r>
       <w:r>
         <w:t xml:space="preserve"> - Design home</w:t>
       </w:r>
@@ -9668,11 +8852,21 @@
       <w:r>
         <w:t xml:space="preserve">Figura </w:t>
       </w:r>
-      <w:fldSimple w:instr=" SEQ Figura \* ARABIC ">
-        <w:r>
-          <w:t>11</w:t>
-        </w:r>
-      </w:fldSimple>
+      <w:r>
+        <w:fldChar w:fldCharType="begin"/>
+      </w:r>
+      <w:r>
+        <w:instrText xml:space="preserve"> SEQ Figura \* ARABIC </w:instrText>
+      </w:r>
+      <w:r>
+        <w:fldChar w:fldCharType="separate"/>
+      </w:r>
+      <w:r>
+        <w:t>11</w:t>
+      </w:r>
+      <w:r>
+        <w:fldChar w:fldCharType="end"/>
+      </w:r>
       <w:r>
         <w:t xml:space="preserve"> - Design creazione nota</w:t>
       </w:r>
@@ -9808,11 +9002,21 @@
       <w:r>
         <w:t xml:space="preserve">Figura </w:t>
       </w:r>
-      <w:fldSimple w:instr=" SEQ Figura \* ARABIC ">
-        <w:r>
-          <w:t>12</w:t>
-        </w:r>
-      </w:fldSimple>
+      <w:r>
+        <w:fldChar w:fldCharType="begin"/>
+      </w:r>
+      <w:r>
+        <w:instrText xml:space="preserve"> SEQ Figura \* ARABIC </w:instrText>
+      </w:r>
+      <w:r>
+        <w:fldChar w:fldCharType="separate"/>
+      </w:r>
+      <w:r>
+        <w:t>12</w:t>
+      </w:r>
+      <w:r>
+        <w:fldChar w:fldCharType="end"/>
+      </w:r>
       <w:r>
         <w:t xml:space="preserve"> - Design visualizzazione note</w:t>
       </w:r>
@@ -9854,8 +9058,6 @@
       <w:r>
         <w:t xml:space="preserve"> e aggiornare</w:t>
       </w:r>
-      <w:bookmarkStart w:id="30" w:name="_GoBack"/>
-      <w:bookmarkEnd w:id="30"/>
       <w:r>
         <w:t>.</w:t>
       </w:r>
@@ -9867,16 +9069,16 @@
           <w:lang w:val="it-CH"/>
         </w:rPr>
       </w:pPr>
-      <w:bookmarkStart w:id="31" w:name="_Toc429059812"/>
-      <w:bookmarkStart w:id="32" w:name="_Toc194492677"/>
+      <w:bookmarkStart w:id="30" w:name="_Toc429059812"/>
+      <w:bookmarkStart w:id="31" w:name="_Toc194492677"/>
       <w:r>
         <w:rPr>
           <w:lang w:val="it-CH"/>
         </w:rPr>
         <w:t>Design procedurale</w:t>
       </w:r>
+      <w:bookmarkEnd w:id="30"/>
       <w:bookmarkEnd w:id="31"/>
-      <w:bookmarkEnd w:id="32"/>
     </w:p>
     <w:p>
       <w:r>
@@ -9962,14 +9164,14 @@
           <w:bottom w:val="single" w:sz="4" w:space="1" w:color="auto"/>
         </w:pBdr>
       </w:pPr>
-      <w:bookmarkStart w:id="33" w:name="_Toc461179222"/>
-      <w:bookmarkStart w:id="34" w:name="_Toc194492678"/>
+      <w:bookmarkStart w:id="32" w:name="_Toc461179222"/>
+      <w:bookmarkStart w:id="33" w:name="_Toc194492678"/>
       <w:r>
         <w:lastRenderedPageBreak/>
         <w:t>Implementazione</w:t>
       </w:r>
+      <w:bookmarkEnd w:id="32"/>
       <w:bookmarkEnd w:id="33"/>
-      <w:bookmarkEnd w:id="34"/>
     </w:p>
     <w:p>
       <w:r>
@@ -10034,13 +9236,13 @@
       <w:pPr>
         <w:pStyle w:val="Titolo1"/>
       </w:pPr>
-      <w:bookmarkStart w:id="35" w:name="_Toc461179223"/>
-      <w:bookmarkStart w:id="36" w:name="_Toc194492679"/>
+      <w:bookmarkStart w:id="34" w:name="_Toc461179223"/>
+      <w:bookmarkStart w:id="35" w:name="_Toc194492679"/>
       <w:r>
         <w:t>Test</w:t>
       </w:r>
+      <w:bookmarkEnd w:id="34"/>
       <w:bookmarkEnd w:id="35"/>
-      <w:bookmarkEnd w:id="36"/>
     </w:p>
     <w:p>
       <w:pPr>
@@ -10049,16 +9251,16 @@
           <w:lang w:val="it-CH"/>
         </w:rPr>
       </w:pPr>
-      <w:bookmarkStart w:id="37" w:name="_Toc461179224"/>
-      <w:bookmarkStart w:id="38" w:name="_Toc194492680"/>
+      <w:bookmarkStart w:id="36" w:name="_Toc461179224"/>
+      <w:bookmarkStart w:id="37" w:name="_Toc194492680"/>
       <w:r>
         <w:rPr>
           <w:lang w:val="it-CH"/>
         </w:rPr>
         <w:t>Protocollo di test</w:t>
       </w:r>
+      <w:bookmarkEnd w:id="36"/>
       <w:bookmarkEnd w:id="37"/>
-      <w:bookmarkEnd w:id="38"/>
     </w:p>
     <w:p>
       <w:r>
@@ -10720,7 +9922,7 @@
                 <w:lang w:val="it-CH"/>
               </w:rPr>
             </w:pPr>
-            <w:bookmarkStart w:id="39" w:name="_Toc461179225"/>
+            <w:bookmarkStart w:id="38" w:name="_Toc461179225"/>
             <w:r>
               <w:rPr>
                 <w:b/>
@@ -17710,15 +16912,15 @@
           <w:lang w:val="it-CH"/>
         </w:rPr>
       </w:pPr>
-      <w:bookmarkStart w:id="40" w:name="_Toc194492681"/>
+      <w:bookmarkStart w:id="39" w:name="_Toc194492681"/>
       <w:r>
         <w:rPr>
           <w:lang w:val="it-CH"/>
         </w:rPr>
         <w:t>Risultati test</w:t>
       </w:r>
+      <w:bookmarkEnd w:id="38"/>
       <w:bookmarkEnd w:id="39"/>
-      <w:bookmarkEnd w:id="40"/>
     </w:p>
     <w:p>
       <w:r>
@@ -17732,16 +16934,16 @@
           <w:lang w:val="it-CH"/>
         </w:rPr>
       </w:pPr>
-      <w:bookmarkStart w:id="41" w:name="_Toc461179226"/>
-      <w:bookmarkStart w:id="42" w:name="_Toc194492682"/>
+      <w:bookmarkStart w:id="40" w:name="_Toc461179226"/>
+      <w:bookmarkStart w:id="41" w:name="_Toc194492682"/>
       <w:r>
         <w:rPr>
           <w:lang w:val="it-CH"/>
         </w:rPr>
         <w:t>Mancanze/limitazioni conosciute</w:t>
       </w:r>
+      <w:bookmarkEnd w:id="40"/>
       <w:bookmarkEnd w:id="41"/>
-      <w:bookmarkEnd w:id="42"/>
     </w:p>
     <w:p>
       <w:r>
@@ -17755,14 +16957,14 @@
       <w:pPr>
         <w:pStyle w:val="Titolo1"/>
       </w:pPr>
-      <w:bookmarkStart w:id="43" w:name="_Toc461179227"/>
-      <w:bookmarkStart w:id="44" w:name="_Toc194492683"/>
+      <w:bookmarkStart w:id="42" w:name="_Toc461179227"/>
+      <w:bookmarkStart w:id="43" w:name="_Toc194492683"/>
       <w:r>
         <w:lastRenderedPageBreak/>
         <w:t>Consuntivo</w:t>
       </w:r>
+      <w:bookmarkEnd w:id="42"/>
       <w:bookmarkEnd w:id="43"/>
-      <w:bookmarkEnd w:id="44"/>
     </w:p>
     <w:p>
       <w:r>
@@ -17793,13 +16995,13 @@
       <w:pPr>
         <w:pStyle w:val="Titolo1"/>
       </w:pPr>
-      <w:bookmarkStart w:id="45" w:name="_Toc461179228"/>
-      <w:bookmarkStart w:id="46" w:name="_Toc194492684"/>
+      <w:bookmarkStart w:id="44" w:name="_Toc461179228"/>
+      <w:bookmarkStart w:id="45" w:name="_Toc194492684"/>
       <w:r>
         <w:t>Conclusioni</w:t>
       </w:r>
+      <w:bookmarkEnd w:id="44"/>
       <w:bookmarkEnd w:id="45"/>
-      <w:bookmarkEnd w:id="46"/>
     </w:p>
     <w:p>
       <w:r>
@@ -17816,16 +17018,16 @@
           <w:lang w:val="it-CH"/>
         </w:rPr>
       </w:pPr>
-      <w:bookmarkStart w:id="47" w:name="_Toc461179229"/>
-      <w:bookmarkStart w:id="48" w:name="_Toc194492685"/>
+      <w:bookmarkStart w:id="46" w:name="_Toc461179229"/>
+      <w:bookmarkStart w:id="47" w:name="_Toc194492685"/>
       <w:r>
         <w:rPr>
           <w:lang w:val="it-CH"/>
         </w:rPr>
         <w:t>Sviluppi futuri</w:t>
       </w:r>
+      <w:bookmarkEnd w:id="46"/>
       <w:bookmarkEnd w:id="47"/>
-      <w:bookmarkEnd w:id="48"/>
     </w:p>
     <w:p>
       <w:r>
@@ -17839,16 +17041,16 @@
           <w:lang w:val="it-CH"/>
         </w:rPr>
       </w:pPr>
-      <w:bookmarkStart w:id="49" w:name="_Toc461179230"/>
-      <w:bookmarkStart w:id="50" w:name="_Toc194492686"/>
+      <w:bookmarkStart w:id="48" w:name="_Toc461179230"/>
+      <w:bookmarkStart w:id="49" w:name="_Toc194492686"/>
       <w:r>
         <w:rPr>
           <w:lang w:val="it-CH"/>
         </w:rPr>
         <w:t>Considerazioni personali</w:t>
       </w:r>
+      <w:bookmarkEnd w:id="48"/>
       <w:bookmarkEnd w:id="49"/>
-      <w:bookmarkEnd w:id="50"/>
     </w:p>
     <w:p>
       <w:r>
@@ -17862,12 +17064,12 @@
       <w:pPr>
         <w:pStyle w:val="Titolo1"/>
       </w:pPr>
-      <w:bookmarkStart w:id="51" w:name="_Toc194492687"/>
-      <w:bookmarkStart w:id="52" w:name="_Toc461179232"/>
+      <w:bookmarkStart w:id="50" w:name="_Toc194492687"/>
+      <w:bookmarkStart w:id="51" w:name="_Toc461179232"/>
       <w:r>
         <w:t>Glossario</w:t>
       </w:r>
-      <w:bookmarkEnd w:id="51"/>
+      <w:bookmarkEnd w:id="50"/>
     </w:p>
     <w:p>
       <w:r>
@@ -18052,12 +17254,12 @@
       <w:pPr>
         <w:pStyle w:val="Titolo1"/>
       </w:pPr>
-      <w:bookmarkStart w:id="53" w:name="_Toc194492688"/>
+      <w:bookmarkStart w:id="52" w:name="_Toc194492688"/>
       <w:r>
         <w:lastRenderedPageBreak/>
         <w:t>Bibliografia</w:t>
       </w:r>
-      <w:bookmarkEnd w:id="53"/>
+      <w:bookmarkEnd w:id="52"/>
     </w:p>
     <w:p>
       <w:pPr>
@@ -18066,15 +17268,15 @@
           <w:lang w:val="it-CH"/>
         </w:rPr>
       </w:pPr>
-      <w:bookmarkStart w:id="54" w:name="_Toc194492689"/>
+      <w:bookmarkStart w:id="53" w:name="_Toc194492689"/>
       <w:r>
         <w:rPr>
           <w:lang w:val="it-CH"/>
         </w:rPr>
         <w:t>Bibliografia per articoli di riviste:</w:t>
       </w:r>
-      <w:bookmarkEnd w:id="52"/>
-      <w:bookmarkEnd w:id="54"/>
+      <w:bookmarkEnd w:id="51"/>
+      <w:bookmarkEnd w:id="53"/>
     </w:p>
     <w:p>
       <w:pPr>
@@ -18141,16 +17343,16 @@
           <w:lang w:val="it-CH"/>
         </w:rPr>
       </w:pPr>
-      <w:bookmarkStart w:id="55" w:name="_Toc461179233"/>
-      <w:bookmarkStart w:id="56" w:name="_Toc194492690"/>
+      <w:bookmarkStart w:id="54" w:name="_Toc461179233"/>
+      <w:bookmarkStart w:id="55" w:name="_Toc194492690"/>
       <w:r>
         <w:rPr>
           <w:lang w:val="it-CH"/>
         </w:rPr>
         <w:t>Bibliografia per libri</w:t>
       </w:r>
+      <w:bookmarkEnd w:id="54"/>
       <w:bookmarkEnd w:id="55"/>
-      <w:bookmarkEnd w:id="56"/>
     </w:p>
     <w:p>
       <w:pPr>
@@ -18229,7 +17431,7 @@
           <w:b/>
         </w:rPr>
       </w:pPr>
-      <w:bookmarkStart w:id="57" w:name="_Toc461179234"/>
+      <w:bookmarkStart w:id="56" w:name="_Toc461179234"/>
     </w:p>
     <w:p>
       <w:pPr>
@@ -18238,15 +17440,15 @@
           <w:lang w:val="it-CH"/>
         </w:rPr>
       </w:pPr>
-      <w:bookmarkStart w:id="58" w:name="_Toc194492691"/>
+      <w:bookmarkStart w:id="57" w:name="_Toc194492691"/>
       <w:r>
         <w:rPr>
           <w:lang w:val="it-CH"/>
         </w:rPr>
         <w:t>Sitografia</w:t>
       </w:r>
+      <w:bookmarkEnd w:id="56"/>
       <w:bookmarkEnd w:id="57"/>
-      <w:bookmarkEnd w:id="58"/>
     </w:p>
     <w:p>
       <w:pPr>
@@ -18350,13 +17552,13 @@
       <w:pPr>
         <w:pStyle w:val="Titolo1"/>
       </w:pPr>
-      <w:bookmarkStart w:id="59" w:name="_Toc461179235"/>
-      <w:bookmarkStart w:id="60" w:name="_Toc194492692"/>
+      <w:bookmarkStart w:id="58" w:name="_Toc461179235"/>
+      <w:bookmarkStart w:id="59" w:name="_Toc194492692"/>
       <w:r>
         <w:t>Allegati</w:t>
       </w:r>
+      <w:bookmarkEnd w:id="58"/>
       <w:bookmarkEnd w:id="59"/>
-      <w:bookmarkEnd w:id="60"/>
     </w:p>
     <w:p>
       <w:r>
@@ -18535,14 +17737,27 @@
     <w:r>
       <w:tab/>
     </w:r>
-    <w:fldSimple w:instr=" FILENAME \* MERGEFORMAT ">
-      <w:r>
-        <w:rPr>
-          <w:noProof/>
-        </w:rPr>
-        <w:t>Documentazione_CasaNote.docx</w:t>
-      </w:r>
-    </w:fldSimple>
+    <w:r>
+      <w:fldChar w:fldCharType="begin"/>
+    </w:r>
+    <w:r>
+      <w:instrText xml:space="preserve"> FILENAME \* MERGEFORMAT </w:instrText>
+    </w:r>
+    <w:r>
+      <w:fldChar w:fldCharType="separate"/>
+    </w:r>
+    <w:r>
+      <w:rPr>
+        <w:noProof/>
+      </w:rPr>
+      <w:t>Documentazione_CasaNote.docx</w:t>
+    </w:r>
+    <w:r>
+      <w:rPr>
+        <w:noProof/>
+      </w:rPr>
+      <w:fldChar w:fldCharType="end"/>
+    </w:r>
     <w:r>
       <w:tab/>
       <w:t xml:space="preserve">Versione: </w:t>
@@ -18878,14 +18093,27 @@
     <w:r>
       <w:tab/>
     </w:r>
-    <w:fldSimple w:instr=" FILENAME \* MERGEFORMAT ">
-      <w:r>
-        <w:rPr>
-          <w:noProof/>
-        </w:rPr>
-        <w:t>Documentazione_CasaNote.docx</w:t>
-      </w:r>
-    </w:fldSimple>
+    <w:r>
+      <w:fldChar w:fldCharType="begin"/>
+    </w:r>
+    <w:r>
+      <w:instrText xml:space="preserve"> FILENAME \* MERGEFORMAT </w:instrText>
+    </w:r>
+    <w:r>
+      <w:fldChar w:fldCharType="separate"/>
+    </w:r>
+    <w:r>
+      <w:rPr>
+        <w:noProof/>
+      </w:rPr>
+      <w:t>Documentazione_CasaNote.docx</w:t>
+    </w:r>
+    <w:r>
+      <w:rPr>
+        <w:noProof/>
+      </w:rPr>
+      <w:fldChar w:fldCharType="end"/>
+    </w:r>
     <w:r>
       <w:tab/>
       <w:t xml:space="preserve">Versione: </w:t>
@@ -18952,14 +18180,27 @@
     <w:r>
       <w:tab/>
     </w:r>
-    <w:fldSimple w:instr=" FILENAME \* MERGEFORMAT ">
-      <w:r>
-        <w:rPr>
-          <w:noProof/>
-        </w:rPr>
-        <w:t>Documentazione_CasaNote.docx</w:t>
-      </w:r>
-    </w:fldSimple>
+    <w:r>
+      <w:fldChar w:fldCharType="begin"/>
+    </w:r>
+    <w:r>
+      <w:instrText xml:space="preserve"> FILENAME \* MERGEFORMAT </w:instrText>
+    </w:r>
+    <w:r>
+      <w:fldChar w:fldCharType="separate"/>
+    </w:r>
+    <w:r>
+      <w:rPr>
+        <w:noProof/>
+      </w:rPr>
+      <w:t>Documentazione_CasaNote.docx</w:t>
+    </w:r>
+    <w:r>
+      <w:rPr>
+        <w:noProof/>
+      </w:rPr>
+      <w:fldChar w:fldCharType="end"/>
+    </w:r>
     <w:r>
       <w:tab/>
       <w:t xml:space="preserve">Versione: </w:t>
@@ -25668,7 +24909,7 @@
 </file>
 
 <file path=customXml/itemProps1.xml><?xml version="1.0" encoding="utf-8"?>
-<ds:datastoreItem xmlns:ds="http://schemas.openxmlformats.org/officeDocument/2006/customXml" ds:itemID="{A6BBACE1-A55A-4C96-82FB-121FD71429CD}">
+<ds:datastoreItem xmlns:ds="http://schemas.openxmlformats.org/officeDocument/2006/customXml" ds:itemID="{B8ED7634-3917-410C-85FD-4D5A9B4154E2}">
   <ds:schemaRefs>
     <ds:schemaRef ds:uri="http://schemas.openxmlformats.org/officeDocument/2006/bibliography"/>
   </ds:schemaRefs>

</xml_diff>

<commit_message>
commit giornata finale, rsolto alcuni bug
</commit_message>
<xml_diff>
--- a/3_Documentazione/Documentazione_CasaNote.docx
+++ b/3_Documentazione/Documentazione_CasaNote.docx
@@ -7395,12 +7395,7 @@
       </w:r>
       <w:proofErr w:type="spellStart"/>
       <w:r>
-        <w:t>Gan</w:t>
-      </w:r>
-      <w:bookmarkStart w:id="10" w:name="_GoBack"/>
-      <w:bookmarkEnd w:id="10"/>
-      <w:r>
-        <w:t>tt</w:t>
+        <w:t>Gantt</w:t>
       </w:r>
       <w:proofErr w:type="spellEnd"/>
     </w:p>
@@ -7433,14 +7428,14 @@
           <w:lang w:val="it-CH"/>
         </w:rPr>
       </w:pPr>
-      <w:bookmarkStart w:id="11" w:name="_Toc194492664"/>
+      <w:bookmarkStart w:id="10" w:name="_Toc194492664"/>
       <w:r>
         <w:rPr>
           <w:lang w:val="it-CH"/>
         </w:rPr>
         <w:t>Analisi dei mezzi</w:t>
       </w:r>
-      <w:bookmarkEnd w:id="11"/>
+      <w:bookmarkEnd w:id="10"/>
     </w:p>
     <w:p>
       <w:pPr>
@@ -7449,16 +7444,16 @@
           <w:lang w:val="it-CH"/>
         </w:rPr>
       </w:pPr>
-      <w:bookmarkStart w:id="12" w:name="_Toc413411419"/>
-      <w:bookmarkStart w:id="13" w:name="_Toc194492665"/>
+      <w:bookmarkStart w:id="11" w:name="_Toc413411419"/>
+      <w:bookmarkStart w:id="12" w:name="_Toc194492665"/>
       <w:r>
         <w:rPr>
           <w:lang w:val="it-CH"/>
         </w:rPr>
         <w:t>Software</w:t>
       </w:r>
+      <w:bookmarkEnd w:id="11"/>
       <w:bookmarkEnd w:id="12"/>
-      <w:bookmarkEnd w:id="13"/>
     </w:p>
     <w:p>
       <w:pPr>
@@ -7536,16 +7531,16 @@
           <w:lang w:val="it-CH"/>
         </w:rPr>
       </w:pPr>
-      <w:bookmarkStart w:id="14" w:name="_Toc413411420"/>
-      <w:bookmarkStart w:id="15" w:name="_Toc194492666"/>
+      <w:bookmarkStart w:id="13" w:name="_Toc413411420"/>
+      <w:bookmarkStart w:id="14" w:name="_Toc194492666"/>
       <w:r>
         <w:rPr>
           <w:lang w:val="it-CH"/>
         </w:rPr>
         <w:t>Hardware</w:t>
       </w:r>
+      <w:bookmarkEnd w:id="13"/>
       <w:bookmarkEnd w:id="14"/>
-      <w:bookmarkEnd w:id="15"/>
     </w:p>
     <w:p>
       <w:r>
@@ -7639,14 +7634,14 @@
       <w:pPr>
         <w:pStyle w:val="Titolo1"/>
       </w:pPr>
-      <w:bookmarkStart w:id="16" w:name="_Toc429059808"/>
-      <w:bookmarkStart w:id="17" w:name="_Toc194492667"/>
+      <w:bookmarkStart w:id="15" w:name="_Toc429059808"/>
+      <w:bookmarkStart w:id="16" w:name="_Toc194492667"/>
       <w:r>
         <w:lastRenderedPageBreak/>
         <w:t>Progettazione</w:t>
       </w:r>
+      <w:bookmarkEnd w:id="15"/>
       <w:bookmarkEnd w:id="16"/>
-      <w:bookmarkEnd w:id="17"/>
     </w:p>
     <w:p>
       <w:pPr>
@@ -7655,16 +7650,16 @@
           <w:lang w:val="it-CH"/>
         </w:rPr>
       </w:pPr>
-      <w:bookmarkStart w:id="18" w:name="_Toc429059809"/>
-      <w:bookmarkStart w:id="19" w:name="_Toc194492668"/>
+      <w:bookmarkStart w:id="17" w:name="_Toc429059809"/>
+      <w:bookmarkStart w:id="18" w:name="_Toc194492668"/>
       <w:r>
         <w:rPr>
           <w:lang w:val="it-CH"/>
         </w:rPr>
         <w:t>Design dell’architettura del sistema</w:t>
       </w:r>
+      <w:bookmarkEnd w:id="17"/>
       <w:bookmarkEnd w:id="18"/>
-      <w:bookmarkEnd w:id="19"/>
     </w:p>
     <w:p>
       <w:pPr>
@@ -7775,7 +7770,7 @@
           <w:lang w:val="it-CH"/>
         </w:rPr>
       </w:pPr>
-      <w:bookmarkStart w:id="20" w:name="_Toc194492669"/>
+      <w:bookmarkStart w:id="19" w:name="_Toc194492669"/>
       <w:proofErr w:type="spellStart"/>
       <w:r>
         <w:rPr>
@@ -7783,7 +7778,7 @@
         </w:rPr>
         <w:t>Swimlanes</w:t>
       </w:r>
-      <w:bookmarkEnd w:id="20"/>
+      <w:bookmarkEnd w:id="19"/>
       <w:proofErr w:type="spellEnd"/>
     </w:p>
     <w:p>
@@ -8131,8 +8126,8 @@
           <w:lang w:val="it-CH"/>
         </w:rPr>
       </w:pPr>
-      <w:bookmarkStart w:id="21" w:name="_Toc429059810"/>
-      <w:bookmarkStart w:id="22" w:name="_Toc194492670"/>
+      <w:bookmarkStart w:id="20" w:name="_Toc429059810"/>
+      <w:bookmarkStart w:id="21" w:name="_Toc194492670"/>
       <w:r>
         <w:rPr>
           <w:lang w:val="it-CH"/>
@@ -8140,8 +8135,8 @@
         <w:lastRenderedPageBreak/>
         <w:t>Design dei dati e database</w:t>
       </w:r>
+      <w:bookmarkEnd w:id="20"/>
       <w:bookmarkEnd w:id="21"/>
-      <w:bookmarkEnd w:id="22"/>
     </w:p>
     <w:p>
       <w:pPr>
@@ -8283,16 +8278,16 @@
           <w:lang w:val="it-CH"/>
         </w:rPr>
       </w:pPr>
-      <w:bookmarkStart w:id="23" w:name="_Toc429059811"/>
-      <w:bookmarkStart w:id="24" w:name="_Toc194492671"/>
+      <w:bookmarkStart w:id="22" w:name="_Toc429059811"/>
+      <w:bookmarkStart w:id="23" w:name="_Toc194492671"/>
       <w:r>
         <w:rPr>
           <w:lang w:val="it-CH"/>
         </w:rPr>
         <w:t>Design delle interfacce</w:t>
       </w:r>
+      <w:bookmarkEnd w:id="22"/>
       <w:bookmarkEnd w:id="23"/>
-      <w:bookmarkEnd w:id="24"/>
     </w:p>
     <w:p>
       <w:pPr>
@@ -8309,14 +8304,14 @@
           <w:lang w:val="it-CH"/>
         </w:rPr>
       </w:pPr>
-      <w:bookmarkStart w:id="25" w:name="_Toc194492672"/>
+      <w:bookmarkStart w:id="24" w:name="_Toc194492672"/>
       <w:r>
         <w:rPr>
           <w:lang w:val="it-CH"/>
         </w:rPr>
         <w:t>Registrazione utente</w:t>
       </w:r>
-      <w:bookmarkEnd w:id="25"/>
+      <w:bookmarkEnd w:id="24"/>
     </w:p>
     <w:p>
       <w:pPr>
@@ -8449,7 +8444,7 @@
           <w:lang w:val="it-CH"/>
         </w:rPr>
       </w:pPr>
-      <w:bookmarkStart w:id="26" w:name="_Toc194492673"/>
+      <w:bookmarkStart w:id="25" w:name="_Toc194492673"/>
       <w:r>
         <w:rPr>
           <w:lang w:val="it-CH"/>
@@ -8457,7 +8452,7 @@
         <w:lastRenderedPageBreak/>
         <w:t>Login utente</w:t>
       </w:r>
-      <w:bookmarkEnd w:id="26"/>
+      <w:bookmarkEnd w:id="25"/>
     </w:p>
     <w:p>
       <w:pPr>
@@ -8558,7 +8553,7 @@
           <w:lang w:val="it-CH"/>
         </w:rPr>
       </w:pPr>
-      <w:bookmarkStart w:id="27" w:name="_Toc194492674"/>
+      <w:bookmarkStart w:id="26" w:name="_Toc194492674"/>
       <w:r>
         <w:rPr>
           <w:lang w:val="it-CH"/>
@@ -8566,7 +8561,7 @@
         <w:lastRenderedPageBreak/>
         <w:t>Home</w:t>
       </w:r>
-      <w:bookmarkEnd w:id="27"/>
+      <w:bookmarkEnd w:id="26"/>
     </w:p>
     <w:p>
       <w:pPr>
@@ -8675,7 +8670,7 @@
           <w:lang w:val="it-CH"/>
         </w:rPr>
       </w:pPr>
-      <w:bookmarkStart w:id="28" w:name="_Toc194492675"/>
+      <w:bookmarkStart w:id="27" w:name="_Toc194492675"/>
       <w:r>
         <w:rPr>
           <w:lang w:val="it-CH"/>
@@ -8683,7 +8678,7 @@
         <w:lastRenderedPageBreak/>
         <w:t>Creazione nota</w:t>
       </w:r>
-      <w:bookmarkEnd w:id="28"/>
+      <w:bookmarkEnd w:id="27"/>
     </w:p>
     <w:p>
       <w:pPr>
@@ -8815,7 +8810,7 @@
           <w:lang w:val="it-CH"/>
         </w:rPr>
       </w:pPr>
-      <w:bookmarkStart w:id="29" w:name="_Toc194492676"/>
+      <w:bookmarkStart w:id="28" w:name="_Toc194492676"/>
       <w:r>
         <w:rPr>
           <w:lang w:val="it-CH"/>
@@ -8823,7 +8818,7 @@
         <w:lastRenderedPageBreak/>
         <w:t>Visualizzazione note</w:t>
       </w:r>
-      <w:bookmarkEnd w:id="29"/>
+      <w:bookmarkEnd w:id="28"/>
     </w:p>
     <w:p>
       <w:pPr>
@@ -8947,16 +8942,16 @@
           <w:lang w:val="it-CH"/>
         </w:rPr>
       </w:pPr>
-      <w:bookmarkStart w:id="30" w:name="_Toc429059812"/>
-      <w:bookmarkStart w:id="31" w:name="_Toc194492677"/>
+      <w:bookmarkStart w:id="29" w:name="_Toc429059812"/>
+      <w:bookmarkStart w:id="30" w:name="_Toc194492677"/>
       <w:r>
         <w:rPr>
           <w:lang w:val="it-CH"/>
         </w:rPr>
         <w:t>Design procedurale</w:t>
       </w:r>
+      <w:bookmarkEnd w:id="29"/>
       <w:bookmarkEnd w:id="30"/>
-      <w:bookmarkEnd w:id="31"/>
     </w:p>
     <w:p>
       <w:r>
@@ -9042,14 +9037,14 @@
           <w:bottom w:val="single" w:sz="4" w:space="1" w:color="auto"/>
         </w:pBdr>
       </w:pPr>
-      <w:bookmarkStart w:id="32" w:name="_Toc461179222"/>
-      <w:bookmarkStart w:id="33" w:name="_Toc194492678"/>
+      <w:bookmarkStart w:id="31" w:name="_Toc461179222"/>
+      <w:bookmarkStart w:id="32" w:name="_Toc194492678"/>
       <w:r>
         <w:lastRenderedPageBreak/>
         <w:t>Implementazione</w:t>
       </w:r>
+      <w:bookmarkEnd w:id="31"/>
       <w:bookmarkEnd w:id="32"/>
-      <w:bookmarkEnd w:id="33"/>
     </w:p>
     <w:p>
       <w:r>
@@ -9114,13 +9109,13 @@
       <w:pPr>
         <w:pStyle w:val="Titolo1"/>
       </w:pPr>
-      <w:bookmarkStart w:id="34" w:name="_Toc461179223"/>
-      <w:bookmarkStart w:id="35" w:name="_Toc194492679"/>
+      <w:bookmarkStart w:id="33" w:name="_Toc461179223"/>
+      <w:bookmarkStart w:id="34" w:name="_Toc194492679"/>
       <w:r>
         <w:t>Test</w:t>
       </w:r>
+      <w:bookmarkEnd w:id="33"/>
       <w:bookmarkEnd w:id="34"/>
-      <w:bookmarkEnd w:id="35"/>
     </w:p>
     <w:p>
       <w:pPr>
@@ -9129,16 +9124,16 @@
           <w:lang w:val="it-CH"/>
         </w:rPr>
       </w:pPr>
-      <w:bookmarkStart w:id="36" w:name="_Toc461179224"/>
-      <w:bookmarkStart w:id="37" w:name="_Toc194492680"/>
+      <w:bookmarkStart w:id="35" w:name="_Toc461179224"/>
+      <w:bookmarkStart w:id="36" w:name="_Toc194492680"/>
       <w:r>
         <w:rPr>
           <w:lang w:val="it-CH"/>
         </w:rPr>
         <w:t>Protocollo di test</w:t>
       </w:r>
+      <w:bookmarkEnd w:id="35"/>
       <w:bookmarkEnd w:id="36"/>
-      <w:bookmarkEnd w:id="37"/>
     </w:p>
     <w:p>
       <w:r>
@@ -9417,15 +9412,15 @@
                 <w:szCs w:val="18"/>
                 <w:lang w:val="it-CH"/>
               </w:rPr>
-              <w:t xml:space="preserve"> nome</w:t>
-            </w:r>
-            <w:r>
-              <w:rPr>
-                <w:sz w:val="18"/>
-                <w:szCs w:val="18"/>
-                <w:lang w:val="it-CH"/>
-              </w:rPr>
-              <w:t>, mail</w:t>
+              <w:t xml:space="preserve"> </w:t>
+            </w:r>
+            <w:r>
+              <w:rPr>
+                <w:sz w:val="18"/>
+                <w:szCs w:val="18"/>
+                <w:lang w:val="it-CH"/>
+              </w:rPr>
+              <w:t>mail</w:t>
             </w:r>
             <w:r>
               <w:rPr>
@@ -9625,15 +9620,15 @@
                 <w:szCs w:val="18"/>
                 <w:lang w:val="it-CH"/>
               </w:rPr>
-              <w:t xml:space="preserve"> inserisce il nome</w:t>
-            </w:r>
-            <w:r>
-              <w:rPr>
-                <w:sz w:val="18"/>
-                <w:szCs w:val="18"/>
-                <w:lang w:val="it-CH"/>
-              </w:rPr>
-              <w:t xml:space="preserve"> e la email</w:t>
+              <w:t xml:space="preserve"> inserisce</w:t>
+            </w:r>
+            <w:r>
+              <w:rPr>
+                <w:sz w:val="18"/>
+                <w:szCs w:val="18"/>
+                <w:lang w:val="it-CH"/>
+              </w:rPr>
+              <w:t xml:space="preserve"> la email</w:t>
             </w:r>
           </w:p>
           <w:p>
@@ -9800,7 +9795,7 @@
                 <w:lang w:val="it-CH"/>
               </w:rPr>
             </w:pPr>
-            <w:bookmarkStart w:id="38" w:name="_Toc461179225"/>
+            <w:bookmarkStart w:id="37" w:name="_Toc461179225"/>
             <w:r>
               <w:rPr>
                 <w:b/>
@@ -10009,15 +10004,23 @@
                 <w:szCs w:val="18"/>
                 <w:lang w:val="it-CH"/>
               </w:rPr>
-              <w:t>d autenticarsi con nome</w:t>
-            </w:r>
-            <w:r>
-              <w:rPr>
-                <w:sz w:val="18"/>
-                <w:szCs w:val="18"/>
-                <w:lang w:val="it-CH"/>
-              </w:rPr>
-              <w:t>, mail</w:t>
+              <w:t>d autenticarsi con</w:t>
+            </w:r>
+            <w:r>
+              <w:rPr>
+                <w:sz w:val="18"/>
+                <w:szCs w:val="18"/>
+                <w:lang w:val="it-CH"/>
+              </w:rPr>
+              <w:t xml:space="preserve"> </w:t>
+            </w:r>
+            <w:r>
+              <w:rPr>
+                <w:sz w:val="18"/>
+                <w:szCs w:val="18"/>
+                <w:lang w:val="it-CH"/>
+              </w:rPr>
+              <w:t>mail</w:t>
             </w:r>
             <w:r>
               <w:rPr>
@@ -10217,15 +10220,23 @@
                 <w:szCs w:val="18"/>
                 <w:lang w:val="it-CH"/>
               </w:rPr>
-              <w:t>L’utente inserisce il nome</w:t>
-            </w:r>
-            <w:r>
-              <w:rPr>
-                <w:sz w:val="18"/>
-                <w:szCs w:val="18"/>
-                <w:lang w:val="it-CH"/>
-              </w:rPr>
-              <w:t xml:space="preserve"> e la email</w:t>
+              <w:t>L’utente inserisce</w:t>
+            </w:r>
+            <w:r>
+              <w:rPr>
+                <w:sz w:val="18"/>
+                <w:szCs w:val="18"/>
+                <w:lang w:val="it-CH"/>
+              </w:rPr>
+              <w:t xml:space="preserve"> la email</w:t>
+            </w:r>
+            <w:r>
+              <w:rPr>
+                <w:sz w:val="18"/>
+                <w:szCs w:val="18"/>
+                <w:lang w:val="it-CH"/>
+              </w:rPr>
+              <w:t xml:space="preserve"> </w:t>
             </w:r>
           </w:p>
           <w:p>
@@ -10260,6 +10271,13 @@
                 <w:lang w:eastAsia="en-US"/>
               </w:rPr>
               <w:t xml:space="preserve">inserisce la password </w:t>
+            </w:r>
+            <w:r>
+              <w:rPr>
+                <w:sz w:val="18"/>
+                <w:lang w:eastAsia="en-US"/>
+              </w:rPr>
+              <w:t>sbagliata</w:t>
             </w:r>
           </w:p>
           <w:p>
@@ -10635,15 +10653,15 @@
                 <w:szCs w:val="18"/>
                 <w:lang w:val="it-CH"/>
               </w:rPr>
-              <w:t>si autentica con nome utente</w:t>
-            </w:r>
-            <w:r>
-              <w:rPr>
-                <w:sz w:val="18"/>
-                <w:szCs w:val="18"/>
-                <w:lang w:val="it-CH"/>
-              </w:rPr>
-              <w:t>, mail</w:t>
+              <w:t xml:space="preserve">si autentica con nome </w:t>
+            </w:r>
+            <w:r>
+              <w:rPr>
+                <w:sz w:val="18"/>
+                <w:szCs w:val="18"/>
+                <w:lang w:val="it-CH"/>
+              </w:rPr>
+              <w:t>mail</w:t>
             </w:r>
             <w:r>
               <w:rPr>
@@ -10819,15 +10837,15 @@
                 <w:szCs w:val="18"/>
                 <w:lang w:val="it-CH"/>
               </w:rPr>
-              <w:t>L’utente inserisce il nome</w:t>
-            </w:r>
-            <w:r>
-              <w:rPr>
-                <w:sz w:val="18"/>
-                <w:szCs w:val="18"/>
-                <w:lang w:val="it-CH"/>
-              </w:rPr>
-              <w:t xml:space="preserve"> e la email</w:t>
+              <w:t>L’utente inserisce</w:t>
+            </w:r>
+            <w:r>
+              <w:rPr>
+                <w:sz w:val="18"/>
+                <w:szCs w:val="18"/>
+                <w:lang w:val="it-CH"/>
+              </w:rPr>
+              <w:t xml:space="preserve"> la email</w:t>
             </w:r>
           </w:p>
           <w:p>
@@ -12246,6 +12264,21 @@
           <w:u w:val="single"/>
         </w:rPr>
       </w:pPr>
+    </w:p>
+    <w:p>
+      <w:pPr>
+        <w:rPr>
+          <w:b/>
+          <w:u w:val="single"/>
+        </w:rPr>
+      </w:pPr>
+      <w:r>
+        <w:rPr>
+          <w:b/>
+          <w:u w:val="single"/>
+        </w:rPr>
+        <w:br w:type="page"/>
+      </w:r>
     </w:p>
     <w:tbl>
       <w:tblPr>
@@ -12297,6 +12330,7 @@
                 <w:szCs w:val="18"/>
                 <w:lang w:val="it-CH"/>
               </w:rPr>
+              <w:lastRenderedPageBreak/>
               <w:t>Test Case:</w:t>
             </w:r>
           </w:p>
@@ -12360,7 +12394,7 @@
                 <w:szCs w:val="18"/>
                 <w:lang w:val="it-CH"/>
               </w:rPr>
-              <w:t>7</w:t>
+              <w:t>6</w:t>
             </w:r>
           </w:p>
           <w:p>
@@ -12538,7 +12572,23 @@
                 <w:szCs w:val="18"/>
                 <w:lang w:val="it-CH"/>
               </w:rPr>
-              <w:t xml:space="preserve"> dovrebbe aggiungere la nota, di conseguenza l’elenco delle note dovrebbe mostrare la nuova nota creata.</w:t>
+              <w:t xml:space="preserve"> dovrebbe aggiungere la nota</w:t>
+            </w:r>
+            <w:r>
+              <w:rPr>
+                <w:sz w:val="18"/>
+                <w:szCs w:val="18"/>
+                <w:lang w:val="it-CH"/>
+              </w:rPr>
+              <w:t>, dopo aver inserito il titolo</w:t>
+            </w:r>
+            <w:r>
+              <w:rPr>
+                <w:sz w:val="18"/>
+                <w:szCs w:val="18"/>
+                <w:lang w:val="it-CH"/>
+              </w:rPr>
+              <w:t>, di conseguenza l’elenco delle note dovrebbe mostrare la nuova nota creata.</w:t>
             </w:r>
           </w:p>
         </w:tc>
@@ -12863,6 +12913,26 @@
                 <w:lang w:eastAsia="en-US"/>
               </w:rPr>
               <w:t>salva la nota</w:t>
+            </w:r>
+          </w:p>
+          <w:p>
+            <w:pPr>
+              <w:pStyle w:val="Corpotesto"/>
+              <w:numPr>
+                <w:ilvl w:val="0"/>
+                <w:numId w:val="38"/>
+              </w:numPr>
+              <w:rPr>
+                <w:sz w:val="18"/>
+                <w:lang w:eastAsia="en-US"/>
+              </w:rPr>
+            </w:pPr>
+            <w:r>
+              <w:rPr>
+                <w:sz w:val="18"/>
+                <w:lang w:eastAsia="en-US"/>
+              </w:rPr>
+              <w:t>L’utente torna alla pagina principale cliccando “Home”</w:t>
             </w:r>
           </w:p>
         </w:tc>
@@ -13092,7 +13162,7 @@
                 <w:szCs w:val="18"/>
                 <w:lang w:val="it-CH"/>
               </w:rPr>
-              <w:t>8</w:t>
+              <w:t>7</w:t>
             </w:r>
           </w:p>
           <w:p>
@@ -13803,7 +13873,7 @@
                 <w:szCs w:val="18"/>
                 <w:lang w:val="it-CH"/>
               </w:rPr>
-              <w:t>9</w:t>
+              <w:t>8</w:t>
             </w:r>
           </w:p>
           <w:p>
@@ -14206,7 +14276,23 @@
                 <w:szCs w:val="18"/>
                 <w:lang w:val="it-CH"/>
               </w:rPr>
-              <w:t>modifica la nota cliccando su “Update”</w:t>
+              <w:t>modifica la nota cliccando su “</w:t>
+            </w:r>
+            <w:r>
+              <w:rPr>
+                <w:sz w:val="18"/>
+                <w:szCs w:val="18"/>
+                <w:lang w:val="it-CH"/>
+              </w:rPr>
+              <w:t>Aggiorna</w:t>
+            </w:r>
+            <w:r>
+              <w:rPr>
+                <w:sz w:val="18"/>
+                <w:szCs w:val="18"/>
+                <w:lang w:val="it-CH"/>
+              </w:rPr>
+              <w:t>”</w:t>
             </w:r>
           </w:p>
           <w:p>
@@ -14366,6 +14452,21 @@
           <w:u w:val="single"/>
         </w:rPr>
       </w:pPr>
+    </w:p>
+    <w:p>
+      <w:pPr>
+        <w:rPr>
+          <w:b/>
+          <w:u w:val="single"/>
+        </w:rPr>
+      </w:pPr>
+      <w:r>
+        <w:rPr>
+          <w:b/>
+          <w:u w:val="single"/>
+        </w:rPr>
+        <w:br w:type="page"/>
+      </w:r>
     </w:p>
     <w:tbl>
       <w:tblPr>
@@ -14414,6 +14515,7 @@
                 <w:szCs w:val="18"/>
                 <w:lang w:eastAsia="en-US"/>
               </w:rPr>
+              <w:lastRenderedPageBreak/>
               <w:t>Test Case:</w:t>
             </w:r>
           </w:p>
@@ -14469,7 +14571,15 @@
                 <w:szCs w:val="18"/>
                 <w:lang w:eastAsia="en-US"/>
               </w:rPr>
-              <w:t>TC-006</w:t>
+              <w:t>TC-00</w:t>
+            </w:r>
+            <w:r>
+              <w:rPr>
+                <w:sz w:val="18"/>
+                <w:szCs w:val="18"/>
+                <w:lang w:eastAsia="en-US"/>
+              </w:rPr>
+              <w:t>9</w:t>
             </w:r>
           </w:p>
           <w:p>
@@ -14893,7 +15003,25 @@
                 <w:szCs w:val="18"/>
                 <w:lang w:eastAsia="en-US"/>
               </w:rPr>
-              <w:t>L’utente elimina la nota cliccando la “x”</w:t>
+              <w:t>L’utente elimina la nota cliccando la “</w:t>
+            </w:r>
+            <w:r>
+              <w:rPr>
+                <w:sz w:val="18"/>
+                <w:szCs w:val="18"/>
+                <w:lang w:eastAsia="en-US"/>
+              </w:rPr>
+              <w:t>X</w:t>
+            </w:r>
+            <w:bookmarkStart w:id="38" w:name="_GoBack"/>
+            <w:bookmarkEnd w:id="38"/>
+            <w:r>
+              <w:rPr>
+                <w:sz w:val="18"/>
+                <w:szCs w:val="18"/>
+                <w:lang w:eastAsia="en-US"/>
+              </w:rPr>
+              <w:t>”</w:t>
             </w:r>
           </w:p>
         </w:tc>
@@ -16797,14 +16925,10 @@
         </w:rPr>
         <w:t>Risultati test</w:t>
       </w:r>
-      <w:bookmarkEnd w:id="38"/>
+      <w:bookmarkEnd w:id="37"/>
       <w:bookmarkEnd w:id="39"/>
     </w:p>
-    <w:p>
-      <w:r>
-        <w:t>Tabella riassuntiva in cui si inseriscono i test riusciti e non del prodotto finale. Se un test non riesce e viene corretto l’errore, questo dovrà risultare nel documento finale come riuscito (la procedura della correzione apparirà nel diario), altrimenti dovrà essere descritto l’errore con eventuali ipotesi di correzione.</w:t>
-      </w:r>
-    </w:p>
+    <w:p/>
     <w:p>
       <w:pPr>
         <w:pStyle w:val="Titolo2"/>
@@ -16838,7 +16962,6 @@
       <w:bookmarkStart w:id="42" w:name="_Toc461179227"/>
       <w:bookmarkStart w:id="43" w:name="_Toc194492683"/>
       <w:r>
-        <w:lastRenderedPageBreak/>
         <w:t>Consuntivo</w:t>
       </w:r>
       <w:bookmarkEnd w:id="42"/>
@@ -16876,6 +16999,7 @@
       <w:bookmarkStart w:id="44" w:name="_Toc461179228"/>
       <w:bookmarkStart w:id="45" w:name="_Toc194492684"/>
       <w:r>
+        <w:lastRenderedPageBreak/>
         <w:t>Conclusioni</w:t>
       </w:r>
       <w:bookmarkEnd w:id="44"/>
@@ -17640,7 +17764,7 @@
       <w:rPr>
         <w:noProof/>
       </w:rPr>
-      <w:t>21.05.2025</w:t>
+      <w:t>28.05.2025</w:t>
     </w:r>
     <w:r>
       <w:fldChar w:fldCharType="end"/>
@@ -17983,7 +18107,7 @@
       <w:rPr>
         <w:noProof/>
       </w:rPr>
-      <w:t>21.05.2025</w:t>
+      <w:t>28.05.2025</w:t>
     </w:r>
     <w:r>
       <w:fldChar w:fldCharType="end"/>
@@ -18057,7 +18181,7 @@
       <w:rPr>
         <w:noProof/>
       </w:rPr>
-      <w:t>21.05.2025</w:t>
+      <w:t>28.05.2025</w:t>
     </w:r>
     <w:r>
       <w:fldChar w:fldCharType="end"/>
@@ -24748,7 +24872,7 @@
 </file>
 
 <file path=customXml/itemProps1.xml><?xml version="1.0" encoding="utf-8"?>
-<ds:datastoreItem xmlns:ds="http://schemas.openxmlformats.org/officeDocument/2006/customXml" ds:itemID="{80B6A36C-2C25-4152-893D-CE64F3FF9393}">
+<ds:datastoreItem xmlns:ds="http://schemas.openxmlformats.org/officeDocument/2006/customXml" ds:itemID="{0C59D960-11FD-470C-BBF9-E2A122B88419}">
   <ds:schemaRefs>
     <ds:schemaRef ds:uri="http://schemas.openxmlformats.org/officeDocument/2006/bibliography"/>
   </ds:schemaRefs>

</xml_diff>